<commit_message>
Lagt in efterstudie mall och uppdaterad tek doc
</commit_message>
<xml_diff>
--- a/docs/Teknisk dokumentation v0.1.docx
+++ b/docs/Teknisk dokumentation v0.1.docx
@@ -1,6 +1,6 @@
 
 <file path=word/document.xml><?xml version="1.0" encoding="utf-8"?>
-<w:document xmlns:wpc="http://schemas.microsoft.com/office/word/2010/wordprocessingCanvas" xmlns:mc="http://schemas.openxmlformats.org/markup-compatibility/2006" xmlns:o="urn:schemas-microsoft-com:office:office" xmlns:r="http://schemas.openxmlformats.org/officeDocument/2006/relationships" xmlns:m="http://schemas.openxmlformats.org/officeDocument/2006/math" xmlns:v="urn:schemas-microsoft-com:vml" xmlns:wp14="http://schemas.microsoft.com/office/word/2010/wordprocessingDrawing" xmlns:wp="http://schemas.openxmlformats.org/drawingml/2006/wordprocessingDrawing" xmlns:w10="urn:schemas-microsoft-com:office:word" xmlns:w="http://schemas.openxmlformats.org/wordprocessingml/2006/main" xmlns:w14="http://schemas.microsoft.com/office/word/2010/wordml" xmlns:w15="http://schemas.microsoft.com/office/word/2012/wordml" xmlns:wpg="http://schemas.microsoft.com/office/word/2010/wordprocessingGroup" xmlns:wpi="http://schemas.microsoft.com/office/word/2010/wordprocessingInk" xmlns:wne="http://schemas.microsoft.com/office/word/2006/wordml" xmlns:wps="http://schemas.microsoft.com/office/word/2010/wordprocessingShape" mc:Ignorable="w14 w15 wp14">
+<w:document xmlns:wpc="http://schemas.microsoft.com/office/word/2010/wordprocessingCanvas" xmlns:mc="http://schemas.openxmlformats.org/markup-compatibility/2006" xmlns:o="urn:schemas-microsoft-com:office:office" xmlns:r="http://schemas.openxmlformats.org/officeDocument/2006/relationships" xmlns:m="http://schemas.openxmlformats.org/officeDocument/2006/math" xmlns:v="urn:schemas-microsoft-com:vml" xmlns:wp14="http://schemas.microsoft.com/office/word/2010/wordprocessingDrawing" xmlns:wp="http://schemas.openxmlformats.org/drawingml/2006/wordprocessingDrawing" xmlns:w10="urn:schemas-microsoft-com:office:word" xmlns:w="http://schemas.openxmlformats.org/wordprocessingml/2006/main" xmlns:w14="http://schemas.microsoft.com/office/word/2010/wordml" xmlns:wpg="http://schemas.microsoft.com/office/word/2010/wordprocessingGroup" xmlns:wpi="http://schemas.microsoft.com/office/word/2010/wordprocessingInk" xmlns:wne="http://schemas.microsoft.com/office/word/2006/wordml" xmlns:wps="http://schemas.microsoft.com/office/word/2010/wordprocessingShape" mc:Ignorable="w14 wp14">
   <w:body>
     <w:p>
       <w:pPr>
@@ -239,8 +239,8 @@
     <w:p>
       <w:pPr>
         <w:sectPr>
-          <w:headerReference w:type="default" r:id="rId8"/>
-          <w:footerReference w:type="default" r:id="rId9"/>
+          <w:headerReference w:type="default" r:id="rId9"/>
+          <w:footerReference w:type="default" r:id="rId10"/>
           <w:pgSz w:w="11906" w:h="16838"/>
           <w:pgMar w:top="1418" w:right="1418" w:bottom="1418" w:left="1418" w:header="720" w:footer="720" w:gutter="0"/>
           <w:pgNumType w:fmt="lowerRoman" w:start="1"/>
@@ -645,19 +645,37 @@
               </w:rPr>
               <w:t>matul773</w:t>
             </w:r>
-            <w:hyperlink r:id="rId10" w:history="1">
-              <w:r>
-                <w:rPr>
-                  <w:rStyle w:val="Hyperlnk"/>
-                  <w:rFonts w:ascii="Arial" w:eastAsia="Arial" w:hAnsi="Arial" w:cs="Arial"/>
-                  <w:color w:val="000000"/>
-                  <w:sz w:val="18"/>
-                  <w:szCs w:val="18"/>
-                  <w:shd w:val="clear" w:color="auto" w:fill="FFFFFF"/>
-                </w:rPr>
-                <w:t>@student.liu.se</w:t>
-              </w:r>
-            </w:hyperlink>
+            <w:r>
+              <w:fldChar w:fldCharType="begin"/>
+            </w:r>
+            <w:r>
+              <w:instrText xml:space="preserve"> HYPERLINK "mailto:eabs222@student.liu.se" </w:instrText>
+            </w:r>
+            <w:r>
+              <w:fldChar w:fldCharType="separate"/>
+            </w:r>
+            <w:r>
+              <w:rPr>
+                <w:rStyle w:val="Hyperlink"/>
+                <w:rFonts w:ascii="Arial" w:eastAsia="Arial" w:hAnsi="Arial" w:cs="Arial"/>
+                <w:color w:val="000000"/>
+                <w:sz w:val="18"/>
+                <w:szCs w:val="18"/>
+                <w:shd w:val="clear" w:color="auto" w:fill="FFFFFF"/>
+              </w:rPr>
+              <w:t>@student.liu.se</w:t>
+            </w:r>
+            <w:r>
+              <w:rPr>
+                <w:rStyle w:val="Hyperlink"/>
+                <w:rFonts w:ascii="Arial" w:eastAsia="Arial" w:hAnsi="Arial" w:cs="Arial"/>
+                <w:color w:val="000000"/>
+                <w:sz w:val="18"/>
+                <w:szCs w:val="18"/>
+                <w:shd w:val="clear" w:color="auto" w:fill="FFFFFF"/>
+              </w:rPr>
+              <w:fldChar w:fldCharType="end"/>
+            </w:r>
           </w:p>
         </w:tc>
       </w:tr>
@@ -870,19 +888,37 @@
               </w:rPr>
               <w:t>hantc350</w:t>
             </w:r>
-            <w:hyperlink r:id="rId11" w:history="1">
-              <w:r>
-                <w:rPr>
-                  <w:rStyle w:val="Hyperlnk"/>
-                  <w:rFonts w:ascii="Arial" w:eastAsia="Arial" w:hAnsi="Arial" w:cs="Arial"/>
-                  <w:color w:val="000000"/>
-                  <w:sz w:val="18"/>
-                  <w:szCs w:val="18"/>
-                  <w:shd w:val="clear" w:color="auto" w:fill="FFFFFF"/>
-                </w:rPr>
-                <w:t>@student.liu.se</w:t>
-              </w:r>
-            </w:hyperlink>
+            <w:r>
+              <w:fldChar w:fldCharType="begin"/>
+            </w:r>
+            <w:r>
+              <w:instrText xml:space="preserve"> HYPERLINK "mailto:dords444@student.liu.se" </w:instrText>
+            </w:r>
+            <w:r>
+              <w:fldChar w:fldCharType="separate"/>
+            </w:r>
+            <w:r>
+              <w:rPr>
+                <w:rStyle w:val="Hyperlink"/>
+                <w:rFonts w:ascii="Arial" w:eastAsia="Arial" w:hAnsi="Arial" w:cs="Arial"/>
+                <w:color w:val="000000"/>
+                <w:sz w:val="18"/>
+                <w:szCs w:val="18"/>
+                <w:shd w:val="clear" w:color="auto" w:fill="FFFFFF"/>
+              </w:rPr>
+              <w:t>@student.liu.se</w:t>
+            </w:r>
+            <w:r>
+              <w:rPr>
+                <w:rStyle w:val="Hyperlink"/>
+                <w:rFonts w:ascii="Arial" w:eastAsia="Arial" w:hAnsi="Arial" w:cs="Arial"/>
+                <w:color w:val="000000"/>
+                <w:sz w:val="18"/>
+                <w:szCs w:val="18"/>
+                <w:shd w:val="clear" w:color="auto" w:fill="FFFFFF"/>
+              </w:rPr>
+              <w:fldChar w:fldCharType="end"/>
+            </w:r>
           </w:p>
         </w:tc>
       </w:tr>
@@ -993,19 +1029,37 @@
               </w:rPr>
               <w:t>torut235</w:t>
             </w:r>
-            <w:hyperlink r:id="rId12" w:history="1">
-              <w:r>
-                <w:rPr>
-                  <w:rStyle w:val="Hyperlnk"/>
-                  <w:rFonts w:ascii="Arial" w:eastAsia="Arial" w:hAnsi="Arial" w:cs="Arial"/>
-                  <w:color w:val="000000"/>
-                  <w:sz w:val="18"/>
-                  <w:szCs w:val="18"/>
-                  <w:shd w:val="clear" w:color="auto" w:fill="FFFFFF"/>
-                </w:rPr>
-                <w:t>@student.liu.se</w:t>
-              </w:r>
-            </w:hyperlink>
+            <w:r>
+              <w:fldChar w:fldCharType="begin"/>
+            </w:r>
+            <w:r>
+              <w:instrText xml:space="preserve"> HYPERLINK "mailto:eries555@student.liu.se" </w:instrText>
+            </w:r>
+            <w:r>
+              <w:fldChar w:fldCharType="separate"/>
+            </w:r>
+            <w:r>
+              <w:rPr>
+                <w:rStyle w:val="Hyperlink"/>
+                <w:rFonts w:ascii="Arial" w:eastAsia="Arial" w:hAnsi="Arial" w:cs="Arial"/>
+                <w:color w:val="000000"/>
+                <w:sz w:val="18"/>
+                <w:szCs w:val="18"/>
+                <w:shd w:val="clear" w:color="auto" w:fill="FFFFFF"/>
+              </w:rPr>
+              <w:t>@student.liu.se</w:t>
+            </w:r>
+            <w:r>
+              <w:rPr>
+                <w:rStyle w:val="Hyperlink"/>
+                <w:rFonts w:ascii="Arial" w:eastAsia="Arial" w:hAnsi="Arial" w:cs="Arial"/>
+                <w:color w:val="000000"/>
+                <w:sz w:val="18"/>
+                <w:szCs w:val="18"/>
+                <w:shd w:val="clear" w:color="auto" w:fill="FFFFFF"/>
+              </w:rPr>
+              <w:fldChar w:fldCharType="end"/>
+            </w:r>
           </w:p>
         </w:tc>
       </w:tr>
@@ -1132,19 +1186,37 @@
               </w:rPr>
               <w:t>joast229</w:t>
             </w:r>
-            <w:hyperlink r:id="rId13" w:history="1">
-              <w:r>
-                <w:rPr>
-                  <w:rStyle w:val="Hyperlnk"/>
-                  <w:rFonts w:ascii="Arial" w:eastAsia="Arial" w:hAnsi="Arial" w:cs="Arial"/>
-                  <w:color w:val="000000"/>
-                  <w:sz w:val="18"/>
-                  <w:szCs w:val="18"/>
-                  <w:shd w:val="clear" w:color="auto" w:fill="FFFFFF"/>
-                </w:rPr>
-                <w:t>@student.liu.se</w:t>
-              </w:r>
-            </w:hyperlink>
+            <w:r>
+              <w:fldChar w:fldCharType="begin"/>
+            </w:r>
+            <w:r>
+              <w:instrText xml:space="preserve"> HYPERLINK "mailto:frefs666@student.liu.se" </w:instrText>
+            </w:r>
+            <w:r>
+              <w:fldChar w:fldCharType="separate"/>
+            </w:r>
+            <w:r>
+              <w:rPr>
+                <w:rStyle w:val="Hyperlink"/>
+                <w:rFonts w:ascii="Arial" w:eastAsia="Arial" w:hAnsi="Arial" w:cs="Arial"/>
+                <w:color w:val="000000"/>
+                <w:sz w:val="18"/>
+                <w:szCs w:val="18"/>
+                <w:shd w:val="clear" w:color="auto" w:fill="FFFFFF"/>
+              </w:rPr>
+              <w:t>@student.liu.se</w:t>
+            </w:r>
+            <w:r>
+              <w:rPr>
+                <w:rStyle w:val="Hyperlink"/>
+                <w:rFonts w:ascii="Arial" w:eastAsia="Arial" w:hAnsi="Arial" w:cs="Arial"/>
+                <w:color w:val="000000"/>
+                <w:sz w:val="18"/>
+                <w:szCs w:val="18"/>
+                <w:shd w:val="clear" w:color="auto" w:fill="FFFFFF"/>
+              </w:rPr>
+              <w:fldChar w:fldCharType="end"/>
+            </w:r>
           </w:p>
         </w:tc>
       </w:tr>
@@ -1262,10 +1334,10 @@
         </w:rPr>
         <w:t xml:space="preserve">, </w:t>
       </w:r>
-      <w:hyperlink r:id="rId14" w:history="1">
+      <w:hyperlink r:id="rId11" w:history="1">
         <w:r>
           <w:rPr>
-            <w:rStyle w:val="Hyperlnk"/>
+            <w:rStyle w:val="Hyperlink"/>
             <w:sz w:val="18"/>
             <w:szCs w:val="18"/>
             <w:shd w:val="clear" w:color="auto" w:fill="FFFFFF"/>
@@ -1281,12 +1353,12 @@
           <w:rFonts w:ascii="Arial" w:hAnsi="Arial" w:cs="Arial"/>
         </w:rPr>
         <w:sectPr>
-          <w:headerReference w:type="even" r:id="rId15"/>
-          <w:headerReference w:type="default" r:id="rId16"/>
-          <w:footerReference w:type="even" r:id="rId17"/>
-          <w:footerReference w:type="default" r:id="rId18"/>
-          <w:headerReference w:type="first" r:id="rId19"/>
-          <w:footerReference w:type="first" r:id="rId20"/>
+          <w:headerReference w:type="even" r:id="rId12"/>
+          <w:headerReference w:type="default" r:id="rId13"/>
+          <w:footerReference w:type="even" r:id="rId14"/>
+          <w:footerReference w:type="default" r:id="rId15"/>
+          <w:headerReference w:type="first" r:id="rId16"/>
+          <w:footerReference w:type="first" r:id="rId17"/>
           <w:pgSz w:w="11906" w:h="16838"/>
           <w:pgMar w:top="1418" w:right="1418" w:bottom="1418" w:left="1418" w:header="720" w:footer="720" w:gutter="0"/>
           <w:pgNumType w:fmt="lowerRoman"/>
@@ -1431,7 +1503,7 @@
     </w:p>
     <w:p>
       <w:pPr>
-        <w:pStyle w:val="Rubrik1"/>
+        <w:pStyle w:val="Heading1"/>
       </w:pPr>
       <w:r>
         <w:t>Sammanfattning</w:t>
@@ -1686,7 +1758,6 @@
       <w:r>
         <w:rPr>
           <w:noProof/>
-          <w:lang w:eastAsia="sv-SE"/>
         </w:rPr>
         <w:drawing>
           <wp:inline distT="0" distB="0" distL="0" distR="0" wp14:anchorId="0C9ECE94" wp14:editId="4367CDCB">
@@ -1706,7 +1777,7 @@
                     </pic:cNvPicPr>
                   </pic:nvPicPr>
                   <pic:blipFill>
-                    <a:blip r:embed="rId21" cstate="print">
+                    <a:blip r:embed="rId18" cstate="print">
                       <a:extLst>
                         <a:ext uri="{28A0092B-C50C-407E-A947-70E740481C1C}">
                           <a14:useLocalDpi xmlns:a14="http://schemas.microsoft.com/office/drawing/2010/main" val="0"/>
@@ -1740,7 +1811,7 @@
     </w:p>
     <w:p>
       <w:pPr>
-        <w:pStyle w:val="Rubrik1"/>
+        <w:pStyle w:val="Heading1"/>
       </w:pPr>
     </w:p>
     <w:p/>
@@ -2098,7 +2169,7 @@
     <w:p/>
     <w:p>
       <w:pPr>
-        <w:pStyle w:val="Rubrik1"/>
+        <w:pStyle w:val="Heading1"/>
       </w:pPr>
       <w:bookmarkStart w:id="2" w:name="_Toc433294497"/>
       <w:r>
@@ -2153,7 +2224,7 @@
         <w:rPr>
           <w:szCs w:val="22"/>
         </w:rPr>
-        <w:t>ss tekniska lösningar</w:t>
+        <w:t>ss tekniska lösning</w:t>
       </w:r>
       <w:r>
         <w:rPr>
@@ -2171,7 +2242,13 @@
         <w:rPr>
           <w:szCs w:val="22"/>
         </w:rPr>
-        <w:t>, design och hur systemet fungerar</w:t>
+        <w:t>, design samt om</w:t>
+      </w:r>
+      <w:r>
+        <w:rPr>
+          <w:szCs w:val="22"/>
+        </w:rPr>
+        <w:t xml:space="preserve"> hur systemet fungerar</w:t>
       </w:r>
       <w:r>
         <w:rPr>
@@ -2194,7 +2271,7 @@
     </w:p>
     <w:p>
       <w:pPr>
-        <w:pStyle w:val="Rubrik2"/>
+        <w:pStyle w:val="Heading2"/>
       </w:pPr>
       <w:r>
         <w:t>Parter</w:t>
@@ -2222,7 +2299,7 @@
     </w:p>
     <w:p>
       <w:pPr>
-        <w:pStyle w:val="Rubrik2"/>
+        <w:pStyle w:val="Heading2"/>
       </w:pPr>
       <w:r>
         <w:t>Syfte och m</w:t>
@@ -2359,7 +2436,7 @@
     </w:p>
     <w:p>
       <w:pPr>
-        <w:pStyle w:val="Rubrik2"/>
+        <w:pStyle w:val="Heading2"/>
       </w:pPr>
       <w:r>
         <w:t>Begränsingar</w:t>
@@ -2378,17 +2455,19 @@
     </w:p>
     <w:p>
       <w:pPr>
-        <w:pStyle w:val="Rubrik2"/>
+        <w:pStyle w:val="Heading2"/>
         <w:rPr>
           <w:lang w:val="en-US"/>
         </w:rPr>
       </w:pPr>
+      <w:proofErr w:type="spellStart"/>
       <w:r>
         <w:rPr>
           <w:lang w:val="en-US"/>
         </w:rPr>
         <w:t>Definitioner</w:t>
       </w:r>
+      <w:proofErr w:type="spellEnd"/>
     </w:p>
     <w:p>
       <w:pPr>
@@ -2421,14 +2500,42 @@
           <w:lang w:val="en-US"/>
         </w:rPr>
         <w:br/>
-        <w:t>UART – Universial asynchronous receiver/transmitter</w:t>
-      </w:r>
+        <w:t xml:space="preserve">UART – </w:t>
+      </w:r>
+      <w:proofErr w:type="spellStart"/>
       <w:r>
         <w:rPr>
           <w:lang w:val="en-US"/>
         </w:rPr>
+        <w:t>Universial</w:t>
+      </w:r>
+      <w:proofErr w:type="spellEnd"/>
+      <w:r>
+        <w:rPr>
+          <w:lang w:val="en-US"/>
+        </w:rPr>
+        <w:t xml:space="preserve"> asynchronous receiver/transmitter</w:t>
+      </w:r>
+      <w:r>
+        <w:rPr>
+          <w:lang w:val="en-US"/>
+        </w:rPr>
         <w:br/>
-        <w:t>AI – Atrificial intelligence</w:t>
+        <w:t xml:space="preserve">AI – </w:t>
+      </w:r>
+      <w:proofErr w:type="spellStart"/>
+      <w:r>
+        <w:rPr>
+          <w:lang w:val="en-US"/>
+        </w:rPr>
+        <w:t>Atrificial</w:t>
+      </w:r>
+      <w:proofErr w:type="spellEnd"/>
+      <w:r>
+        <w:rPr>
+          <w:lang w:val="en-US"/>
+        </w:rPr>
+        <w:t xml:space="preserve"> intelligence</w:t>
       </w:r>
       <w:r>
         <w:rPr>
@@ -2576,12 +2683,12 @@
     </w:p>
     <w:p>
       <w:pPr>
-        <w:pStyle w:val="Rubrik1"/>
-      </w:pPr>
-    </w:p>
-    <w:p>
-      <w:pPr>
-        <w:pStyle w:val="Rubrik1"/>
+        <w:pStyle w:val="Heading1"/>
+      </w:pPr>
+    </w:p>
+    <w:p>
+      <w:pPr>
+        <w:pStyle w:val="Heading1"/>
       </w:pPr>
       <w:r>
         <w:t>Produkt</w:t>
@@ -2636,7 +2743,7 @@
     </w:p>
     <w:p>
       <w:pPr>
-        <w:pStyle w:val="Rubrik2"/>
+        <w:pStyle w:val="Heading2"/>
         <w:rPr>
           <w:color w:val="auto"/>
         </w:rPr>
@@ -2703,7 +2810,7 @@
     </w:p>
     <w:p>
       <w:pPr>
-        <w:pStyle w:val="Rubrik2"/>
+        <w:pStyle w:val="Heading2"/>
         <w:rPr>
           <w:color w:val="auto"/>
         </w:rPr>
@@ -2717,7 +2824,7 @@
     </w:p>
     <w:p>
       <w:pPr>
-        <w:pStyle w:val="Liststycke"/>
+        <w:pStyle w:val="ListParagraph"/>
         <w:numPr>
           <w:ilvl w:val="0"/>
           <w:numId w:val="13"/>
@@ -2734,7 +2841,7 @@
     </w:p>
     <w:p>
       <w:pPr>
-        <w:pStyle w:val="Liststycke"/>
+        <w:pStyle w:val="ListParagraph"/>
         <w:numPr>
           <w:ilvl w:val="0"/>
           <w:numId w:val="13"/>
@@ -2751,7 +2858,7 @@
     </w:p>
     <w:p>
       <w:pPr>
-        <w:pStyle w:val="Liststycke"/>
+        <w:pStyle w:val="ListParagraph"/>
         <w:numPr>
           <w:ilvl w:val="0"/>
           <w:numId w:val="13"/>
@@ -2768,7 +2875,7 @@
     </w:p>
     <w:p>
       <w:pPr>
-        <w:pStyle w:val="Liststycke"/>
+        <w:pStyle w:val="ListParagraph"/>
         <w:numPr>
           <w:ilvl w:val="0"/>
           <w:numId w:val="13"/>
@@ -2791,7 +2898,7 @@
     <w:p/>
     <w:p>
       <w:pPr>
-        <w:pStyle w:val="Rubrik2"/>
+        <w:pStyle w:val="Heading2"/>
         <w:rPr>
           <w:color w:val="auto"/>
         </w:rPr>
@@ -2837,7 +2944,7 @@
     </w:p>
     <w:p>
       <w:pPr>
-        <w:pStyle w:val="Rubrik1"/>
+        <w:pStyle w:val="Heading1"/>
       </w:pPr>
       <w:r>
         <w:t>Teori</w:t>
@@ -2970,7 +3077,7 @@
     </w:p>
     <w:p>
       <w:pPr>
-        <w:pStyle w:val="Rubrik2"/>
+        <w:pStyle w:val="Heading2"/>
       </w:pPr>
       <w:bookmarkStart w:id="3" w:name="_Toc433294518"/>
       <w:r>
@@ -3002,37 +3109,143 @@
     </w:p>
     <w:p>
       <w:pPr>
-        <w:rPr>
-          <w:sz w:val="40"/>
-          <w:szCs w:val="40"/>
-        </w:rPr>
-      </w:pPr>
-      <w:r>
         <w:rPr>
           <w:color w:val="FF0000"/>
           <w:sz w:val="40"/>
           <w:szCs w:val="40"/>
         </w:rPr>
-        <w:lastRenderedPageBreak/>
-        <w:t xml:space="preserve">flowchart över AI (test o tävling) </w:t>
-      </w:r>
-      <w:bookmarkStart w:id="4" w:name="_GoBack"/>
-      <w:bookmarkEnd w:id="4"/>
+      </w:pPr>
       <w:r>
         <w:rPr>
           <w:color w:val="FF0000"/>
           <w:sz w:val="40"/>
           <w:szCs w:val="40"/>
         </w:rPr>
-        <w:t>program</w:t>
-      </w:r>
-    </w:p>
-    <w:p/>
-    <w:p>
-      <w:pPr>
-        <w:pStyle w:val="Rubrik1"/>
-      </w:pPr>
-      <w:r>
+        <w:lastRenderedPageBreak/>
+        <w:t>flowchart över AI (test o tävling) program</w:t>
+      </w:r>
+      <w:r>
+        <w:rPr>
+          <w:color w:val="FF0000"/>
+          <w:sz w:val="40"/>
+          <w:szCs w:val="40"/>
+        </w:rPr>
+        <w:t>, nedan en mall</w:t>
+      </w:r>
+      <w:r>
+        <w:rPr>
+          <w:color w:val="FF0000"/>
+          <w:sz w:val="40"/>
+          <w:szCs w:val="40"/>
+        </w:rPr>
+        <w:t>, ej färdig</w:t>
+      </w:r>
+      <w:bookmarkStart w:id="4" w:name="_GoBack"/>
+      <w:bookmarkEnd w:id="4"/>
+    </w:p>
+    <w:p>
+      <w:pPr>
+        <w:rPr>
+          <w:sz w:val="40"/>
+          <w:szCs w:val="40"/>
+        </w:rPr>
+      </w:pPr>
+      <w:r>
+        <w:rPr>
+          <w:noProof/>
+          <w:sz w:val="40"/>
+          <w:szCs w:val="40"/>
+        </w:rPr>
+        <w:drawing>
+          <wp:inline distT="0" distB="0" distL="0" distR="0">
+            <wp:extent cx="5725160" cy="5080635"/>
+            <wp:effectExtent l="0" t="0" r="8890" b="5715"/>
+            <wp:docPr id="9" name="Picture 9"/>
+            <wp:cNvGraphicFramePr>
+              <a:graphicFrameLocks xmlns:a="http://schemas.openxmlformats.org/drawingml/2006/main" noChangeAspect="1"/>
+            </wp:cNvGraphicFramePr>
+            <a:graphic xmlns:a="http://schemas.openxmlformats.org/drawingml/2006/main">
+              <a:graphicData uri="http://schemas.openxmlformats.org/drawingml/2006/picture">
+                <pic:pic xmlns:pic="http://schemas.openxmlformats.org/drawingml/2006/picture">
+                  <pic:nvPicPr>
+                    <pic:cNvPr id="0" name="Picture 3"/>
+                    <pic:cNvPicPr>
+                      <a:picLocks noChangeAspect="1" noChangeArrowheads="1"/>
+                    </pic:cNvPicPr>
+                  </pic:nvPicPr>
+                  <pic:blipFill>
+                    <a:blip r:embed="rId19">
+                      <a:extLst>
+                        <a:ext uri="{28A0092B-C50C-407E-A947-70E740481C1C}">
+                          <a14:useLocalDpi xmlns:a14="http://schemas.microsoft.com/office/drawing/2010/main" val="0"/>
+                        </a:ext>
+                      </a:extLst>
+                    </a:blip>
+                    <a:srcRect/>
+                    <a:stretch>
+                      <a:fillRect/>
+                    </a:stretch>
+                  </pic:blipFill>
+                  <pic:spPr bwMode="auto">
+                    <a:xfrm>
+                      <a:off x="0" y="0"/>
+                      <a:ext cx="5725160" cy="5080635"/>
+                    </a:xfrm>
+                    <a:prstGeom prst="rect">
+                      <a:avLst/>
+                    </a:prstGeom>
+                    <a:noFill/>
+                    <a:ln>
+                      <a:noFill/>
+                    </a:ln>
+                  </pic:spPr>
+                </pic:pic>
+              </a:graphicData>
+            </a:graphic>
+          </wp:inline>
+        </w:drawing>
+      </w:r>
+    </w:p>
+    <w:p>
+      <w:pPr>
+        <w:suppressAutoHyphens w:val="0"/>
+        <w:spacing w:after="160" w:line="259" w:lineRule="auto"/>
+        <w:rPr>
+          <w:i/>
+          <w:sz w:val="24"/>
+          <w:szCs w:val="24"/>
+        </w:rPr>
+      </w:pPr>
+      <w:r>
+        <w:rPr>
+          <w:i/>
+          <w:sz w:val="24"/>
+          <w:szCs w:val="24"/>
+        </w:rPr>
+        <w:t>Figur x. Flödesdiagram över tävlingskoden</w:t>
+      </w:r>
+    </w:p>
+    <w:p>
+      <w:pPr>
+        <w:suppressAutoHyphens w:val="0"/>
+        <w:spacing w:after="160" w:line="259" w:lineRule="auto"/>
+        <w:rPr>
+          <w:rFonts w:ascii="Arial" w:eastAsiaTheme="majorEastAsia" w:hAnsi="Arial" w:cstheme="majorBidi"/>
+          <w:b/>
+          <w:sz w:val="36"/>
+          <w:szCs w:val="32"/>
+        </w:rPr>
+      </w:pPr>
+      <w:r>
+        <w:br w:type="page"/>
+      </w:r>
+    </w:p>
+    <w:p>
+      <w:pPr>
+        <w:pStyle w:val="Heading1"/>
+      </w:pPr>
+      <w:r>
+        <w:lastRenderedPageBreak/>
         <w:t>Översikt av systemet</w:t>
       </w:r>
     </w:p>
@@ -3052,12 +3265,11 @@
     </w:p>
     <w:p>
       <w:pPr>
-        <w:pStyle w:val="Rubrik1"/>
+        <w:pStyle w:val="Heading1"/>
       </w:pPr>
       <w:r>
         <w:rPr>
           <w:noProof/>
-          <w:lang w:eastAsia="sv-SE"/>
         </w:rPr>
         <w:drawing>
           <wp:inline distT="0" distB="0" distL="0" distR="0">
@@ -3077,7 +3289,7 @@
                     </pic:cNvPicPr>
                   </pic:nvPicPr>
                   <pic:blipFill>
-                    <a:blip r:embed="rId22">
+                    <a:blip r:embed="rId20">
                       <a:extLst>
                         <a:ext uri="{28A0092B-C50C-407E-A947-70E740481C1C}">
                           <a14:useLocalDpi xmlns:a14="http://schemas.microsoft.com/office/drawing/2010/main" val="0"/>
@@ -3168,7 +3380,6 @@
       <w:r>
         <w:rPr>
           <w:noProof/>
-          <w:lang w:eastAsia="sv-SE"/>
         </w:rPr>
         <w:drawing>
           <wp:inline distT="0" distB="0" distL="0" distR="0" wp14:anchorId="3DFA77CD" wp14:editId="4CD2BBEE">
@@ -3188,7 +3399,7 @@
                     </pic:cNvPicPr>
                   </pic:nvPicPr>
                   <pic:blipFill>
-                    <a:blip r:embed="rId21" cstate="print">
+                    <a:blip r:embed="rId18" cstate="print">
                       <a:extLst>
                         <a:ext uri="{28A0092B-C50C-407E-A947-70E740481C1C}">
                           <a14:useLocalDpi xmlns:a14="http://schemas.microsoft.com/office/drawing/2010/main" val="0"/>
@@ -3259,7 +3470,7 @@
     </w:p>
     <w:p>
       <w:pPr>
-        <w:pStyle w:val="Rubrik1"/>
+        <w:pStyle w:val="Heading1"/>
       </w:pPr>
       <w:r>
         <w:lastRenderedPageBreak/>
@@ -3274,7 +3485,7 @@
     </w:p>
     <w:p>
       <w:pPr>
-        <w:pStyle w:val="Rubrik2"/>
+        <w:pStyle w:val="Heading2"/>
       </w:pPr>
       <w:bookmarkStart w:id="5" w:name="_Toc433294498"/>
       <w:r>
@@ -3308,7 +3519,7 @@
     </w:p>
     <w:p>
       <w:pPr>
-        <w:pStyle w:val="Rubrik3"/>
+        <w:pStyle w:val="Heading3"/>
       </w:pPr>
       <w:bookmarkStart w:id="6" w:name="_Toc433294499"/>
       <w:r>
@@ -3329,7 +3540,7 @@
     </w:p>
     <w:p>
       <w:pPr>
-        <w:pStyle w:val="Liststycke"/>
+        <w:pStyle w:val="ListParagraph"/>
         <w:numPr>
           <w:ilvl w:val="0"/>
           <w:numId w:val="14"/>
@@ -3365,7 +3576,7 @@
     </w:p>
     <w:p>
       <w:pPr>
-        <w:pStyle w:val="Liststycke"/>
+        <w:pStyle w:val="ListParagraph"/>
         <w:numPr>
           <w:ilvl w:val="0"/>
           <w:numId w:val="14"/>
@@ -3401,7 +3612,7 @@
     </w:p>
     <w:p>
       <w:pPr>
-        <w:pStyle w:val="Liststycke"/>
+        <w:pStyle w:val="ListParagraph"/>
         <w:numPr>
           <w:ilvl w:val="0"/>
           <w:numId w:val="14"/>
@@ -3432,7 +3643,7 @@
     </w:p>
     <w:p>
       <w:pPr>
-        <w:pStyle w:val="Liststycke"/>
+        <w:pStyle w:val="ListParagraph"/>
         <w:numPr>
           <w:ilvl w:val="0"/>
           <w:numId w:val="14"/>
@@ -3463,7 +3674,7 @@
     </w:p>
     <w:p>
       <w:pPr>
-        <w:pStyle w:val="Liststycke"/>
+        <w:pStyle w:val="ListParagraph"/>
         <w:numPr>
           <w:ilvl w:val="0"/>
           <w:numId w:val="14"/>
@@ -3513,7 +3724,7 @@
     </w:p>
     <w:p>
       <w:pPr>
-        <w:pStyle w:val="Liststycke"/>
+        <w:pStyle w:val="ListParagraph"/>
         <w:numPr>
           <w:ilvl w:val="0"/>
           <w:numId w:val="15"/>
@@ -3549,7 +3760,7 @@
     </w:p>
     <w:p>
       <w:pPr>
-        <w:pStyle w:val="Liststycke"/>
+        <w:pStyle w:val="ListParagraph"/>
         <w:numPr>
           <w:ilvl w:val="0"/>
           <w:numId w:val="15"/>
@@ -3585,7 +3796,7 @@
     </w:p>
     <w:p>
       <w:pPr>
-        <w:pStyle w:val="Liststycke"/>
+        <w:pStyle w:val="ListParagraph"/>
         <w:numPr>
           <w:ilvl w:val="0"/>
           <w:numId w:val="15"/>
@@ -3616,7 +3827,7 @@
     </w:p>
     <w:p>
       <w:pPr>
-        <w:pStyle w:val="Liststycke"/>
+        <w:pStyle w:val="ListParagraph"/>
         <w:numPr>
           <w:ilvl w:val="0"/>
           <w:numId w:val="15"/>
@@ -3647,7 +3858,7 @@
     </w:p>
     <w:p>
       <w:pPr>
-        <w:pStyle w:val="Liststycke"/>
+        <w:pStyle w:val="ListParagraph"/>
         <w:numPr>
           <w:ilvl w:val="0"/>
           <w:numId w:val="15"/>
@@ -3678,7 +3889,7 @@
     </w:p>
     <w:p>
       <w:pPr>
-        <w:pStyle w:val="Rubrik3"/>
+        <w:pStyle w:val="Heading3"/>
       </w:pPr>
       <w:r>
         <w:t>Vad ska skickas</w:t>
@@ -4167,7 +4378,7 @@
     </w:p>
     <w:p>
       <w:pPr>
-        <w:pStyle w:val="Rubrik2"/>
+        <w:pStyle w:val="Heading2"/>
       </w:pPr>
       <w:r>
         <w:t>Bluetooth</w:t>
@@ -4213,7 +4424,7 @@
     </w:p>
     <w:p>
       <w:pPr>
-        <w:pStyle w:val="Rubrik3"/>
+        <w:pStyle w:val="Heading3"/>
       </w:pPr>
       <w:bookmarkStart w:id="8" w:name="_Toc433294502"/>
       <w:r>
@@ -4228,7 +4439,7 @@
     </w:p>
     <w:p>
       <w:pPr>
-        <w:pStyle w:val="Liststycke"/>
+        <w:pStyle w:val="ListParagraph"/>
         <w:numPr>
           <w:ilvl w:val="0"/>
           <w:numId w:val="16"/>
@@ -4246,7 +4457,7 @@
     </w:p>
     <w:p>
       <w:pPr>
-        <w:pStyle w:val="Liststycke"/>
+        <w:pStyle w:val="ListParagraph"/>
         <w:numPr>
           <w:ilvl w:val="0"/>
           <w:numId w:val="16"/>
@@ -4265,7 +4476,7 @@
     </w:p>
     <w:p>
       <w:pPr>
-        <w:pStyle w:val="Liststycke"/>
+        <w:pStyle w:val="ListParagraph"/>
         <w:numPr>
           <w:ilvl w:val="0"/>
           <w:numId w:val="16"/>
@@ -4281,7 +4492,7 @@
     </w:p>
     <w:p>
       <w:pPr>
-        <w:pStyle w:val="Liststycke"/>
+        <w:pStyle w:val="ListParagraph"/>
         <w:numPr>
           <w:ilvl w:val="0"/>
           <w:numId w:val="16"/>
@@ -4297,7 +4508,7 @@
     </w:p>
     <w:p>
       <w:pPr>
-        <w:pStyle w:val="Rubrik3"/>
+        <w:pStyle w:val="Heading3"/>
       </w:pPr>
       <w:bookmarkStart w:id="9" w:name="_Toc433294503"/>
       <w:r>
@@ -4309,18 +4520,32 @@
       <w:r>
         <w:t xml:space="preserve">Vi följer hänvisningarna på Vanhedens hemsida om </w:t>
       </w:r>
-      <w:hyperlink r:id="rId23" w:history="1">
-        <w:r>
-          <w:rPr>
-            <w:rStyle w:val="Hyperlnk"/>
-            <w:color w:val="auto"/>
-          </w:rPr>
-          <w:t>Bluetooth</w:t>
-        </w:r>
-      </w:hyperlink>
-      <w:r>
-        <w:rPr>
-          <w:rStyle w:val="Hyperlnk"/>
+      <w:r>
+        <w:fldChar w:fldCharType="begin"/>
+      </w:r>
+      <w:r>
+        <w:instrText xml:space="preserve"> HYPERLINK "https://docs.isy.liu.se/twiki/bin/view/VanHeden/BlueTooth" </w:instrText>
+      </w:r>
+      <w:r>
+        <w:fldChar w:fldCharType="separate"/>
+      </w:r>
+      <w:r>
+        <w:rPr>
+          <w:rStyle w:val="Hyperlink"/>
+          <w:color w:val="auto"/>
+        </w:rPr>
+        <w:t>Bluetooth</w:t>
+      </w:r>
+      <w:r>
+        <w:rPr>
+          <w:rStyle w:val="Hyperlink"/>
+          <w:color w:val="auto"/>
+        </w:rPr>
+        <w:fldChar w:fldCharType="end"/>
+      </w:r>
+      <w:r>
+        <w:rPr>
+          <w:rStyle w:val="Hyperlink"/>
           <w:color w:val="auto"/>
         </w:rPr>
         <w:t>.</w:t>
@@ -4344,7 +4569,7 @@
     </w:p>
     <w:p>
       <w:pPr>
-        <w:pStyle w:val="Rubrik1"/>
+        <w:pStyle w:val="Heading1"/>
       </w:pPr>
       <w:r>
         <w:lastRenderedPageBreak/>
@@ -4449,7 +4674,6 @@
       <w:r>
         <w:rPr>
           <w:noProof/>
-          <w:lang w:eastAsia="sv-SE"/>
         </w:rPr>
         <w:drawing>
           <wp:inline distT="0" distB="0" distL="0" distR="0">
@@ -4469,7 +4693,7 @@
                     </pic:cNvPicPr>
                   </pic:nvPicPr>
                   <pic:blipFill>
-                    <a:blip r:embed="rId24">
+                    <a:blip r:embed="rId21">
                       <a:extLst>
                         <a:ext uri="{28A0092B-C50C-407E-A947-70E740481C1C}">
                           <a14:useLocalDpi xmlns:a14="http://schemas.microsoft.com/office/drawing/2010/main" val="0"/>
@@ -4543,7 +4767,13 @@
         <w:t xml:space="preserve">  Figur 3 nedan visar kopplingsschema för sensorenheten</w:t>
       </w:r>
       <w:r>
-        <w:t xml:space="preserve"> och figur x visar ett enkelt flödesdiagram över hur sensorenheten fungerar</w:t>
+        <w:t xml:space="preserve"> och figur x visar ett enkelt flödesdiagram över hur sensorenheten</w:t>
+      </w:r>
+      <w:r>
+        <w:t xml:space="preserve"> översiktligt</w:t>
+      </w:r>
+      <w:r>
+        <w:t xml:space="preserve"> fungerar</w:t>
       </w:r>
       <w:r>
         <w:t>.</w:t>
@@ -4558,7 +4788,6 @@
       <w:r>
         <w:rPr>
           <w:noProof/>
-          <w:lang w:eastAsia="sv-SE"/>
         </w:rPr>
         <w:lastRenderedPageBreak/>
         <w:drawing>
@@ -4579,7 +4808,7 @@
                     </pic:cNvPicPr>
                   </pic:nvPicPr>
                   <pic:blipFill>
-                    <a:blip r:embed="rId25">
+                    <a:blip r:embed="rId22">
                       <a:extLst>
                         <a:ext uri="{28A0092B-C50C-407E-A947-70E740481C1C}">
                           <a14:useLocalDpi xmlns:a14="http://schemas.microsoft.com/office/drawing/2010/main" val="0"/>
@@ -4655,7 +4884,6 @@
         <w:rPr>
           <w:b/>
           <w:noProof/>
-          <w:lang w:eastAsia="sv-SE"/>
         </w:rPr>
         <w:drawing>
           <wp:inline distT="0" distB="0" distL="0" distR="0" wp14:anchorId="2DEFE3A9" wp14:editId="66FD9206">
@@ -4675,7 +4903,7 @@
                     </pic:cNvPicPr>
                   </pic:nvPicPr>
                   <pic:blipFill>
-                    <a:blip r:embed="rId26">
+                    <a:blip r:embed="rId23">
                       <a:extLst>
                         <a:ext uri="{28A0092B-C50C-407E-A947-70E740481C1C}">
                           <a14:useLocalDpi xmlns:a14="http://schemas.microsoft.com/office/drawing/2010/main" val="0"/>
@@ -4728,14 +4956,14 @@
     </w:p>
     <w:p>
       <w:pPr>
-        <w:pStyle w:val="Rubrik2"/>
+        <w:pStyle w:val="Heading2"/>
       </w:pPr>
       <w:bookmarkStart w:id="11" w:name="_Toc433294505"/>
     </w:p>
     <w:p/>
     <w:p>
       <w:pPr>
-        <w:pStyle w:val="Rubrik2"/>
+        <w:pStyle w:val="Heading2"/>
       </w:pPr>
       <w:r>
         <w:lastRenderedPageBreak/>
@@ -4866,12 +5094,18 @@
         <w:t>figur x</w:t>
       </w:r>
       <w:r>
+        <w:rPr>
+          <w:color w:val="FF0000"/>
+        </w:rPr>
+        <w:t xml:space="preserve"> (bilden i översikt av systemet)</w:t>
+      </w:r>
+      <w:r>
         <w:t>.</w:t>
       </w:r>
     </w:p>
     <w:p>
       <w:pPr>
-        <w:pStyle w:val="Rubrik3"/>
+        <w:pStyle w:val="Heading3"/>
       </w:pPr>
       <w:bookmarkStart w:id="12" w:name="_Toc433294506"/>
       <w:r>
@@ -5139,7 +5373,7 @@
     </w:p>
     <w:p>
       <w:pPr>
-        <w:pStyle w:val="Liststycke"/>
+        <w:pStyle w:val="ListParagraph"/>
         <w:numPr>
           <w:ilvl w:val="0"/>
           <w:numId w:val="5"/>
@@ -5157,7 +5391,7 @@
     </w:p>
     <w:p>
       <w:pPr>
-        <w:pStyle w:val="Liststycke"/>
+        <w:pStyle w:val="ListParagraph"/>
         <w:numPr>
           <w:ilvl w:val="0"/>
           <w:numId w:val="5"/>
@@ -5315,7 +5549,6 @@
         <w:rPr>
           <w:noProof/>
           <w:szCs w:val="22"/>
-          <w:lang w:eastAsia="sv-SE"/>
         </w:rPr>
         <w:lastRenderedPageBreak/>
         <w:drawing>
@@ -5336,7 +5569,7 @@
                     </pic:cNvPicPr>
                   </pic:nvPicPr>
                   <pic:blipFill>
-                    <a:blip r:embed="rId27">
+                    <a:blip r:embed="rId24">
                       <a:extLst>
                         <a:ext uri="{28A0092B-C50C-407E-A947-70E740481C1C}">
                           <a14:useLocalDpi xmlns:a14="http://schemas.microsoft.com/office/drawing/2010/main" val="0"/>
@@ -5381,7 +5614,7 @@
     </w:p>
     <w:p>
       <w:pPr>
-        <w:pStyle w:val="Rubrik3"/>
+        <w:pStyle w:val="Heading3"/>
       </w:pPr>
       <w:bookmarkStart w:id="13" w:name="_Toc433294507"/>
       <w:r>
@@ -5537,7 +5770,6 @@
         <w:rPr>
           <w:i/>
           <w:noProof/>
-          <w:lang w:eastAsia="sv-SE"/>
         </w:rPr>
         <w:drawing>
           <wp:inline distT="0" distB="0" distL="0" distR="0" wp14:anchorId="6352E298" wp14:editId="7DCBDA86">
@@ -5557,7 +5789,7 @@
                     </pic:cNvPicPr>
                   </pic:nvPicPr>
                   <pic:blipFill>
-                    <a:blip r:embed="rId28">
+                    <a:blip r:embed="rId25">
                       <a:extLst>
                         <a:ext uri="{28A0092B-C50C-407E-A947-70E740481C1C}">
                           <a14:useLocalDpi xmlns:a14="http://schemas.microsoft.com/office/drawing/2010/main" val="0"/>
@@ -5611,7 +5843,7 @@
     </w:p>
     <w:p>
       <w:pPr>
-        <w:pStyle w:val="Rubrik3"/>
+        <w:pStyle w:val="Heading3"/>
       </w:pPr>
       <w:bookmarkStart w:id="14" w:name="_Toc433294508"/>
       <w:r>
@@ -5852,12 +6084,15 @@
     <w:p/>
     <w:p>
       <w:r>
-        <w:t>Eftersom att IR-sensorn inte kan ta emot kontinuerliga ljuspulståg för att avkodas direkt, så varierar insignaler mellan av och på med en viss period.</w:t>
-      </w:r>
-    </w:p>
-    <w:p>
-      <w:pPr>
-        <w:pStyle w:val="Rubrik3"/>
+        <w:t>IR-sensorn inte kan ta emot kontinuerliga ljuspulståg för att avkodas direkt, så varierar insignaler mellan av och på med en viss period.</w:t>
+      </w:r>
+      <w:r>
+        <w:t xml:space="preserve"> Eftersom att sensorn tar upp signaler från alla olika håll så har den avskärmats i form av en strut och på så vis tar den enbart upp signaler i en kon framför sig.</w:t>
+      </w:r>
+    </w:p>
+    <w:p>
+      <w:pPr>
+        <w:pStyle w:val="Heading3"/>
       </w:pPr>
       <w:bookmarkStart w:id="15" w:name="_Toc433294509"/>
       <w:r>
@@ -5914,7 +6149,7 @@
     </w:p>
     <w:p>
       <w:pPr>
-        <w:pStyle w:val="Rubrik3"/>
+        <w:pStyle w:val="Heading3"/>
         <w:rPr>
           <w:sz w:val="26"/>
           <w:szCs w:val="26"/>
@@ -6136,7 +6371,7 @@
     </w:p>
     <w:p>
       <w:pPr>
-        <w:pStyle w:val="Rubrik2"/>
+        <w:pStyle w:val="Heading2"/>
       </w:pPr>
       <w:bookmarkStart w:id="17" w:name="_Toc433294511"/>
       <w:r>
@@ -6215,7 +6450,7 @@
     </w:p>
     <w:p>
       <w:pPr>
-        <w:pStyle w:val="Rubrik1"/>
+        <w:pStyle w:val="Heading1"/>
       </w:pPr>
       <w:r>
         <w:lastRenderedPageBreak/>
@@ -6226,7 +6461,7 @@
     <w:p/>
     <w:p>
       <w:pPr>
-        <w:pStyle w:val="Ingetavstnd"/>
+        <w:pStyle w:val="NoSpacing"/>
       </w:pPr>
       <w:r>
         <w:t>Målsökningsenheten kan ses som ”hjärnan” i roboten där huvudprogrammet existerar. Algoritmen för AI samt funktioner för att skicka ut data till andra enheter är inprogrammerad här. I figur 6 beskrivs i stora drag dataflödet. Data skickas med UART till både laptop och styrenhet. Kommunikationen sker direkt från och till de andra enheterna och till persondatorn sker detta via Bluetooth.</w:t>
@@ -6234,12 +6469,12 @@
     </w:p>
     <w:p>
       <w:pPr>
-        <w:pStyle w:val="Ingetavstnd"/>
-      </w:pPr>
-    </w:p>
-    <w:p>
-      <w:pPr>
-        <w:pStyle w:val="Ingetavstnd"/>
+        <w:pStyle w:val="NoSpacing"/>
+      </w:pPr>
+    </w:p>
+    <w:p>
+      <w:pPr>
+        <w:pStyle w:val="NoSpacing"/>
         <w:rPr>
           <w:b/>
         </w:rPr>
@@ -6247,7 +6482,6 @@
       <w:r>
         <w:rPr>
           <w:noProof/>
-          <w:lang w:eastAsia="sv-SE"/>
         </w:rPr>
         <w:drawing>
           <wp:inline distT="0" distB="0" distL="0" distR="0">
@@ -6267,7 +6501,7 @@
                     </pic:cNvPicPr>
                   </pic:nvPicPr>
                   <pic:blipFill>
-                    <a:blip r:embed="rId29">
+                    <a:blip r:embed="rId26">
                       <a:extLst>
                         <a:ext uri="{28A0092B-C50C-407E-A947-70E740481C1C}">
                           <a14:useLocalDpi xmlns:a14="http://schemas.microsoft.com/office/drawing/2010/main" val="0"/>
@@ -6344,7 +6578,19 @@
         <w:t>figur x</w:t>
       </w:r>
       <w:r>
-        <w:t xml:space="preserve"> visar ett enkelt flödesdiagram över målsökningsenheten</w:t>
+        <w:t xml:space="preserve"> visar ett enkelt flödesdiagram över</w:t>
+      </w:r>
+      <w:r>
+        <w:t xml:space="preserve"> hur</w:t>
+      </w:r>
+      <w:r>
+        <w:t xml:space="preserve"> målsökningsenheten</w:t>
+      </w:r>
+      <w:r>
+        <w:t xml:space="preserve"> översiktligt</w:t>
+      </w:r>
+      <w:r>
+        <w:t xml:space="preserve"> fungerar</w:t>
       </w:r>
       <w:r>
         <w:t>.</w:t>
@@ -6361,7 +6607,7 @@
       <w:r>
         <w:rPr>
           <w:noProof/>
-          <w:lang w:val="sv-SE" w:eastAsia="sv-SE"/>
+          <w:lang w:val="sv-SE" w:eastAsia="zh-CN"/>
         </w:rPr>
         <w:drawing>
           <wp:inline distT="0" distB="0" distL="0" distR="0">
@@ -6381,7 +6627,7 @@
                     </pic:cNvPicPr>
                   </pic:nvPicPr>
                   <pic:blipFill>
-                    <a:blip r:embed="rId30">
+                    <a:blip r:embed="rId27">
                       <a:extLst>
                         <a:ext uri="{28A0092B-C50C-407E-A947-70E740481C1C}">
                           <a14:useLocalDpi xmlns:a14="http://schemas.microsoft.com/office/drawing/2010/main" val="0"/>
@@ -6444,7 +6690,6 @@
       <w:r>
         <w:rPr>
           <w:noProof/>
-          <w:lang w:eastAsia="sv-SE"/>
         </w:rPr>
         <w:lastRenderedPageBreak/>
         <w:drawing>
@@ -6465,7 +6710,7 @@
                     </pic:cNvPicPr>
                   </pic:nvPicPr>
                   <pic:blipFill>
-                    <a:blip r:embed="rId31">
+                    <a:blip r:embed="rId28">
                       <a:extLst>
                         <a:ext uri="{28A0092B-C50C-407E-A947-70E740481C1C}">
                           <a14:useLocalDpi xmlns:a14="http://schemas.microsoft.com/office/drawing/2010/main" val="0"/>
@@ -6525,7 +6770,7 @@
     </w:p>
     <w:p>
       <w:pPr>
-        <w:pStyle w:val="Rubrik2"/>
+        <w:pStyle w:val="Heading2"/>
         <w:numPr>
           <w:ilvl w:val="1"/>
           <w:numId w:val="0"/>
@@ -6623,7 +6868,7 @@
     </w:p>
     <w:p>
       <w:pPr>
-        <w:pStyle w:val="Rubrik3"/>
+        <w:pStyle w:val="Heading3"/>
       </w:pPr>
       <w:bookmarkStart w:id="20" w:name="_Toc433294514"/>
       <w:r>
@@ -6646,25 +6891,68 @@
           <w:lang w:val="en-US"/>
         </w:rPr>
       </w:pPr>
+      <w:proofErr w:type="gramStart"/>
       <w:r>
         <w:rPr>
           <w:lang w:val="en-US"/>
         </w:rPr>
-        <w:t>while(ej aktiverad){</w:t>
-      </w:r>
-    </w:p>
-    <w:p>
-      <w:pPr>
+        <w:t>while(</w:t>
+      </w:r>
+      <w:proofErr w:type="spellStart"/>
+      <w:proofErr w:type="gramEnd"/>
+      <w:r>
         <w:rPr>
           <w:lang w:val="en-US"/>
         </w:rPr>
-      </w:pPr>
+        <w:t>ej</w:t>
+      </w:r>
+      <w:proofErr w:type="spellEnd"/>
       <w:r>
         <w:rPr>
           <w:lang w:val="en-US"/>
         </w:rPr>
+        <w:t xml:space="preserve"> </w:t>
+      </w:r>
+      <w:proofErr w:type="spellStart"/>
+      <w:r>
+        <w:rPr>
+          <w:lang w:val="en-US"/>
+        </w:rPr>
+        <w:t>aktiverad</w:t>
+      </w:r>
+      <w:proofErr w:type="spellEnd"/>
+      <w:r>
+        <w:rPr>
+          <w:lang w:val="en-US"/>
+        </w:rPr>
+        <w:t>){</w:t>
+      </w:r>
+    </w:p>
+    <w:p>
+      <w:pPr>
+        <w:rPr>
+          <w:lang w:val="en-US"/>
+        </w:rPr>
+      </w:pPr>
+      <w:r>
+        <w:rPr>
+          <w:lang w:val="en-US"/>
+        </w:rPr>
         <w:tab/>
-        <w:t>do nothing</w:t>
+      </w:r>
+      <w:proofErr w:type="gramStart"/>
+      <w:r>
+        <w:rPr>
+          <w:lang w:val="en-US"/>
+        </w:rPr>
+        <w:t>do</w:t>
+      </w:r>
+      <w:proofErr w:type="gramEnd"/>
+      <w:r>
+        <w:rPr>
+          <w:lang w:val="en-US"/>
+        </w:rPr>
+        <w:t xml:space="preserve"> nothing</w:t>
       </w:r>
     </w:p>
     <w:p>
@@ -6706,7 +6994,7 @@
     <w:p/>
     <w:p>
       <w:pPr>
-        <w:pStyle w:val="Rubrik3"/>
+        <w:pStyle w:val="Heading3"/>
       </w:pPr>
       <w:bookmarkStart w:id="21" w:name="_Toc433294515"/>
       <w:r>
@@ -6785,7 +7073,7 @@
     </w:p>
     <w:p>
       <w:pPr>
-        <w:pStyle w:val="Rubrik3"/>
+        <w:pStyle w:val="Heading3"/>
       </w:pPr>
       <w:r>
         <w:t>Switch(Tävling/Test)</w:t>
@@ -6802,7 +7090,7 @@
     </w:p>
     <w:p>
       <w:pPr>
-        <w:pStyle w:val="Rubrik3"/>
+        <w:pStyle w:val="Heading3"/>
       </w:pPr>
       <w:bookmarkStart w:id="23" w:name="_Toc433294517"/>
       <w:r>
@@ -6824,7 +7112,7 @@
     <w:p/>
     <w:p>
       <w:pPr>
-        <w:pStyle w:val="Rubrik1"/>
+        <w:pStyle w:val="Heading1"/>
       </w:pPr>
       <w:bookmarkStart w:id="24" w:name="_Toc433294519"/>
       <w:r>
@@ -6834,7 +7122,7 @@
     </w:p>
     <w:p>
       <w:pPr>
-        <w:pStyle w:val="Brdtext"/>
+        <w:pStyle w:val="BodyText"/>
       </w:pPr>
       <w:r>
         <w:t>Styrenheten är den enhet som ”väcker roboten till liv”. Den styr allt rörligt och synligt på roboten, t.ex</w:t>
@@ -6843,14 +7131,21 @@
         <w:t>. de olika motorerna på roboten och d</w:t>
       </w:r>
       <w:r>
-        <w:t>en får lasermodulen att skicka ut en laser samt dioderna att lysa. Den agerar efter order från målsökningsenheten och kan ses som en ”slav” till denna. Figur 8 visar blockschemat över styrenheten och figur 9 visar kopplingsschemat.</w:t>
-      </w:r>
+        <w:t>en får lasermodulen att skicka ut en laser samt dioderna att lysa.</w:t>
+      </w:r>
+      <w:r>
+        <w:t xml:space="preserve"> Figur 8 nedan visar ett blockschema över styrenheten.</w:t>
+      </w:r>
+    </w:p>
+    <w:p>
+      <w:pPr>
+        <w:pStyle w:val="BodyText"/>
+      </w:pPr>
     </w:p>
     <w:p>
       <w:r>
         <w:rPr>
           <w:noProof/>
-          <w:lang w:eastAsia="sv-SE"/>
         </w:rPr>
         <w:drawing>
           <wp:inline distT="0" distB="0" distL="0" distR="0">
@@ -6870,7 +7165,7 @@
                     </pic:cNvPicPr>
                   </pic:nvPicPr>
                   <pic:blipFill>
-                    <a:blip r:embed="rId32">
+                    <a:blip r:embed="rId29">
                       <a:extLst>
                         <a:ext uri="{28A0092B-C50C-407E-A947-70E740481C1C}">
                           <a14:useLocalDpi xmlns:a14="http://schemas.microsoft.com/office/drawing/2010/main" val="0"/>
@@ -6941,6 +7236,32 @@
           <w:ilvl w:val="0"/>
           <w:numId w:val="0"/>
         </w:numPr>
+        <w:rPr>
+          <w:rFonts w:ascii="Times New Roman" w:hAnsi="Times New Roman" w:cs="Times New Roman"/>
+          <w:sz w:val="22"/>
+          <w:szCs w:val="22"/>
+        </w:rPr>
+      </w:pPr>
+      <w:r>
+        <w:t xml:space="preserve">Styrenheten agerar endast efter order från målsökningsenheten och kan ses som en ”slav” till denna. Figur 9 nedan visar ett kopplingsschema över styrenheten samt </w:t>
+      </w:r>
+      <w:r>
+        <w:rPr>
+          <w:color w:val="FF0000"/>
+        </w:rPr>
+        <w:t>figur x</w:t>
+      </w:r>
+      <w:r>
+        <w:t xml:space="preserve"> visar ett flödesdiagram över hur styrenheten översiktligt fungerar.</w:t>
+      </w:r>
+    </w:p>
+    <w:p>
+      <w:pPr>
+        <w:pStyle w:val="Figurtext"/>
+        <w:numPr>
+          <w:ilvl w:val="0"/>
+          <w:numId w:val="0"/>
+        </w:numPr>
         <w:ind w:left="360" w:hanging="360"/>
         <w:rPr>
           <w:rFonts w:ascii="Times New Roman" w:hAnsi="Times New Roman" w:cs="Times New Roman"/>
@@ -6954,7 +7275,6 @@
           <w:noProof/>
           <w:sz w:val="22"/>
           <w:szCs w:val="22"/>
-          <w:lang w:eastAsia="sv-SE"/>
         </w:rPr>
         <w:lastRenderedPageBreak/>
         <w:drawing>
@@ -6975,7 +7295,7 @@
                     </pic:cNvPicPr>
                   </pic:nvPicPr>
                   <pic:blipFill>
-                    <a:blip r:embed="rId33">
+                    <a:blip r:embed="rId30">
                       <a:extLst>
                         <a:ext uri="{28A0092B-C50C-407E-A947-70E740481C1C}">
                           <a14:useLocalDpi xmlns:a14="http://schemas.microsoft.com/office/drawing/2010/main" val="0"/>
@@ -7029,25 +7349,90 @@
     </w:p>
     <w:p>
       <w:pPr>
+        <w:rPr>
+          <w:i/>
+        </w:rPr>
+      </w:pPr>
+    </w:p>
+    <w:p>
+      <w:pPr>
         <w:suppressAutoHyphens w:val="0"/>
         <w:spacing w:after="160" w:line="259" w:lineRule="auto"/>
-        <w:rPr>
-          <w:rFonts w:asciiTheme="majorHAnsi" w:eastAsiaTheme="majorEastAsia" w:hAnsiTheme="majorHAnsi" w:cstheme="majorBidi"/>
-          <w:b/>
-          <w:bCs/>
-          <w:color w:val="5B9BD5" w:themeColor="accent1"/>
-          <w:sz w:val="26"/>
-          <w:szCs w:val="26"/>
-        </w:rPr>
       </w:pPr>
       <w:bookmarkStart w:id="25" w:name="_Toc433294520"/>
       <w:r>
+        <w:rPr>
+          <w:noProof/>
+        </w:rPr>
+        <w:drawing>
+          <wp:inline distT="0" distB="0" distL="0" distR="0" wp14:anchorId="25F4E89F" wp14:editId="3F8CD861">
+            <wp:extent cx="5725160" cy="3848735"/>
+            <wp:effectExtent l="0" t="0" r="8890" b="0"/>
+            <wp:docPr id="7" name="Picture 7"/>
+            <wp:cNvGraphicFramePr>
+              <a:graphicFrameLocks xmlns:a="http://schemas.openxmlformats.org/drawingml/2006/main" noChangeAspect="1"/>
+            </wp:cNvGraphicFramePr>
+            <a:graphic xmlns:a="http://schemas.openxmlformats.org/drawingml/2006/main">
+              <a:graphicData uri="http://schemas.openxmlformats.org/drawingml/2006/picture">
+                <pic:pic xmlns:pic="http://schemas.openxmlformats.org/drawingml/2006/picture">
+                  <pic:nvPicPr>
+                    <pic:cNvPr id="0" name="Picture 1"/>
+                    <pic:cNvPicPr>
+                      <a:picLocks noChangeAspect="1" noChangeArrowheads="1"/>
+                    </pic:cNvPicPr>
+                  </pic:nvPicPr>
+                  <pic:blipFill>
+                    <a:blip r:embed="rId31">
+                      <a:extLst>
+                        <a:ext uri="{28A0092B-C50C-407E-A947-70E740481C1C}">
+                          <a14:useLocalDpi xmlns:a14="http://schemas.microsoft.com/office/drawing/2010/main" val="0"/>
+                        </a:ext>
+                      </a:extLst>
+                    </a:blip>
+                    <a:srcRect/>
+                    <a:stretch>
+                      <a:fillRect/>
+                    </a:stretch>
+                  </pic:blipFill>
+                  <pic:spPr bwMode="auto">
+                    <a:xfrm>
+                      <a:off x="0" y="0"/>
+                      <a:ext cx="5725160" cy="3848735"/>
+                    </a:xfrm>
+                    <a:prstGeom prst="rect">
+                      <a:avLst/>
+                    </a:prstGeom>
+                    <a:noFill/>
+                    <a:ln>
+                      <a:noFill/>
+                    </a:ln>
+                  </pic:spPr>
+                </pic:pic>
+              </a:graphicData>
+            </a:graphic>
+          </wp:inline>
+        </w:drawing>
+      </w:r>
+      <w:r>
+        <w:rPr>
+          <w:i/>
+          <w:color w:val="FF0000"/>
+        </w:rPr>
+        <w:t>Figur x</w:t>
+      </w:r>
+      <w:r>
+        <w:rPr>
+          <w:i/>
+        </w:rPr>
+        <w:t>. Flödesdiagram över styrenheten.</w:t>
+      </w:r>
+      <w:r>
         <w:br w:type="page"/>
       </w:r>
     </w:p>
     <w:p>
       <w:pPr>
-        <w:pStyle w:val="Rubrik2"/>
+        <w:pStyle w:val="Heading2"/>
         <w:numPr>
           <w:ilvl w:val="1"/>
           <w:numId w:val="0"/>
@@ -7056,7 +7441,6 @@
           <w:tab w:val="num" w:pos="0"/>
         </w:tabs>
         <w:spacing w:before="240" w:after="120"/>
-        <w:ind w:left="576" w:hanging="576"/>
       </w:pPr>
       <w:r>
         <w:lastRenderedPageBreak/>
@@ -7167,7 +7551,7 @@
     </w:p>
     <w:p>
       <w:pPr>
-        <w:pStyle w:val="Rubrik3"/>
+        <w:pStyle w:val="Heading3"/>
       </w:pPr>
       <w:bookmarkStart w:id="26" w:name="_Toc433294521"/>
       <w:r>
@@ -7247,7 +7631,7 @@
     </w:p>
     <w:p>
       <w:pPr>
-        <w:pStyle w:val="Liststycke"/>
+        <w:pStyle w:val="ListParagraph"/>
         <w:numPr>
           <w:ilvl w:val="0"/>
           <w:numId w:val="9"/>
@@ -7268,7 +7652,7 @@
     </w:p>
     <w:p>
       <w:pPr>
-        <w:pStyle w:val="Liststycke"/>
+        <w:pStyle w:val="ListParagraph"/>
         <w:numPr>
           <w:ilvl w:val="0"/>
           <w:numId w:val="9"/>
@@ -7330,14 +7714,14 @@
     </w:p>
     <w:tbl>
       <w:tblPr>
-        <w:tblStyle w:val="Tabellrutnt"/>
+        <w:tblStyle w:val="TableGrid"/>
         <w:tblW w:w="0" w:type="auto"/>
         <w:tblLook w:val="04A0" w:firstRow="1" w:lastRow="0" w:firstColumn="1" w:lastColumn="0" w:noHBand="0" w:noVBand="1"/>
       </w:tblPr>
       <w:tblGrid>
-        <w:gridCol w:w="3001"/>
-        <w:gridCol w:w="3002"/>
-        <w:gridCol w:w="3013"/>
+        <w:gridCol w:w="3079"/>
+        <w:gridCol w:w="3078"/>
+        <w:gridCol w:w="3085"/>
       </w:tblGrid>
       <w:tr>
         <w:tc>
@@ -7820,7 +8204,7 @@
     </w:p>
     <w:p>
       <w:pPr>
-        <w:pStyle w:val="Liststycke"/>
+        <w:pStyle w:val="ListParagraph"/>
         <w:numPr>
           <w:ilvl w:val="0"/>
           <w:numId w:val="10"/>
@@ -7834,7 +8218,7 @@
     </w:p>
     <w:p>
       <w:pPr>
-        <w:pStyle w:val="Liststycke"/>
+        <w:pStyle w:val="ListParagraph"/>
         <w:numPr>
           <w:ilvl w:val="0"/>
           <w:numId w:val="10"/>
@@ -7848,7 +8232,7 @@
     </w:p>
     <w:p>
       <w:pPr>
-        <w:pStyle w:val="Liststycke"/>
+        <w:pStyle w:val="ListParagraph"/>
         <w:numPr>
           <w:ilvl w:val="0"/>
           <w:numId w:val="10"/>
@@ -7862,7 +8246,7 @@
     </w:p>
     <w:p>
       <w:pPr>
-        <w:pStyle w:val="Liststycke"/>
+        <w:pStyle w:val="ListParagraph"/>
         <w:numPr>
           <w:ilvl w:val="0"/>
           <w:numId w:val="10"/>
@@ -7876,7 +8260,7 @@
     </w:p>
     <w:p>
       <w:pPr>
-        <w:pStyle w:val="Liststycke"/>
+        <w:pStyle w:val="ListParagraph"/>
         <w:numPr>
           <w:ilvl w:val="0"/>
           <w:numId w:val="10"/>
@@ -7890,14 +8274,14 @@
     </w:p>
     <w:p>
       <w:pPr>
-        <w:pStyle w:val="Rubrik3"/>
+        <w:pStyle w:val="Heading3"/>
       </w:pPr>
       <w:bookmarkStart w:id="27" w:name="_Toc433294522"/>
     </w:p>
     <w:p/>
     <w:p>
       <w:pPr>
-        <w:pStyle w:val="Rubrik3"/>
+        <w:pStyle w:val="Heading3"/>
       </w:pPr>
       <w:r>
         <w:lastRenderedPageBreak/>
@@ -8102,7 +8486,7 @@
     </w:p>
     <w:p>
       <w:pPr>
-        <w:pStyle w:val="Rubrik3"/>
+        <w:pStyle w:val="Heading3"/>
       </w:pPr>
       <w:bookmarkStart w:id="28" w:name="_Toc433294523"/>
       <w:r>
@@ -8142,7 +8526,7 @@
     </w:p>
     <w:p>
       <w:pPr>
-        <w:pStyle w:val="Rubrik3"/>
+        <w:pStyle w:val="Heading3"/>
       </w:pPr>
       <w:bookmarkStart w:id="29" w:name="_Toc433294524"/>
       <w:r>
@@ -8175,7 +8559,7 @@
     </w:p>
     <w:p>
       <w:pPr>
-        <w:pStyle w:val="Rubrik3"/>
+        <w:pStyle w:val="Heading3"/>
       </w:pPr>
       <w:bookmarkStart w:id="30" w:name="_Toc433294525"/>
       <w:r>
@@ -8216,7 +8600,7 @@
     </w:p>
     <w:p>
       <w:pPr>
-        <w:pStyle w:val="Rubrik3"/>
+        <w:pStyle w:val="Heading3"/>
       </w:pPr>
       <w:bookmarkStart w:id="31" w:name="_Toc433294526"/>
       <w:r>
@@ -8300,7 +8684,7 @@
     </w:p>
     <w:p>
       <w:pPr>
-        <w:pStyle w:val="Liststycke"/>
+        <w:pStyle w:val="ListParagraph"/>
         <w:numPr>
           <w:ilvl w:val="0"/>
           <w:numId w:val="12"/>
@@ -8321,7 +8705,7 @@
     </w:p>
     <w:p>
       <w:pPr>
-        <w:pStyle w:val="Liststycke"/>
+        <w:pStyle w:val="ListParagraph"/>
         <w:numPr>
           <w:ilvl w:val="0"/>
           <w:numId w:val="12"/>
@@ -8341,7 +8725,7 @@
     </w:p>
     <w:p>
       <w:pPr>
-        <w:pStyle w:val="Rubrik1"/>
+        <w:pStyle w:val="Heading1"/>
         <w:pageBreakBefore/>
       </w:pPr>
       <w:bookmarkStart w:id="32" w:name="_Toc433294527"/>
@@ -8394,7 +8778,6 @@
         <w:rPr>
           <w:noProof/>
           <w:color w:val="C00000"/>
-          <w:lang w:eastAsia="sv-SE"/>
         </w:rPr>
         <w:drawing>
           <wp:inline distT="0" distB="0" distL="0" distR="0" wp14:anchorId="5A992122" wp14:editId="3F98EED1">
@@ -8412,7 +8795,7 @@
                     <pic:cNvPicPr/>
                   </pic:nvPicPr>
                   <pic:blipFill>
-                    <a:blip r:embed="rId34"/>
+                    <a:blip r:embed="rId32"/>
                     <a:stretch>
                       <a:fillRect/>
                     </a:stretch>
@@ -8447,135 +8830,6 @@
     </w:p>
     <w:p>
       <w:pPr>
-        <w:suppressAutoHyphens w:val="0"/>
-        <w:spacing w:after="200" w:line="276" w:lineRule="auto"/>
-        <w:rPr>
-          <w:i/>
-        </w:rPr>
-      </w:pPr>
-    </w:p>
-    <w:p>
-      <w:pPr>
-        <w:suppressAutoHyphens w:val="0"/>
-        <w:spacing w:after="160" w:line="259" w:lineRule="auto"/>
-        <w:rPr>
-          <w:rFonts w:ascii="Arial" w:eastAsiaTheme="majorEastAsia" w:hAnsi="Arial" w:cstheme="majorBidi"/>
-          <w:b/>
-          <w:sz w:val="36"/>
-          <w:szCs w:val="32"/>
-        </w:rPr>
-      </w:pPr>
-      <w:bookmarkStart w:id="33" w:name="_Toc433294528"/>
-      <w:r>
-        <w:br w:type="page"/>
-      </w:r>
-    </w:p>
-    <w:bookmarkEnd w:id="33"/>
-    <w:p/>
-    <w:p/>
-    <w:p/>
-    <w:p>
-      <w:pPr>
-        <w:rPr>
-          <w:color w:val="FF0000"/>
-        </w:rPr>
-      </w:pPr>
-      <w:r>
-        <w:rPr>
-          <w:color w:val="FF0000"/>
-        </w:rPr>
-        <w:t>Tillläg: Lägg till real bilder, hur de programmeras, kablar och verktyg. Problemlösningar och metod samt motivera varför? Vad har testats och hur? Signal behandling? Filt</w:t>
-      </w:r>
-      <w:r>
-        <w:rPr>
-          <w:color w:val="FF0000"/>
-        </w:rPr>
-        <w:t>er? Sampling? Flowchart för kod?</w:t>
-      </w:r>
-      <w:r>
-        <w:rPr>
-          <w:color w:val="FF0000"/>
-        </w:rPr>
-        <w:t xml:space="preserve"> Design? Uppkopplingen?</w:t>
-      </w:r>
-      <w:r>
-        <w:rPr>
-          <w:color w:val="FF0000"/>
-        </w:rPr>
-        <w:t xml:space="preserve"> Kvarvarande problem att lösa, eller kan uppkomma?</w:t>
-      </w:r>
-      <w:r>
-        <w:rPr>
-          <w:color w:val="FF0000"/>
-        </w:rPr>
-        <w:t xml:space="preserve"> Bifoga?</w:t>
-      </w:r>
-    </w:p>
-    <w:p>
-      <w:pPr>
-        <w:rPr>
-          <w:color w:val="FF0000"/>
-        </w:rPr>
-      </w:pPr>
-    </w:p>
-    <w:p>
-      <w:pPr>
-        <w:rPr>
-          <w:color w:val="FF0000"/>
-        </w:rPr>
-      </w:pPr>
-      <w:r>
-        <w:rPr>
-          <w:color w:val="FF0000"/>
-        </w:rPr>
-        <w:t>STRUKTURERA,</w:t>
-      </w:r>
-      <w:r>
-        <w:rPr>
-          <w:color w:val="FF0000"/>
-        </w:rPr>
-        <w:br/>
-        <w:t>sammanfattning -&gt;</w:t>
-      </w:r>
-      <w:r>
-        <w:rPr>
-          <w:color w:val="FF0000"/>
-        </w:rPr>
-        <w:br/>
-        <w:t>Översikt av system</w:t>
-      </w:r>
-      <w:r>
-        <w:rPr>
-          <w:color w:val="FF0000"/>
-        </w:rPr>
-        <w:t xml:space="preserve"> samt ytterligare detalj på moduler,</w:t>
-      </w:r>
-      <w:r>
-        <w:rPr>
-          <w:color w:val="FF0000"/>
-        </w:rPr>
-        <w:t xml:space="preserve"> etc:</w:t>
-      </w:r>
-      <w:r>
-        <w:rPr>
-          <w:color w:val="FF0000"/>
-        </w:rPr>
-        <w:br/>
-      </w:r>
-    </w:p>
-    <w:p>
-      <w:pPr>
-        <w:rPr>
-          <w:color w:val="FF0000"/>
-        </w:rPr>
-      </w:pPr>
-    </w:p>
-    <w:p/>
-    <w:p/>
-    <w:p/>
-    <w:p/>
-    <w:p>
-      <w:pPr>
         <w:pStyle w:val="Rubrik1utannumrering"/>
         <w:pageBreakBefore/>
         <w:rPr>
@@ -8583,12 +8837,12 @@
           <w:szCs w:val="22"/>
         </w:rPr>
       </w:pPr>
-      <w:bookmarkStart w:id="34" w:name="_Toc433294529"/>
+      <w:bookmarkStart w:id="33" w:name="_Toc433294529"/>
       <w:r>
         <w:lastRenderedPageBreak/>
         <w:t>Referenser</w:t>
       </w:r>
-      <w:bookmarkEnd w:id="34"/>
+      <w:bookmarkEnd w:id="33"/>
     </w:p>
     <w:p>
       <w:pPr>
@@ -8615,10 +8869,10 @@
           <w:lang w:val="nb-NO"/>
         </w:rPr>
       </w:pPr>
-      <w:hyperlink r:id="rId35" w:history="1">
+      <w:hyperlink r:id="rId33" w:history="1">
         <w:r>
           <w:rPr>
-            <w:rStyle w:val="Hyperlnk"/>
+            <w:rStyle w:val="Hyperlink"/>
             <w:szCs w:val="22"/>
             <w:shd w:val="clear" w:color="auto" w:fill="FFFFFF"/>
             <w:lang w:val="nb-NO"/>
@@ -8669,10 +8923,10 @@
           <w:lang w:val="nb-NO"/>
         </w:rPr>
       </w:pPr>
-      <w:hyperlink r:id="rId36" w:history="1">
+      <w:hyperlink r:id="rId34" w:history="1">
         <w:r>
           <w:rPr>
-            <w:rStyle w:val="Hyperlnk"/>
+            <w:rStyle w:val="Hyperlink"/>
             <w:szCs w:val="22"/>
             <w:shd w:val="clear" w:color="auto" w:fill="FFFFFF"/>
             <w:lang w:val="nb-NO"/>
@@ -8759,10 +9013,10 @@
           <w:lang w:val="nb-NO"/>
         </w:rPr>
       </w:pPr>
-      <w:hyperlink r:id="rId37" w:history="1">
+      <w:hyperlink r:id="rId35" w:history="1">
         <w:r>
           <w:rPr>
-            <w:rStyle w:val="Hyperlnk"/>
+            <w:rStyle w:val="Hyperlink"/>
             <w:szCs w:val="22"/>
             <w:shd w:val="clear" w:color="auto" w:fill="FFFFFF"/>
             <w:lang w:val="nb-NO"/>
@@ -8833,10 +9087,10 @@
           <w:lang w:val="nb-NO"/>
         </w:rPr>
       </w:pPr>
-      <w:hyperlink r:id="rId38" w:history="1">
+      <w:hyperlink r:id="rId36" w:history="1">
         <w:r>
           <w:rPr>
-            <w:rStyle w:val="Hyperlnk"/>
+            <w:rStyle w:val="Hyperlink"/>
             <w:szCs w:val="22"/>
             <w:shd w:val="clear" w:color="auto" w:fill="FFFFFF"/>
             <w:lang w:val="nb-NO"/>
@@ -8907,10 +9161,10 @@
           <w:lang w:val="nb-NO"/>
         </w:rPr>
       </w:pPr>
-      <w:hyperlink r:id="rId39" w:history="1">
+      <w:hyperlink r:id="rId37" w:history="1">
         <w:r>
           <w:rPr>
-            <w:rStyle w:val="Hyperlnk"/>
+            <w:rStyle w:val="Hyperlink"/>
             <w:szCs w:val="22"/>
             <w:shd w:val="clear" w:color="auto" w:fill="FFFFFF"/>
             <w:lang w:val="nb-NO"/>
@@ -8981,10 +9235,10 @@
           <w:lang w:val="nb-NO"/>
         </w:rPr>
       </w:pPr>
-      <w:hyperlink r:id="rId40" w:history="1">
+      <w:hyperlink r:id="rId38" w:history="1">
         <w:r>
           <w:rPr>
-            <w:rStyle w:val="Hyperlnk"/>
+            <w:rStyle w:val="Hyperlink"/>
             <w:szCs w:val="22"/>
             <w:shd w:val="clear" w:color="auto" w:fill="FFFFFF"/>
             <w:lang w:val="nb-NO"/>
@@ -9064,10 +9318,10 @@
           <w:lang w:val="nb-NO"/>
         </w:rPr>
       </w:pPr>
-      <w:hyperlink r:id="rId41" w:history="1">
+      <w:hyperlink r:id="rId39" w:history="1">
         <w:r>
           <w:rPr>
-            <w:rStyle w:val="Hyperlnk"/>
+            <w:rStyle w:val="Hyperlink"/>
             <w:szCs w:val="22"/>
             <w:shd w:val="clear" w:color="auto" w:fill="FFFFFF"/>
             <w:lang w:val="nb-NO"/>
@@ -9147,10 +9401,10 @@
           <w:lang w:val="nb-NO"/>
         </w:rPr>
       </w:pPr>
-      <w:hyperlink r:id="rId42" w:history="1">
+      <w:hyperlink r:id="rId40" w:history="1">
         <w:r>
           <w:rPr>
-            <w:rStyle w:val="Hyperlnk"/>
+            <w:rStyle w:val="Hyperlink"/>
             <w:szCs w:val="22"/>
             <w:shd w:val="clear" w:color="auto" w:fill="FFFFFF"/>
             <w:lang w:val="nb-NO"/>
@@ -9230,10 +9484,10 @@
           <w:lang w:val="nb-NO"/>
         </w:rPr>
       </w:pPr>
-      <w:hyperlink r:id="rId43" w:history="1">
+      <w:hyperlink r:id="rId41" w:history="1">
         <w:r>
           <w:rPr>
-            <w:rStyle w:val="Hyperlnk"/>
+            <w:rStyle w:val="Hyperlink"/>
             <w:szCs w:val="22"/>
             <w:shd w:val="clear" w:color="auto" w:fill="FFFFFF"/>
             <w:lang w:val="nb-NO"/>
@@ -9304,10 +9558,10 @@
           <w:lang w:val="nb-NO"/>
         </w:rPr>
       </w:pPr>
-      <w:hyperlink r:id="rId44" w:history="1">
+      <w:hyperlink r:id="rId42" w:history="1">
         <w:r>
           <w:rPr>
-            <w:rStyle w:val="Hyperlnk"/>
+            <w:rStyle w:val="Hyperlink"/>
             <w:szCs w:val="22"/>
             <w:shd w:val="clear" w:color="auto" w:fill="FFFFFF"/>
             <w:lang w:val="nb-NO"/>
@@ -9349,7 +9603,7 @@
       </w:pPr>
     </w:p>
     <w:sectPr>
-      <w:headerReference w:type="default" r:id="rId45"/>
+      <w:headerReference w:type="default" r:id="rId43"/>
       <w:pgSz w:w="11906" w:h="16838"/>
       <w:pgMar w:top="1440" w:right="1440" w:bottom="1440" w:left="1440" w:header="708" w:footer="708" w:gutter="0"/>
       <w:cols w:space="708"/>
@@ -9360,7 +9614,7 @@
 </file>
 
 <file path=word/endnotes.xml><?xml version="1.0" encoding="utf-8"?>
-<w:endnotes xmlns:wpc="http://schemas.microsoft.com/office/word/2010/wordprocessingCanvas" xmlns:mc="http://schemas.openxmlformats.org/markup-compatibility/2006" xmlns:o="urn:schemas-microsoft-com:office:office" xmlns:r="http://schemas.openxmlformats.org/officeDocument/2006/relationships" xmlns:m="http://schemas.openxmlformats.org/officeDocument/2006/math" xmlns:v="urn:schemas-microsoft-com:vml" xmlns:wp14="http://schemas.microsoft.com/office/word/2010/wordprocessingDrawing" xmlns:wp="http://schemas.openxmlformats.org/drawingml/2006/wordprocessingDrawing" xmlns:w10="urn:schemas-microsoft-com:office:word" xmlns:w="http://schemas.openxmlformats.org/wordprocessingml/2006/main" xmlns:w14="http://schemas.microsoft.com/office/word/2010/wordml" xmlns:w15="http://schemas.microsoft.com/office/word/2012/wordml" xmlns:wpg="http://schemas.microsoft.com/office/word/2010/wordprocessingGroup" xmlns:wpi="http://schemas.microsoft.com/office/word/2010/wordprocessingInk" xmlns:wne="http://schemas.microsoft.com/office/word/2006/wordml" xmlns:wps="http://schemas.microsoft.com/office/word/2010/wordprocessingShape" mc:Ignorable="w14 w15 wp14">
+<w:endnotes xmlns:wpc="http://schemas.microsoft.com/office/word/2010/wordprocessingCanvas" xmlns:mc="http://schemas.openxmlformats.org/markup-compatibility/2006" xmlns:o="urn:schemas-microsoft-com:office:office" xmlns:r="http://schemas.openxmlformats.org/officeDocument/2006/relationships" xmlns:m="http://schemas.openxmlformats.org/officeDocument/2006/math" xmlns:v="urn:schemas-microsoft-com:vml" xmlns:wp14="http://schemas.microsoft.com/office/word/2010/wordprocessingDrawing" xmlns:wp="http://schemas.openxmlformats.org/drawingml/2006/wordprocessingDrawing" xmlns:w10="urn:schemas-microsoft-com:office:word" xmlns:w="http://schemas.openxmlformats.org/wordprocessingml/2006/main" xmlns:w14="http://schemas.microsoft.com/office/word/2010/wordml" xmlns:wpg="http://schemas.microsoft.com/office/word/2010/wordprocessingGroup" xmlns:wpi="http://schemas.microsoft.com/office/word/2010/wordprocessingInk" xmlns:wne="http://schemas.microsoft.com/office/word/2006/wordml" xmlns:wps="http://schemas.microsoft.com/office/word/2010/wordprocessingShape" mc:Ignorable="w14 wp14">
   <w:endnote w:type="separator" w:id="-1">
     <w:p>
       <w:r>
@@ -9379,10 +9633,10 @@
 </file>
 
 <file path=word/footer1.xml><?xml version="1.0" encoding="utf-8"?>
-<w:ftr xmlns:wpc="http://schemas.microsoft.com/office/word/2010/wordprocessingCanvas" xmlns:mc="http://schemas.openxmlformats.org/markup-compatibility/2006" xmlns:o="urn:schemas-microsoft-com:office:office" xmlns:r="http://schemas.openxmlformats.org/officeDocument/2006/relationships" xmlns:m="http://schemas.openxmlformats.org/officeDocument/2006/math" xmlns:v="urn:schemas-microsoft-com:vml" xmlns:wp14="http://schemas.microsoft.com/office/word/2010/wordprocessingDrawing" xmlns:wp="http://schemas.openxmlformats.org/drawingml/2006/wordprocessingDrawing" xmlns:w10="urn:schemas-microsoft-com:office:word" xmlns:w="http://schemas.openxmlformats.org/wordprocessingml/2006/main" xmlns:w14="http://schemas.microsoft.com/office/word/2010/wordml" xmlns:w15="http://schemas.microsoft.com/office/word/2012/wordml" xmlns:wpg="http://schemas.microsoft.com/office/word/2010/wordprocessingGroup" xmlns:wpi="http://schemas.microsoft.com/office/word/2010/wordprocessingInk" xmlns:wne="http://schemas.microsoft.com/office/word/2006/wordml" xmlns:wps="http://schemas.microsoft.com/office/word/2010/wordprocessingShape" mc:Ignorable="w14 w15 wp14">
+<w:ftr xmlns:wpc="http://schemas.microsoft.com/office/word/2010/wordprocessingCanvas" xmlns:mc="http://schemas.openxmlformats.org/markup-compatibility/2006" xmlns:o="urn:schemas-microsoft-com:office:office" xmlns:r="http://schemas.openxmlformats.org/officeDocument/2006/relationships" xmlns:m="http://schemas.openxmlformats.org/officeDocument/2006/math" xmlns:v="urn:schemas-microsoft-com:vml" xmlns:wp14="http://schemas.microsoft.com/office/word/2010/wordprocessingDrawing" xmlns:wp="http://schemas.openxmlformats.org/drawingml/2006/wordprocessingDrawing" xmlns:w10="urn:schemas-microsoft-com:office:word" xmlns:w="http://schemas.openxmlformats.org/wordprocessingml/2006/main" xmlns:w14="http://schemas.microsoft.com/office/word/2010/wordml" xmlns:wpg="http://schemas.microsoft.com/office/word/2010/wordprocessingGroup" xmlns:wpi="http://schemas.microsoft.com/office/word/2010/wordprocessingInk" xmlns:wne="http://schemas.microsoft.com/office/word/2006/wordml" xmlns:wps="http://schemas.microsoft.com/office/word/2010/wordprocessingShape" mc:Ignorable="w14 wp14">
   <w:p>
     <w:pPr>
-      <w:pStyle w:val="Sidfot"/>
+      <w:pStyle w:val="Footer"/>
       <w:tabs>
         <w:tab w:val="left" w:pos="6285"/>
       </w:tabs>
@@ -9418,7 +9672,7 @@
   </w:p>
   <w:p>
     <w:pPr>
-      <w:pStyle w:val="Sidfot"/>
+      <w:pStyle w:val="Footer"/>
     </w:pPr>
     <w:r>
       <w:rPr>
@@ -9434,28 +9688,28 @@
     </w:r>
     <w:r>
       <w:rPr>
-        <w:rStyle w:val="Sidnummer"/>
+        <w:rStyle w:val="PageNumber"/>
         <w:rFonts w:cs="Times New Roman"/>
       </w:rPr>
       <w:fldChar w:fldCharType="begin"/>
     </w:r>
     <w:r>
       <w:rPr>
-        <w:rStyle w:val="Sidnummer"/>
+        <w:rStyle w:val="PageNumber"/>
         <w:rFonts w:cs="Times New Roman"/>
       </w:rPr>
       <w:instrText xml:space="preserve"> PAGE </w:instrText>
     </w:r>
     <w:r>
       <w:rPr>
-        <w:rStyle w:val="Sidnummer"/>
+        <w:rStyle w:val="PageNumber"/>
         <w:rFonts w:cs="Times New Roman"/>
       </w:rPr>
       <w:fldChar w:fldCharType="separate"/>
     </w:r>
     <w:r>
       <w:rPr>
-        <w:rStyle w:val="Sidnummer"/>
+        <w:rStyle w:val="PageNumber"/>
         <w:rFonts w:cs="Times New Roman"/>
         <w:noProof/>
       </w:rPr>
@@ -9463,14 +9717,14 @@
     </w:r>
     <w:r>
       <w:rPr>
-        <w:rStyle w:val="Sidnummer"/>
+        <w:rStyle w:val="PageNumber"/>
         <w:rFonts w:cs="Times New Roman"/>
       </w:rPr>
       <w:fldChar w:fldCharType="end"/>
     </w:r>
     <w:r>
       <w:rPr>
-        <w:rStyle w:val="Sidnummer"/>
+        <w:rStyle w:val="PageNumber"/>
         <w:rFonts w:cs="Times New Roman"/>
       </w:rPr>
       <w:tab/>
@@ -9486,16 +9740,16 @@
 </file>
 
 <file path=word/footer2.xml><?xml version="1.0" encoding="utf-8"?>
-<w:ftr xmlns:wpc="http://schemas.microsoft.com/office/word/2010/wordprocessingCanvas" xmlns:mc="http://schemas.openxmlformats.org/markup-compatibility/2006" xmlns:o="urn:schemas-microsoft-com:office:office" xmlns:r="http://schemas.openxmlformats.org/officeDocument/2006/relationships" xmlns:m="http://schemas.openxmlformats.org/officeDocument/2006/math" xmlns:v="urn:schemas-microsoft-com:vml" xmlns:wp14="http://schemas.microsoft.com/office/word/2010/wordprocessingDrawing" xmlns:wp="http://schemas.openxmlformats.org/drawingml/2006/wordprocessingDrawing" xmlns:w10="urn:schemas-microsoft-com:office:word" xmlns:w="http://schemas.openxmlformats.org/wordprocessingml/2006/main" xmlns:w14="http://schemas.microsoft.com/office/word/2010/wordml" xmlns:w15="http://schemas.microsoft.com/office/word/2012/wordml" xmlns:wpg="http://schemas.microsoft.com/office/word/2010/wordprocessingGroup" xmlns:wpi="http://schemas.microsoft.com/office/word/2010/wordprocessingInk" xmlns:wne="http://schemas.microsoft.com/office/word/2006/wordml" xmlns:wps="http://schemas.microsoft.com/office/word/2010/wordprocessingShape" mc:Ignorable="w14 w15 wp14">
+<w:ftr xmlns:wpc="http://schemas.microsoft.com/office/word/2010/wordprocessingCanvas" xmlns:mc="http://schemas.openxmlformats.org/markup-compatibility/2006" xmlns:o="urn:schemas-microsoft-com:office:office" xmlns:r="http://schemas.openxmlformats.org/officeDocument/2006/relationships" xmlns:m="http://schemas.openxmlformats.org/officeDocument/2006/math" xmlns:v="urn:schemas-microsoft-com:vml" xmlns:wp14="http://schemas.microsoft.com/office/word/2010/wordprocessingDrawing" xmlns:wp="http://schemas.openxmlformats.org/drawingml/2006/wordprocessingDrawing" xmlns:w10="urn:schemas-microsoft-com:office:word" xmlns:w="http://schemas.openxmlformats.org/wordprocessingml/2006/main" xmlns:w14="http://schemas.microsoft.com/office/word/2010/wordml" xmlns:wpg="http://schemas.microsoft.com/office/word/2010/wordprocessingGroup" xmlns:wpi="http://schemas.microsoft.com/office/word/2010/wordprocessingInk" xmlns:wne="http://schemas.microsoft.com/office/word/2006/wordml" xmlns:wps="http://schemas.microsoft.com/office/word/2010/wordprocessingShape" mc:Ignorable="w14 wp14">
   <w:p/>
 </w:ftr>
 </file>
 
 <file path=word/footer3.xml><?xml version="1.0" encoding="utf-8"?>
-<w:ftr xmlns:wpc="http://schemas.microsoft.com/office/word/2010/wordprocessingCanvas" xmlns:mc="http://schemas.openxmlformats.org/markup-compatibility/2006" xmlns:o="urn:schemas-microsoft-com:office:office" xmlns:r="http://schemas.openxmlformats.org/officeDocument/2006/relationships" xmlns:m="http://schemas.openxmlformats.org/officeDocument/2006/math" xmlns:v="urn:schemas-microsoft-com:vml" xmlns:wp14="http://schemas.microsoft.com/office/word/2010/wordprocessingDrawing" xmlns:wp="http://schemas.openxmlformats.org/drawingml/2006/wordprocessingDrawing" xmlns:w10="urn:schemas-microsoft-com:office:word" xmlns:w="http://schemas.openxmlformats.org/wordprocessingml/2006/main" xmlns:w14="http://schemas.microsoft.com/office/word/2010/wordml" xmlns:w15="http://schemas.microsoft.com/office/word/2012/wordml" xmlns:wpg="http://schemas.microsoft.com/office/word/2010/wordprocessingGroup" xmlns:wpi="http://schemas.microsoft.com/office/word/2010/wordprocessingInk" xmlns:wne="http://schemas.microsoft.com/office/word/2006/wordml" xmlns:wps="http://schemas.microsoft.com/office/word/2010/wordprocessingShape" mc:Ignorable="w14 w15 wp14">
+<w:ftr xmlns:wpc="http://schemas.microsoft.com/office/word/2010/wordprocessingCanvas" xmlns:mc="http://schemas.openxmlformats.org/markup-compatibility/2006" xmlns:o="urn:schemas-microsoft-com:office:office" xmlns:r="http://schemas.openxmlformats.org/officeDocument/2006/relationships" xmlns:m="http://schemas.openxmlformats.org/officeDocument/2006/math" xmlns:v="urn:schemas-microsoft-com:vml" xmlns:wp14="http://schemas.microsoft.com/office/word/2010/wordprocessingDrawing" xmlns:wp="http://schemas.openxmlformats.org/drawingml/2006/wordprocessingDrawing" xmlns:w10="urn:schemas-microsoft-com:office:word" xmlns:w="http://schemas.openxmlformats.org/wordprocessingml/2006/main" xmlns:w14="http://schemas.microsoft.com/office/word/2010/wordml" xmlns:wpg="http://schemas.microsoft.com/office/word/2010/wordprocessingGroup" xmlns:wpi="http://schemas.microsoft.com/office/word/2010/wordprocessingInk" xmlns:wne="http://schemas.microsoft.com/office/word/2006/wordml" xmlns:wps="http://schemas.microsoft.com/office/word/2010/wordprocessingShape" mc:Ignorable="w14 wp14">
   <w:p>
     <w:pPr>
-      <w:pStyle w:val="Sidfot"/>
+      <w:pStyle w:val="Footer"/>
       <w:tabs>
         <w:tab w:val="left" w:pos="6285"/>
       </w:tabs>
@@ -9531,7 +9785,7 @@
   </w:p>
   <w:p>
     <w:pPr>
-      <w:pStyle w:val="Sidfot"/>
+      <w:pStyle w:val="Footer"/>
       <w:rPr>
         <w:sz w:val="20"/>
       </w:rPr>
@@ -9550,43 +9804,43 @@
     </w:r>
     <w:r>
       <w:rPr>
-        <w:rStyle w:val="Sidnummer"/>
+        <w:rStyle w:val="PageNumber"/>
         <w:rFonts w:cs="Times New Roman"/>
       </w:rPr>
       <w:fldChar w:fldCharType="begin"/>
     </w:r>
     <w:r>
       <w:rPr>
-        <w:rStyle w:val="Sidnummer"/>
+        <w:rStyle w:val="PageNumber"/>
         <w:rFonts w:cs="Times New Roman"/>
       </w:rPr>
       <w:instrText xml:space="preserve"> PAGE </w:instrText>
     </w:r>
     <w:r>
       <w:rPr>
-        <w:rStyle w:val="Sidnummer"/>
+        <w:rStyle w:val="PageNumber"/>
         <w:rFonts w:cs="Times New Roman"/>
       </w:rPr>
       <w:fldChar w:fldCharType="separate"/>
     </w:r>
     <w:r>
       <w:rPr>
-        <w:rStyle w:val="Sidnummer"/>
+        <w:rStyle w:val="PageNumber"/>
         <w:rFonts w:cs="Times New Roman"/>
         <w:noProof/>
       </w:rPr>
-      <w:t>20</w:t>
+      <w:t>8</w:t>
     </w:r>
     <w:r>
       <w:rPr>
-        <w:rStyle w:val="Sidnummer"/>
+        <w:rStyle w:val="PageNumber"/>
         <w:rFonts w:cs="Times New Roman"/>
       </w:rPr>
       <w:fldChar w:fldCharType="end"/>
     </w:r>
     <w:r>
       <w:rPr>
-        <w:rStyle w:val="Sidnummer"/>
+        <w:rStyle w:val="PageNumber"/>
         <w:rFonts w:cs="Times New Roman"/>
       </w:rPr>
       <w:tab/>
@@ -9602,13 +9856,13 @@
 </file>
 
 <file path=word/footer4.xml><?xml version="1.0" encoding="utf-8"?>
-<w:ftr xmlns:wpc="http://schemas.microsoft.com/office/word/2010/wordprocessingCanvas" xmlns:mc="http://schemas.openxmlformats.org/markup-compatibility/2006" xmlns:o="urn:schemas-microsoft-com:office:office" xmlns:r="http://schemas.openxmlformats.org/officeDocument/2006/relationships" xmlns:m="http://schemas.openxmlformats.org/officeDocument/2006/math" xmlns:v="urn:schemas-microsoft-com:vml" xmlns:wp14="http://schemas.microsoft.com/office/word/2010/wordprocessingDrawing" xmlns:wp="http://schemas.openxmlformats.org/drawingml/2006/wordprocessingDrawing" xmlns:w10="urn:schemas-microsoft-com:office:word" xmlns:w="http://schemas.openxmlformats.org/wordprocessingml/2006/main" xmlns:w14="http://schemas.microsoft.com/office/word/2010/wordml" xmlns:w15="http://schemas.microsoft.com/office/word/2012/wordml" xmlns:wpg="http://schemas.microsoft.com/office/word/2010/wordprocessingGroup" xmlns:wpi="http://schemas.microsoft.com/office/word/2010/wordprocessingInk" xmlns:wne="http://schemas.microsoft.com/office/word/2006/wordml" xmlns:wps="http://schemas.microsoft.com/office/word/2010/wordprocessingShape" mc:Ignorable="w14 w15 wp14">
+<w:ftr xmlns:wpc="http://schemas.microsoft.com/office/word/2010/wordprocessingCanvas" xmlns:mc="http://schemas.openxmlformats.org/markup-compatibility/2006" xmlns:o="urn:schemas-microsoft-com:office:office" xmlns:r="http://schemas.openxmlformats.org/officeDocument/2006/relationships" xmlns:m="http://schemas.openxmlformats.org/officeDocument/2006/math" xmlns:v="urn:schemas-microsoft-com:vml" xmlns:wp14="http://schemas.microsoft.com/office/word/2010/wordprocessingDrawing" xmlns:wp="http://schemas.openxmlformats.org/drawingml/2006/wordprocessingDrawing" xmlns:w10="urn:schemas-microsoft-com:office:word" xmlns:w="http://schemas.openxmlformats.org/wordprocessingml/2006/main" xmlns:w14="http://schemas.microsoft.com/office/word/2010/wordml" xmlns:wpg="http://schemas.microsoft.com/office/word/2010/wordprocessingGroup" xmlns:wpi="http://schemas.microsoft.com/office/word/2010/wordprocessingInk" xmlns:wne="http://schemas.microsoft.com/office/word/2006/wordml" xmlns:wps="http://schemas.microsoft.com/office/word/2010/wordprocessingShape" mc:Ignorable="w14 wp14">
   <w:p/>
 </w:ftr>
 </file>
 
 <file path=word/footnotes.xml><?xml version="1.0" encoding="utf-8"?>
-<w:footnotes xmlns:wpc="http://schemas.microsoft.com/office/word/2010/wordprocessingCanvas" xmlns:mc="http://schemas.openxmlformats.org/markup-compatibility/2006" xmlns:o="urn:schemas-microsoft-com:office:office" xmlns:r="http://schemas.openxmlformats.org/officeDocument/2006/relationships" xmlns:m="http://schemas.openxmlformats.org/officeDocument/2006/math" xmlns:v="urn:schemas-microsoft-com:vml" xmlns:wp14="http://schemas.microsoft.com/office/word/2010/wordprocessingDrawing" xmlns:wp="http://schemas.openxmlformats.org/drawingml/2006/wordprocessingDrawing" xmlns:w10="urn:schemas-microsoft-com:office:word" xmlns:w="http://schemas.openxmlformats.org/wordprocessingml/2006/main" xmlns:w14="http://schemas.microsoft.com/office/word/2010/wordml" xmlns:w15="http://schemas.microsoft.com/office/word/2012/wordml" xmlns:wpg="http://schemas.microsoft.com/office/word/2010/wordprocessingGroup" xmlns:wpi="http://schemas.microsoft.com/office/word/2010/wordprocessingInk" xmlns:wne="http://schemas.microsoft.com/office/word/2006/wordml" xmlns:wps="http://schemas.microsoft.com/office/word/2010/wordprocessingShape" mc:Ignorable="w14 w15 wp14">
+<w:footnotes xmlns:wpc="http://schemas.microsoft.com/office/word/2010/wordprocessingCanvas" xmlns:mc="http://schemas.openxmlformats.org/markup-compatibility/2006" xmlns:o="urn:schemas-microsoft-com:office:office" xmlns:r="http://schemas.openxmlformats.org/officeDocument/2006/relationships" xmlns:m="http://schemas.openxmlformats.org/officeDocument/2006/math" xmlns:v="urn:schemas-microsoft-com:vml" xmlns:wp14="http://schemas.microsoft.com/office/word/2010/wordprocessingDrawing" xmlns:wp="http://schemas.openxmlformats.org/drawingml/2006/wordprocessingDrawing" xmlns:w10="urn:schemas-microsoft-com:office:word" xmlns:w="http://schemas.openxmlformats.org/wordprocessingml/2006/main" xmlns:w14="http://schemas.microsoft.com/office/word/2010/wordml" xmlns:wpg="http://schemas.microsoft.com/office/word/2010/wordprocessingGroup" xmlns:wpi="http://schemas.microsoft.com/office/word/2010/wordprocessingInk" xmlns:wne="http://schemas.microsoft.com/office/word/2006/wordml" xmlns:wps="http://schemas.microsoft.com/office/word/2010/wordprocessingShape" mc:Ignorable="w14 wp14">
   <w:footnote w:type="separator" w:id="-1">
     <w:p>
       <w:r>
@@ -9627,7 +9881,7 @@
 </file>
 
 <file path=word/header1.xml><?xml version="1.0" encoding="utf-8"?>
-<w:hdr xmlns:wpc="http://schemas.microsoft.com/office/word/2010/wordprocessingCanvas" xmlns:mc="http://schemas.openxmlformats.org/markup-compatibility/2006" xmlns:o="urn:schemas-microsoft-com:office:office" xmlns:r="http://schemas.openxmlformats.org/officeDocument/2006/relationships" xmlns:m="http://schemas.openxmlformats.org/officeDocument/2006/math" xmlns:v="urn:schemas-microsoft-com:vml" xmlns:wp14="http://schemas.microsoft.com/office/word/2010/wordprocessingDrawing" xmlns:wp="http://schemas.openxmlformats.org/drawingml/2006/wordprocessingDrawing" xmlns:w10="urn:schemas-microsoft-com:office:word" xmlns:w="http://schemas.openxmlformats.org/wordprocessingml/2006/main" xmlns:w14="http://schemas.microsoft.com/office/word/2010/wordml" xmlns:w15="http://schemas.microsoft.com/office/word/2012/wordml" xmlns:wpg="http://schemas.microsoft.com/office/word/2010/wordprocessingGroup" xmlns:wpi="http://schemas.microsoft.com/office/word/2010/wordprocessingInk" xmlns:wne="http://schemas.microsoft.com/office/word/2006/wordml" xmlns:wps="http://schemas.microsoft.com/office/word/2010/wordprocessingShape" mc:Ignorable="w14 w15 wp14">
+<w:hdr xmlns:wpc="http://schemas.microsoft.com/office/word/2010/wordprocessingCanvas" xmlns:mc="http://schemas.openxmlformats.org/markup-compatibility/2006" xmlns:o="urn:schemas-microsoft-com:office:office" xmlns:r="http://schemas.openxmlformats.org/officeDocument/2006/relationships" xmlns:m="http://schemas.openxmlformats.org/officeDocument/2006/math" xmlns:v="urn:schemas-microsoft-com:vml" xmlns:wp14="http://schemas.microsoft.com/office/word/2010/wordprocessingDrawing" xmlns:wp="http://schemas.openxmlformats.org/drawingml/2006/wordprocessingDrawing" xmlns:w10="urn:schemas-microsoft-com:office:word" xmlns:w="http://schemas.openxmlformats.org/wordprocessingml/2006/main" xmlns:w14="http://schemas.microsoft.com/office/word/2010/wordml" xmlns:wpg="http://schemas.microsoft.com/office/word/2010/wordprocessingGroup" xmlns:wpi="http://schemas.microsoft.com/office/word/2010/wordprocessingInk" xmlns:wne="http://schemas.microsoft.com/office/word/2006/wordml" xmlns:wps="http://schemas.microsoft.com/office/word/2010/wordprocessingShape" mc:Ignorable="w14 wp14">
   <w:p>
     <w:pPr>
       <w:pStyle w:val="Uppgiftstitel"/>
@@ -9643,7 +9897,6 @@
     <w:r>
       <w:rPr>
         <w:noProof/>
-        <w:lang w:eastAsia="sv-SE"/>
       </w:rPr>
       <w:drawing>
         <wp:inline distT="0" distB="0" distL="0" distR="0" wp14:anchorId="59188AEC" wp14:editId="1D965E12">
@@ -9721,7 +9974,7 @@
   </w:p>
   <w:p>
     <w:pPr>
-      <w:pStyle w:val="Sidhuvud"/>
+      <w:pStyle w:val="Header"/>
       <w:rPr>
         <w:b/>
       </w:rPr>
@@ -9731,13 +9984,13 @@
 </file>
 
 <file path=word/header2.xml><?xml version="1.0" encoding="utf-8"?>
-<w:hdr xmlns:wpc="http://schemas.microsoft.com/office/word/2010/wordprocessingCanvas" xmlns:mc="http://schemas.openxmlformats.org/markup-compatibility/2006" xmlns:o="urn:schemas-microsoft-com:office:office" xmlns:r="http://schemas.openxmlformats.org/officeDocument/2006/relationships" xmlns:m="http://schemas.openxmlformats.org/officeDocument/2006/math" xmlns:v="urn:schemas-microsoft-com:vml" xmlns:wp14="http://schemas.microsoft.com/office/word/2010/wordprocessingDrawing" xmlns:wp="http://schemas.openxmlformats.org/drawingml/2006/wordprocessingDrawing" xmlns:w10="urn:schemas-microsoft-com:office:word" xmlns:w="http://schemas.openxmlformats.org/wordprocessingml/2006/main" xmlns:w14="http://schemas.microsoft.com/office/word/2010/wordml" xmlns:w15="http://schemas.microsoft.com/office/word/2012/wordml" xmlns:wpg="http://schemas.microsoft.com/office/word/2010/wordprocessingGroup" xmlns:wpi="http://schemas.microsoft.com/office/word/2010/wordprocessingInk" xmlns:wne="http://schemas.microsoft.com/office/word/2006/wordml" xmlns:wps="http://schemas.microsoft.com/office/word/2010/wordprocessingShape" mc:Ignorable="w14 w15 wp14">
+<w:hdr xmlns:wpc="http://schemas.microsoft.com/office/word/2010/wordprocessingCanvas" xmlns:mc="http://schemas.openxmlformats.org/markup-compatibility/2006" xmlns:o="urn:schemas-microsoft-com:office:office" xmlns:r="http://schemas.openxmlformats.org/officeDocument/2006/relationships" xmlns:m="http://schemas.openxmlformats.org/officeDocument/2006/math" xmlns:v="urn:schemas-microsoft-com:vml" xmlns:wp14="http://schemas.microsoft.com/office/word/2010/wordprocessingDrawing" xmlns:wp="http://schemas.openxmlformats.org/drawingml/2006/wordprocessingDrawing" xmlns:w10="urn:schemas-microsoft-com:office:word" xmlns:w="http://schemas.openxmlformats.org/wordprocessingml/2006/main" xmlns:w14="http://schemas.microsoft.com/office/word/2010/wordml" xmlns:wpg="http://schemas.microsoft.com/office/word/2010/wordprocessingGroup" xmlns:wpi="http://schemas.microsoft.com/office/word/2010/wordprocessingInk" xmlns:wne="http://schemas.microsoft.com/office/word/2006/wordml" xmlns:wps="http://schemas.microsoft.com/office/word/2010/wordprocessingShape" mc:Ignorable="w14 wp14">
   <w:p/>
 </w:hdr>
 </file>
 
 <file path=word/header3.xml><?xml version="1.0" encoding="utf-8"?>
-<w:hdr xmlns:wpc="http://schemas.microsoft.com/office/word/2010/wordprocessingCanvas" xmlns:mc="http://schemas.openxmlformats.org/markup-compatibility/2006" xmlns:o="urn:schemas-microsoft-com:office:office" xmlns:r="http://schemas.openxmlformats.org/officeDocument/2006/relationships" xmlns:m="http://schemas.openxmlformats.org/officeDocument/2006/math" xmlns:v="urn:schemas-microsoft-com:vml" xmlns:wp14="http://schemas.microsoft.com/office/word/2010/wordprocessingDrawing" xmlns:wp="http://schemas.openxmlformats.org/drawingml/2006/wordprocessingDrawing" xmlns:w10="urn:schemas-microsoft-com:office:word" xmlns:w="http://schemas.openxmlformats.org/wordprocessingml/2006/main" xmlns:w14="http://schemas.microsoft.com/office/word/2010/wordml" xmlns:w15="http://schemas.microsoft.com/office/word/2012/wordml" xmlns:wpg="http://schemas.microsoft.com/office/word/2010/wordprocessingGroup" xmlns:wpi="http://schemas.microsoft.com/office/word/2010/wordprocessingInk" xmlns:wne="http://schemas.microsoft.com/office/word/2006/wordml" xmlns:wps="http://schemas.microsoft.com/office/word/2010/wordprocessingShape" mc:Ignorable="w14 w15 wp14">
+<w:hdr xmlns:wpc="http://schemas.microsoft.com/office/word/2010/wordprocessingCanvas" xmlns:mc="http://schemas.openxmlformats.org/markup-compatibility/2006" xmlns:o="urn:schemas-microsoft-com:office:office" xmlns:r="http://schemas.openxmlformats.org/officeDocument/2006/relationships" xmlns:m="http://schemas.openxmlformats.org/officeDocument/2006/math" xmlns:v="urn:schemas-microsoft-com:vml" xmlns:wp14="http://schemas.microsoft.com/office/word/2010/wordprocessingDrawing" xmlns:wp="http://schemas.openxmlformats.org/drawingml/2006/wordprocessingDrawing" xmlns:w10="urn:schemas-microsoft-com:office:word" xmlns:w="http://schemas.openxmlformats.org/wordprocessingml/2006/main" xmlns:w14="http://schemas.microsoft.com/office/word/2010/wordml" xmlns:wpg="http://schemas.microsoft.com/office/word/2010/wordprocessingGroup" xmlns:wpi="http://schemas.microsoft.com/office/word/2010/wordprocessingInk" xmlns:wne="http://schemas.microsoft.com/office/word/2006/wordml" xmlns:wps="http://schemas.microsoft.com/office/word/2010/wordprocessingShape" mc:Ignorable="w14 wp14">
   <w:p>
     <w:pPr>
       <w:pStyle w:val="Uppgiftstitel"/>
@@ -9753,7 +10006,6 @@
     <w:r>
       <w:rPr>
         <w:noProof/>
-        <w:lang w:eastAsia="sv-SE"/>
       </w:rPr>
       <w:drawing>
         <wp:inline distT="0" distB="0" distL="0" distR="0" wp14:anchorId="0DE112FD" wp14:editId="0EA21E06">
@@ -9831,7 +10083,7 @@
   </w:p>
   <w:p>
     <w:pPr>
-      <w:pStyle w:val="Sidhuvud"/>
+      <w:pStyle w:val="Header"/>
       <w:rPr>
         <w:b/>
       </w:rPr>
@@ -9841,13 +10093,13 @@
 </file>
 
 <file path=word/header4.xml><?xml version="1.0" encoding="utf-8"?>
-<w:hdr xmlns:wpc="http://schemas.microsoft.com/office/word/2010/wordprocessingCanvas" xmlns:mc="http://schemas.openxmlformats.org/markup-compatibility/2006" xmlns:o="urn:schemas-microsoft-com:office:office" xmlns:r="http://schemas.openxmlformats.org/officeDocument/2006/relationships" xmlns:m="http://schemas.openxmlformats.org/officeDocument/2006/math" xmlns:v="urn:schemas-microsoft-com:vml" xmlns:wp14="http://schemas.microsoft.com/office/word/2010/wordprocessingDrawing" xmlns:wp="http://schemas.openxmlformats.org/drawingml/2006/wordprocessingDrawing" xmlns:w10="urn:schemas-microsoft-com:office:word" xmlns:w="http://schemas.openxmlformats.org/wordprocessingml/2006/main" xmlns:w14="http://schemas.microsoft.com/office/word/2010/wordml" xmlns:w15="http://schemas.microsoft.com/office/word/2012/wordml" xmlns:wpg="http://schemas.microsoft.com/office/word/2010/wordprocessingGroup" xmlns:wpi="http://schemas.microsoft.com/office/word/2010/wordprocessingInk" xmlns:wne="http://schemas.microsoft.com/office/word/2006/wordml" xmlns:wps="http://schemas.microsoft.com/office/word/2010/wordprocessingShape" mc:Ignorable="w14 w15 wp14">
+<w:hdr xmlns:wpc="http://schemas.microsoft.com/office/word/2010/wordprocessingCanvas" xmlns:mc="http://schemas.openxmlformats.org/markup-compatibility/2006" xmlns:o="urn:schemas-microsoft-com:office:office" xmlns:r="http://schemas.openxmlformats.org/officeDocument/2006/relationships" xmlns:m="http://schemas.openxmlformats.org/officeDocument/2006/math" xmlns:v="urn:schemas-microsoft-com:vml" xmlns:wp14="http://schemas.microsoft.com/office/word/2010/wordprocessingDrawing" xmlns:wp="http://schemas.openxmlformats.org/drawingml/2006/wordprocessingDrawing" xmlns:w10="urn:schemas-microsoft-com:office:word" xmlns:w="http://schemas.openxmlformats.org/wordprocessingml/2006/main" xmlns:w14="http://schemas.microsoft.com/office/word/2010/wordml" xmlns:wpg="http://schemas.microsoft.com/office/word/2010/wordprocessingGroup" xmlns:wpi="http://schemas.microsoft.com/office/word/2010/wordprocessingInk" xmlns:wne="http://schemas.microsoft.com/office/word/2006/wordml" xmlns:wps="http://schemas.microsoft.com/office/word/2010/wordprocessingShape" mc:Ignorable="w14 wp14">
   <w:p/>
 </w:hdr>
 </file>
 
 <file path=word/header5.xml><?xml version="1.0" encoding="utf-8"?>
-<w:hdr xmlns:wpc="http://schemas.microsoft.com/office/word/2010/wordprocessingCanvas" xmlns:mc="http://schemas.openxmlformats.org/markup-compatibility/2006" xmlns:o="urn:schemas-microsoft-com:office:office" xmlns:r="http://schemas.openxmlformats.org/officeDocument/2006/relationships" xmlns:m="http://schemas.openxmlformats.org/officeDocument/2006/math" xmlns:v="urn:schemas-microsoft-com:vml" xmlns:wp14="http://schemas.microsoft.com/office/word/2010/wordprocessingDrawing" xmlns:wp="http://schemas.openxmlformats.org/drawingml/2006/wordprocessingDrawing" xmlns:w10="urn:schemas-microsoft-com:office:word" xmlns:w="http://schemas.openxmlformats.org/wordprocessingml/2006/main" xmlns:w14="http://schemas.microsoft.com/office/word/2010/wordml" xmlns:w15="http://schemas.microsoft.com/office/word/2012/wordml" xmlns:wpg="http://schemas.microsoft.com/office/word/2010/wordprocessingGroup" xmlns:wpi="http://schemas.microsoft.com/office/word/2010/wordprocessingInk" xmlns:wne="http://schemas.microsoft.com/office/word/2006/wordml" xmlns:wps="http://schemas.microsoft.com/office/word/2010/wordprocessingShape" mc:Ignorable="w14 w15 wp14">
+<w:hdr xmlns:wpc="http://schemas.microsoft.com/office/word/2010/wordprocessingCanvas" xmlns:mc="http://schemas.openxmlformats.org/markup-compatibility/2006" xmlns:o="urn:schemas-microsoft-com:office:office" xmlns:r="http://schemas.openxmlformats.org/officeDocument/2006/relationships" xmlns:m="http://schemas.openxmlformats.org/officeDocument/2006/math" xmlns:v="urn:schemas-microsoft-com:vml" xmlns:wp14="http://schemas.microsoft.com/office/word/2010/wordprocessingDrawing" xmlns:wp="http://schemas.openxmlformats.org/drawingml/2006/wordprocessingDrawing" xmlns:w10="urn:schemas-microsoft-com:office:word" xmlns:w="http://schemas.openxmlformats.org/wordprocessingml/2006/main" xmlns:w14="http://schemas.microsoft.com/office/word/2010/wordml" xmlns:wpg="http://schemas.microsoft.com/office/word/2010/wordprocessingGroup" xmlns:wpi="http://schemas.microsoft.com/office/word/2010/wordprocessingInk" xmlns:wne="http://schemas.microsoft.com/office/word/2006/wordml" xmlns:wps="http://schemas.microsoft.com/office/word/2010/wordprocessingShape" mc:Ignorable="w14 wp14">
   <w:p>
     <w:pPr>
       <w:pStyle w:val="Uppgiftstitel"/>
@@ -9863,7 +10115,6 @@
     <w:r>
       <w:rPr>
         <w:noProof/>
-        <w:lang w:eastAsia="sv-SE"/>
       </w:rPr>
       <w:drawing>
         <wp:inline distT="0" distB="0" distL="0" distR="0" wp14:anchorId="5C58CA3C" wp14:editId="555343FA">
@@ -9943,7 +10194,7 @@
 </file>
 
 <file path=word/numbering.xml><?xml version="1.0" encoding="utf-8"?>
-<w:numbering xmlns:wpc="http://schemas.microsoft.com/office/word/2010/wordprocessingCanvas" xmlns:mc="http://schemas.openxmlformats.org/markup-compatibility/2006" xmlns:o="urn:schemas-microsoft-com:office:office" xmlns:r="http://schemas.openxmlformats.org/officeDocument/2006/relationships" xmlns:m="http://schemas.openxmlformats.org/officeDocument/2006/math" xmlns:v="urn:schemas-microsoft-com:vml" xmlns:wp14="http://schemas.microsoft.com/office/word/2010/wordprocessingDrawing" xmlns:wp="http://schemas.openxmlformats.org/drawingml/2006/wordprocessingDrawing" xmlns:w10="urn:schemas-microsoft-com:office:word" xmlns:w="http://schemas.openxmlformats.org/wordprocessingml/2006/main" xmlns:w14="http://schemas.microsoft.com/office/word/2010/wordml" xmlns:w15="http://schemas.microsoft.com/office/word/2012/wordml" xmlns:wpg="http://schemas.microsoft.com/office/word/2010/wordprocessingGroup" xmlns:wpi="http://schemas.microsoft.com/office/word/2010/wordprocessingInk" xmlns:wne="http://schemas.microsoft.com/office/word/2006/wordml" xmlns:wps="http://schemas.microsoft.com/office/word/2010/wordprocessingShape" mc:Ignorable="w14 w15 wp14">
+<w:numbering xmlns:wpc="http://schemas.microsoft.com/office/word/2010/wordprocessingCanvas" xmlns:mc="http://schemas.openxmlformats.org/markup-compatibility/2006" xmlns:o="urn:schemas-microsoft-com:office:office" xmlns:r="http://schemas.openxmlformats.org/officeDocument/2006/relationships" xmlns:m="http://schemas.openxmlformats.org/officeDocument/2006/math" xmlns:v="urn:schemas-microsoft-com:vml" xmlns:wp14="http://schemas.microsoft.com/office/word/2010/wordprocessingDrawing" xmlns:wp="http://schemas.openxmlformats.org/drawingml/2006/wordprocessingDrawing" xmlns:w10="urn:schemas-microsoft-com:office:word" xmlns:w="http://schemas.openxmlformats.org/wordprocessingml/2006/main" xmlns:w14="http://schemas.microsoft.com/office/word/2010/wordml" xmlns:wpg="http://schemas.microsoft.com/office/word/2010/wordprocessingGroup" xmlns:wpi="http://schemas.microsoft.com/office/word/2010/wordprocessingInk" xmlns:wne="http://schemas.microsoft.com/office/word/2006/wordml" xmlns:wps="http://schemas.microsoft.com/office/word/2010/wordprocessingShape" mc:Ignorable="w14 wp14">
   <w:abstractNum w:abstractNumId="0">
     <w:nsid w:val="0000000A"/>
     <w:multiLevelType w:val="singleLevel"/>
@@ -11625,7 +11876,7 @@
 </file>
 
 <file path=word/styles.xml><?xml version="1.0" encoding="utf-8"?>
-<w:styles xmlns:mc="http://schemas.openxmlformats.org/markup-compatibility/2006" xmlns:r="http://schemas.openxmlformats.org/officeDocument/2006/relationships" xmlns:w="http://schemas.openxmlformats.org/wordprocessingml/2006/main" xmlns:w14="http://schemas.microsoft.com/office/word/2010/wordml" xmlns:w15="http://schemas.microsoft.com/office/word/2012/wordml" mc:Ignorable="w14 w15">
+<w:styles xmlns:mc="http://schemas.openxmlformats.org/markup-compatibility/2006" xmlns:r="http://schemas.openxmlformats.org/officeDocument/2006/relationships" xmlns:w="http://schemas.openxmlformats.org/wordprocessingml/2006/main" xmlns:w14="http://schemas.microsoft.com/office/word/2010/wordml" mc:Ignorable="w14">
   <w:docDefaults>
     <w:rPrDefault>
       <w:rPr>
@@ -11641,378 +11892,148 @@
       </w:pPr>
     </w:pPrDefault>
   </w:docDefaults>
-  <w:latentStyles w:defLockedState="0" w:defUIPriority="99" w:defSemiHidden="0" w:defUnhideWhenUsed="0" w:defQFormat="0" w:count="371">
-    <w:lsdException w:name="Normal" w:uiPriority="0" w:qFormat="1"/>
-    <w:lsdException w:name="heading 1" w:uiPriority="9" w:qFormat="1"/>
-    <w:lsdException w:name="heading 2" w:semiHidden="1" w:uiPriority="9" w:unhideWhenUsed="1" w:qFormat="1"/>
-    <w:lsdException w:name="heading 3" w:semiHidden="1" w:uiPriority="9" w:unhideWhenUsed="1" w:qFormat="1"/>
-    <w:lsdException w:name="heading 4" w:semiHidden="1" w:uiPriority="9" w:unhideWhenUsed="1" w:qFormat="1"/>
-    <w:lsdException w:name="heading 5" w:semiHidden="1" w:uiPriority="9" w:unhideWhenUsed="1" w:qFormat="1"/>
-    <w:lsdException w:name="heading 6" w:semiHidden="1" w:uiPriority="9" w:unhideWhenUsed="1" w:qFormat="1"/>
-    <w:lsdException w:name="heading 7" w:semiHidden="1" w:uiPriority="9" w:unhideWhenUsed="1" w:qFormat="1"/>
-    <w:lsdException w:name="heading 8" w:semiHidden="1" w:uiPriority="9" w:unhideWhenUsed="1" w:qFormat="1"/>
-    <w:lsdException w:name="heading 9" w:semiHidden="1" w:uiPriority="9" w:unhideWhenUsed="1" w:qFormat="1"/>
-    <w:lsdException w:name="index 1" w:semiHidden="1" w:unhideWhenUsed="1"/>
-    <w:lsdException w:name="index 2" w:semiHidden="1" w:unhideWhenUsed="1"/>
-    <w:lsdException w:name="index 3" w:semiHidden="1" w:unhideWhenUsed="1"/>
-    <w:lsdException w:name="index 4" w:semiHidden="1" w:unhideWhenUsed="1"/>
-    <w:lsdException w:name="index 5" w:semiHidden="1" w:unhideWhenUsed="1"/>
-    <w:lsdException w:name="index 6" w:semiHidden="1" w:unhideWhenUsed="1"/>
-    <w:lsdException w:name="index 7" w:semiHidden="1" w:unhideWhenUsed="1"/>
-    <w:lsdException w:name="index 8" w:semiHidden="1" w:unhideWhenUsed="1"/>
-    <w:lsdException w:name="index 9" w:semiHidden="1" w:unhideWhenUsed="1"/>
-    <w:lsdException w:name="toc 1" w:semiHidden="1" w:uiPriority="39" w:unhideWhenUsed="1"/>
-    <w:lsdException w:name="toc 2" w:semiHidden="1" w:uiPriority="39" w:unhideWhenUsed="1"/>
-    <w:lsdException w:name="toc 3" w:semiHidden="1" w:uiPriority="39" w:unhideWhenUsed="1"/>
-    <w:lsdException w:name="toc 4" w:semiHidden="1" w:uiPriority="39" w:unhideWhenUsed="1"/>
-    <w:lsdException w:name="toc 5" w:semiHidden="1" w:uiPriority="39" w:unhideWhenUsed="1"/>
-    <w:lsdException w:name="toc 6" w:semiHidden="1" w:uiPriority="39" w:unhideWhenUsed="1"/>
-    <w:lsdException w:name="toc 7" w:semiHidden="1" w:uiPriority="39" w:unhideWhenUsed="1"/>
-    <w:lsdException w:name="toc 8" w:semiHidden="1" w:uiPriority="39" w:unhideWhenUsed="1"/>
-    <w:lsdException w:name="toc 9" w:semiHidden="1" w:uiPriority="39" w:unhideWhenUsed="1"/>
-    <w:lsdException w:name="Normal Indent" w:semiHidden="1" w:unhideWhenUsed="1"/>
-    <w:lsdException w:name="footnote text" w:semiHidden="1" w:unhideWhenUsed="1"/>
-    <w:lsdException w:name="annotation text" w:semiHidden="1" w:unhideWhenUsed="1"/>
-    <w:lsdException w:name="header" w:semiHidden="1" w:uiPriority="0" w:unhideWhenUsed="1"/>
-    <w:lsdException w:name="footer" w:semiHidden="1" w:uiPriority="0" w:unhideWhenUsed="1"/>
-    <w:lsdException w:name="index heading" w:semiHidden="1" w:unhideWhenUsed="1"/>
-    <w:lsdException w:name="caption" w:semiHidden="1" w:uiPriority="35" w:unhideWhenUsed="1" w:qFormat="1"/>
-    <w:lsdException w:name="table of figures" w:semiHidden="1" w:unhideWhenUsed="1"/>
-    <w:lsdException w:name="envelope address" w:semiHidden="1" w:unhideWhenUsed="1"/>
-    <w:lsdException w:name="envelope return" w:semiHidden="1" w:unhideWhenUsed="1"/>
-    <w:lsdException w:name="footnote reference" w:semiHidden="1" w:unhideWhenUsed="1"/>
-    <w:lsdException w:name="annotation reference" w:semiHidden="1" w:unhideWhenUsed="1"/>
-    <w:lsdException w:name="line number" w:semiHidden="1" w:unhideWhenUsed="1"/>
-    <w:lsdException w:name="page number" w:semiHidden="1" w:uiPriority="0" w:unhideWhenUsed="1"/>
-    <w:lsdException w:name="endnote reference" w:semiHidden="1" w:unhideWhenUsed="1"/>
-    <w:lsdException w:name="endnote text" w:semiHidden="1" w:unhideWhenUsed="1"/>
-    <w:lsdException w:name="table of authorities" w:semiHidden="1" w:unhideWhenUsed="1"/>
-    <w:lsdException w:name="macro" w:semiHidden="1" w:unhideWhenUsed="1"/>
-    <w:lsdException w:name="toa heading" w:semiHidden="1" w:unhideWhenUsed="1"/>
-    <w:lsdException w:name="List" w:semiHidden="1" w:unhideWhenUsed="1"/>
-    <w:lsdException w:name="List Bullet" w:semiHidden="1" w:unhideWhenUsed="1"/>
-    <w:lsdException w:name="List Number" w:semiHidden="1" w:unhideWhenUsed="1"/>
-    <w:lsdException w:name="List 2" w:semiHidden="1" w:unhideWhenUsed="1"/>
-    <w:lsdException w:name="List 3" w:semiHidden="1" w:unhideWhenUsed="1"/>
-    <w:lsdException w:name="List 4" w:semiHidden="1" w:unhideWhenUsed="1"/>
-    <w:lsdException w:name="List 5" w:semiHidden="1" w:unhideWhenUsed="1"/>
-    <w:lsdException w:name="List Bullet 2" w:semiHidden="1" w:unhideWhenUsed="1"/>
-    <w:lsdException w:name="List Bullet 3" w:semiHidden="1" w:unhideWhenUsed="1"/>
-    <w:lsdException w:name="List Bullet 4" w:semiHidden="1" w:unhideWhenUsed="1"/>
-    <w:lsdException w:name="List Bullet 5" w:semiHidden="1" w:unhideWhenUsed="1"/>
-    <w:lsdException w:name="List Number 2" w:semiHidden="1" w:unhideWhenUsed="1"/>
-    <w:lsdException w:name="List Number 3" w:semiHidden="1" w:unhideWhenUsed="1"/>
-    <w:lsdException w:name="List Number 4" w:semiHidden="1" w:unhideWhenUsed="1"/>
-    <w:lsdException w:name="List Number 5" w:semiHidden="1" w:unhideWhenUsed="1"/>
-    <w:lsdException w:name="Title" w:uiPriority="10" w:qFormat="1"/>
-    <w:lsdException w:name="Closing" w:semiHidden="1" w:unhideWhenUsed="1"/>
-    <w:lsdException w:name="Signature" w:semiHidden="1" w:unhideWhenUsed="1"/>
-    <w:lsdException w:name="Default Paragraph Font" w:semiHidden="1" w:uiPriority="1" w:unhideWhenUsed="1"/>
-    <w:lsdException w:name="Body Text" w:semiHidden="1" w:uiPriority="0" w:unhideWhenUsed="1"/>
-    <w:lsdException w:name="Body Text Indent" w:semiHidden="1" w:unhideWhenUsed="1"/>
-    <w:lsdException w:name="List Continue" w:semiHidden="1" w:unhideWhenUsed="1"/>
-    <w:lsdException w:name="List Continue 2" w:semiHidden="1" w:unhideWhenUsed="1"/>
-    <w:lsdException w:name="List Continue 3" w:semiHidden="1" w:unhideWhenUsed="1"/>
-    <w:lsdException w:name="List Continue 4" w:semiHidden="1" w:unhideWhenUsed="1"/>
-    <w:lsdException w:name="List Continue 5" w:semiHidden="1" w:unhideWhenUsed="1"/>
-    <w:lsdException w:name="Message Header" w:semiHidden="1" w:unhideWhenUsed="1"/>
-    <w:lsdException w:name="Subtitle" w:uiPriority="11" w:qFormat="1"/>
-    <w:lsdException w:name="Salutation" w:semiHidden="1" w:unhideWhenUsed="1"/>
-    <w:lsdException w:name="Date" w:semiHidden="1" w:unhideWhenUsed="1"/>
-    <w:lsdException w:name="Body Text First Indent" w:semiHidden="1" w:unhideWhenUsed="1"/>
-    <w:lsdException w:name="Body Text First Indent 2" w:semiHidden="1" w:unhideWhenUsed="1"/>
-    <w:lsdException w:name="Note Heading" w:semiHidden="1" w:unhideWhenUsed="1"/>
-    <w:lsdException w:name="Body Text 2" w:semiHidden="1" w:unhideWhenUsed="1"/>
-    <w:lsdException w:name="Body Text 3" w:semiHidden="1" w:unhideWhenUsed="1"/>
-    <w:lsdException w:name="Body Text Indent 2" w:semiHidden="1" w:unhideWhenUsed="1"/>
-    <w:lsdException w:name="Body Text Indent 3" w:semiHidden="1" w:unhideWhenUsed="1"/>
-    <w:lsdException w:name="Block Text" w:semiHidden="1" w:unhideWhenUsed="1"/>
-    <w:lsdException w:name="Hyperlink" w:semiHidden="1" w:unhideWhenUsed="1"/>
-    <w:lsdException w:name="FollowedHyperlink" w:semiHidden="1" w:unhideWhenUsed="1"/>
-    <w:lsdException w:name="Strong" w:uiPriority="22" w:qFormat="1"/>
-    <w:lsdException w:name="Emphasis" w:uiPriority="20" w:qFormat="1"/>
-    <w:lsdException w:name="Document Map" w:semiHidden="1" w:unhideWhenUsed="1"/>
-    <w:lsdException w:name="Plain Text" w:semiHidden="1" w:unhideWhenUsed="1"/>
-    <w:lsdException w:name="E-mail Signature" w:semiHidden="1" w:unhideWhenUsed="1"/>
-    <w:lsdException w:name="HTML Top of Form" w:semiHidden="1" w:unhideWhenUsed="1"/>
-    <w:lsdException w:name="HTML Bottom of Form" w:semiHidden="1" w:unhideWhenUsed="1"/>
-    <w:lsdException w:name="Normal (Web)" w:semiHidden="1" w:unhideWhenUsed="1"/>
-    <w:lsdException w:name="HTML Acronym" w:semiHidden="1" w:unhideWhenUsed="1"/>
-    <w:lsdException w:name="HTML Address" w:semiHidden="1" w:unhideWhenUsed="1"/>
-    <w:lsdException w:name="HTML Cite" w:semiHidden="1" w:unhideWhenUsed="1"/>
-    <w:lsdException w:name="HTML Code" w:semiHidden="1" w:unhideWhenUsed="1"/>
-    <w:lsdException w:name="HTML Definition" w:semiHidden="1" w:unhideWhenUsed="1"/>
-    <w:lsdException w:name="HTML Keyboard" w:semiHidden="1" w:unhideWhenUsed="1"/>
-    <w:lsdException w:name="HTML Preformatted" w:semiHidden="1" w:unhideWhenUsed="1"/>
-    <w:lsdException w:name="HTML Sample" w:semiHidden="1" w:unhideWhenUsed="1"/>
-    <w:lsdException w:name="HTML Typewriter" w:semiHidden="1" w:unhideWhenUsed="1"/>
-    <w:lsdException w:name="HTML Variable" w:semiHidden="1" w:unhideWhenUsed="1"/>
-    <w:lsdException w:name="Normal Table" w:semiHidden="1" w:unhideWhenUsed="1"/>
-    <w:lsdException w:name="annotation subject" w:semiHidden="1" w:unhideWhenUsed="1"/>
-    <w:lsdException w:name="No List" w:semiHidden="1" w:unhideWhenUsed="1"/>
-    <w:lsdException w:name="Outline List 1" w:semiHidden="1" w:unhideWhenUsed="1"/>
-    <w:lsdException w:name="Outline List 2" w:semiHidden="1" w:unhideWhenUsed="1"/>
-    <w:lsdException w:name="Outline List 3" w:semiHidden="1" w:unhideWhenUsed="1"/>
-    <w:lsdException w:name="Table Simple 1" w:semiHidden="1" w:unhideWhenUsed="1"/>
-    <w:lsdException w:name="Table Simple 2" w:semiHidden="1" w:unhideWhenUsed="1"/>
-    <w:lsdException w:name="Table Simple 3" w:semiHidden="1" w:unhideWhenUsed="1"/>
-    <w:lsdException w:name="Table Classic 1" w:semiHidden="1" w:unhideWhenUsed="1"/>
-    <w:lsdException w:name="Table Classic 2" w:semiHidden="1" w:unhideWhenUsed="1"/>
-    <w:lsdException w:name="Table Classic 3" w:semiHidden="1" w:unhideWhenUsed="1"/>
-    <w:lsdException w:name="Table Classic 4" w:semiHidden="1" w:unhideWhenUsed="1"/>
-    <w:lsdException w:name="Table Colorful 1" w:semiHidden="1" w:unhideWhenUsed="1"/>
-    <w:lsdException w:name="Table Colorful 2" w:semiHidden="1" w:unhideWhenUsed="1"/>
-    <w:lsdException w:name="Table Colorful 3" w:semiHidden="1" w:unhideWhenUsed="1"/>
-    <w:lsdException w:name="Table Columns 1" w:semiHidden="1" w:unhideWhenUsed="1"/>
-    <w:lsdException w:name="Table Columns 2" w:semiHidden="1" w:unhideWhenUsed="1"/>
-    <w:lsdException w:name="Table Columns 3" w:semiHidden="1" w:unhideWhenUsed="1"/>
-    <w:lsdException w:name="Table Columns 4" w:semiHidden="1" w:unhideWhenUsed="1"/>
-    <w:lsdException w:name="Table Columns 5" w:semiHidden="1" w:unhideWhenUsed="1"/>
-    <w:lsdException w:name="Table Grid 1" w:semiHidden="1" w:unhideWhenUsed="1"/>
-    <w:lsdException w:name="Table Grid 2" w:semiHidden="1" w:unhideWhenUsed="1"/>
-    <w:lsdException w:name="Table Grid 3" w:semiHidden="1" w:unhideWhenUsed="1"/>
-    <w:lsdException w:name="Table Grid 4" w:semiHidden="1" w:unhideWhenUsed="1"/>
-    <w:lsdException w:name="Table Grid 5" w:semiHidden="1" w:unhideWhenUsed="1"/>
-    <w:lsdException w:name="Table Grid 6" w:semiHidden="1" w:unhideWhenUsed="1"/>
-    <w:lsdException w:name="Table Grid 7" w:semiHidden="1" w:unhideWhenUsed="1"/>
-    <w:lsdException w:name="Table Grid 8" w:semiHidden="1" w:unhideWhenUsed="1"/>
-    <w:lsdException w:name="Table List 1" w:semiHidden="1" w:unhideWhenUsed="1"/>
-    <w:lsdException w:name="Table List 2" w:semiHidden="1" w:unhideWhenUsed="1"/>
-    <w:lsdException w:name="Table List 3" w:semiHidden="1" w:unhideWhenUsed="1"/>
-    <w:lsdException w:name="Table List 4" w:semiHidden="1" w:unhideWhenUsed="1"/>
-    <w:lsdException w:name="Table List 5" w:semiHidden="1" w:unhideWhenUsed="1"/>
-    <w:lsdException w:name="Table List 6" w:semiHidden="1" w:unhideWhenUsed="1"/>
-    <w:lsdException w:name="Table List 7" w:semiHidden="1" w:unhideWhenUsed="1"/>
-    <w:lsdException w:name="Table List 8" w:semiHidden="1" w:unhideWhenUsed="1"/>
-    <w:lsdException w:name="Table 3D effects 1" w:semiHidden="1" w:unhideWhenUsed="1"/>
-    <w:lsdException w:name="Table 3D effects 2" w:semiHidden="1" w:unhideWhenUsed="1"/>
-    <w:lsdException w:name="Table 3D effects 3" w:semiHidden="1" w:unhideWhenUsed="1"/>
-    <w:lsdException w:name="Table Contemporary" w:semiHidden="1" w:unhideWhenUsed="1"/>
-    <w:lsdException w:name="Table Elegant" w:semiHidden="1" w:unhideWhenUsed="1"/>
-    <w:lsdException w:name="Table Professional" w:semiHidden="1" w:unhideWhenUsed="1"/>
-    <w:lsdException w:name="Table Subtle 1" w:semiHidden="1" w:unhideWhenUsed="1"/>
-    <w:lsdException w:name="Table Subtle 2" w:semiHidden="1" w:unhideWhenUsed="1"/>
-    <w:lsdException w:name="Table Web 1" w:semiHidden="1" w:unhideWhenUsed="1"/>
-    <w:lsdException w:name="Table Web 2" w:semiHidden="1" w:unhideWhenUsed="1"/>
-    <w:lsdException w:name="Table Web 3" w:semiHidden="1" w:unhideWhenUsed="1"/>
-    <w:lsdException w:name="Balloon Text" w:semiHidden="1" w:unhideWhenUsed="1"/>
-    <w:lsdException w:name="Table Grid" w:uiPriority="59"/>
-    <w:lsdException w:name="Table Theme" w:semiHidden="1" w:unhideWhenUsed="1"/>
-    <w:lsdException w:name="Placeholder Text" w:semiHidden="1"/>
-    <w:lsdException w:name="No Spacing" w:uiPriority="0" w:qFormat="1"/>
-    <w:lsdException w:name="Light Shading" w:uiPriority="60"/>
-    <w:lsdException w:name="Light List" w:uiPriority="61"/>
-    <w:lsdException w:name="Light Grid" w:uiPriority="62"/>
-    <w:lsdException w:name="Medium Shading 1" w:uiPriority="63"/>
-    <w:lsdException w:name="Medium Shading 2" w:uiPriority="64"/>
-    <w:lsdException w:name="Medium List 1" w:uiPriority="65"/>
-    <w:lsdException w:name="Medium List 2" w:uiPriority="66"/>
-    <w:lsdException w:name="Medium Grid 1" w:uiPriority="67"/>
-    <w:lsdException w:name="Medium Grid 2" w:uiPriority="68"/>
-    <w:lsdException w:name="Medium Grid 3" w:uiPriority="69"/>
-    <w:lsdException w:name="Dark List" w:uiPriority="70"/>
-    <w:lsdException w:name="Colorful Shading" w:uiPriority="71"/>
-    <w:lsdException w:name="Colorful List" w:uiPriority="72"/>
-    <w:lsdException w:name="Colorful Grid" w:uiPriority="73"/>
-    <w:lsdException w:name="Light Shading Accent 1" w:uiPriority="60"/>
-    <w:lsdException w:name="Light List Accent 1" w:uiPriority="61"/>
-    <w:lsdException w:name="Light Grid Accent 1" w:uiPriority="62"/>
-    <w:lsdException w:name="Medium Shading 1 Accent 1" w:uiPriority="63"/>
-    <w:lsdException w:name="Medium Shading 2 Accent 1" w:uiPriority="64"/>
-    <w:lsdException w:name="Medium List 1 Accent 1" w:uiPriority="65"/>
-    <w:lsdException w:name="Revision" w:semiHidden="1"/>
-    <w:lsdException w:name="List Paragraph" w:uiPriority="34" w:qFormat="1"/>
-    <w:lsdException w:name="Quote" w:uiPriority="29" w:qFormat="1"/>
-    <w:lsdException w:name="Intense Quote" w:uiPriority="30" w:qFormat="1"/>
-    <w:lsdException w:name="Medium List 2 Accent 1" w:uiPriority="66"/>
-    <w:lsdException w:name="Medium Grid 1 Accent 1" w:uiPriority="67"/>
-    <w:lsdException w:name="Medium Grid 2 Accent 1" w:uiPriority="68"/>
-    <w:lsdException w:name="Medium Grid 3 Accent 1" w:uiPriority="69"/>
-    <w:lsdException w:name="Dark List Accent 1" w:uiPriority="70"/>
-    <w:lsdException w:name="Colorful Shading Accent 1" w:uiPriority="71"/>
-    <w:lsdException w:name="Colorful List Accent 1" w:uiPriority="72"/>
-    <w:lsdException w:name="Colorful Grid Accent 1" w:uiPriority="73"/>
-    <w:lsdException w:name="Light Shading Accent 2" w:uiPriority="60"/>
-    <w:lsdException w:name="Light List Accent 2" w:uiPriority="61"/>
-    <w:lsdException w:name="Light Grid Accent 2" w:uiPriority="62"/>
-    <w:lsdException w:name="Medium Shading 1 Accent 2" w:uiPriority="63"/>
-    <w:lsdException w:name="Medium Shading 2 Accent 2" w:uiPriority="64"/>
-    <w:lsdException w:name="Medium List 1 Accent 2" w:uiPriority="65"/>
-    <w:lsdException w:name="Medium List 2 Accent 2" w:uiPriority="66"/>
-    <w:lsdException w:name="Medium Grid 1 Accent 2" w:uiPriority="67"/>
-    <w:lsdException w:name="Medium Grid 2 Accent 2" w:uiPriority="68"/>
-    <w:lsdException w:name="Medium Grid 3 Accent 2" w:uiPriority="69"/>
-    <w:lsdException w:name="Dark List Accent 2" w:uiPriority="70"/>
-    <w:lsdException w:name="Colorful Shading Accent 2" w:uiPriority="71"/>
-    <w:lsdException w:name="Colorful List Accent 2" w:uiPriority="72"/>
-    <w:lsdException w:name="Colorful Grid Accent 2" w:uiPriority="73"/>
-    <w:lsdException w:name="Light Shading Accent 3" w:uiPriority="60"/>
-    <w:lsdException w:name="Light List Accent 3" w:uiPriority="61"/>
-    <w:lsdException w:name="Light Grid Accent 3" w:uiPriority="62"/>
-    <w:lsdException w:name="Medium Shading 1 Accent 3" w:uiPriority="63"/>
-    <w:lsdException w:name="Medium Shading 2 Accent 3" w:uiPriority="64"/>
-    <w:lsdException w:name="Medium List 1 Accent 3" w:uiPriority="65"/>
-    <w:lsdException w:name="Medium List 2 Accent 3" w:uiPriority="66"/>
-    <w:lsdException w:name="Medium Grid 1 Accent 3" w:uiPriority="67"/>
-    <w:lsdException w:name="Medium Grid 2 Accent 3" w:uiPriority="68"/>
-    <w:lsdException w:name="Medium Grid 3 Accent 3" w:uiPriority="69"/>
-    <w:lsdException w:name="Dark List Accent 3" w:uiPriority="70"/>
-    <w:lsdException w:name="Colorful Shading Accent 3" w:uiPriority="71"/>
-    <w:lsdException w:name="Colorful List Accent 3" w:uiPriority="72"/>
-    <w:lsdException w:name="Colorful Grid Accent 3" w:uiPriority="73"/>
-    <w:lsdException w:name="Light Shading Accent 4" w:uiPriority="60"/>
-    <w:lsdException w:name="Light List Accent 4" w:uiPriority="61"/>
-    <w:lsdException w:name="Light Grid Accent 4" w:uiPriority="62"/>
-    <w:lsdException w:name="Medium Shading 1 Accent 4" w:uiPriority="63"/>
-    <w:lsdException w:name="Medium Shading 2 Accent 4" w:uiPriority="64"/>
-    <w:lsdException w:name="Medium List 1 Accent 4" w:uiPriority="65"/>
-    <w:lsdException w:name="Medium List 2 Accent 4" w:uiPriority="66"/>
-    <w:lsdException w:name="Medium Grid 1 Accent 4" w:uiPriority="67"/>
-    <w:lsdException w:name="Medium Grid 2 Accent 4" w:uiPriority="68"/>
-    <w:lsdException w:name="Medium Grid 3 Accent 4" w:uiPriority="69"/>
-    <w:lsdException w:name="Dark List Accent 4" w:uiPriority="70"/>
-    <w:lsdException w:name="Colorful Shading Accent 4" w:uiPriority="71"/>
-    <w:lsdException w:name="Colorful List Accent 4" w:uiPriority="72"/>
-    <w:lsdException w:name="Colorful Grid Accent 4" w:uiPriority="73"/>
-    <w:lsdException w:name="Light Shading Accent 5" w:uiPriority="60"/>
-    <w:lsdException w:name="Light List Accent 5" w:uiPriority="61"/>
-    <w:lsdException w:name="Light Grid Accent 5" w:uiPriority="62"/>
-    <w:lsdException w:name="Medium Shading 1 Accent 5" w:uiPriority="63"/>
-    <w:lsdException w:name="Medium Shading 2 Accent 5" w:uiPriority="64"/>
-    <w:lsdException w:name="Medium List 1 Accent 5" w:uiPriority="65"/>
-    <w:lsdException w:name="Medium List 2 Accent 5" w:uiPriority="66"/>
-    <w:lsdException w:name="Medium Grid 1 Accent 5" w:uiPriority="67"/>
-    <w:lsdException w:name="Medium Grid 2 Accent 5" w:uiPriority="68"/>
-    <w:lsdException w:name="Medium Grid 3 Accent 5" w:uiPriority="69"/>
-    <w:lsdException w:name="Dark List Accent 5" w:uiPriority="70"/>
-    <w:lsdException w:name="Colorful Shading Accent 5" w:uiPriority="71"/>
-    <w:lsdException w:name="Colorful List Accent 5" w:uiPriority="72"/>
-    <w:lsdException w:name="Colorful Grid Accent 5" w:uiPriority="73"/>
-    <w:lsdException w:name="Light Shading Accent 6" w:uiPriority="60"/>
-    <w:lsdException w:name="Light List Accent 6" w:uiPriority="61"/>
-    <w:lsdException w:name="Light Grid Accent 6" w:uiPriority="62"/>
-    <w:lsdException w:name="Medium Shading 1 Accent 6" w:uiPriority="63"/>
-    <w:lsdException w:name="Medium Shading 2 Accent 6" w:uiPriority="64"/>
-    <w:lsdException w:name="Medium List 1 Accent 6" w:uiPriority="65"/>
-    <w:lsdException w:name="Medium List 2 Accent 6" w:uiPriority="66"/>
-    <w:lsdException w:name="Medium Grid 1 Accent 6" w:uiPriority="67"/>
-    <w:lsdException w:name="Medium Grid 2 Accent 6" w:uiPriority="68"/>
-    <w:lsdException w:name="Medium Grid 3 Accent 6" w:uiPriority="69"/>
-    <w:lsdException w:name="Dark List Accent 6" w:uiPriority="70"/>
-    <w:lsdException w:name="Colorful Shading Accent 6" w:uiPriority="71"/>
-    <w:lsdException w:name="Colorful List Accent 6" w:uiPriority="72"/>
-    <w:lsdException w:name="Colorful Grid Accent 6" w:uiPriority="73"/>
-    <w:lsdException w:name="Subtle Emphasis" w:uiPriority="19" w:qFormat="1"/>
-    <w:lsdException w:name="Intense Emphasis" w:uiPriority="21" w:qFormat="1"/>
-    <w:lsdException w:name="Subtle Reference" w:uiPriority="31" w:qFormat="1"/>
-    <w:lsdException w:name="Intense Reference" w:uiPriority="32" w:qFormat="1"/>
-    <w:lsdException w:name="Book Title" w:uiPriority="33" w:qFormat="1"/>
-    <w:lsdException w:name="Bibliography" w:semiHidden="1" w:uiPriority="37" w:unhideWhenUsed="1"/>
-    <w:lsdException w:name="TOC Heading" w:semiHidden="1" w:uiPriority="39" w:unhideWhenUsed="1" w:qFormat="1"/>
-    <w:lsdException w:name="Plain Table 1" w:uiPriority="41"/>
-    <w:lsdException w:name="Plain Table 2" w:uiPriority="42"/>
-    <w:lsdException w:name="Plain Table 3" w:uiPriority="43"/>
-    <w:lsdException w:name="Plain Table 4" w:uiPriority="44"/>
-    <w:lsdException w:name="Plain Table 5" w:uiPriority="45"/>
-    <w:lsdException w:name="Grid Table Light" w:uiPriority="40"/>
-    <w:lsdException w:name="Grid Table 1 Light" w:uiPriority="46"/>
-    <w:lsdException w:name="Grid Table 2" w:uiPriority="47"/>
-    <w:lsdException w:name="Grid Table 3" w:uiPriority="48"/>
-    <w:lsdException w:name="Grid Table 4" w:uiPriority="49"/>
-    <w:lsdException w:name="Grid Table 5 Dark" w:uiPriority="50"/>
-    <w:lsdException w:name="Grid Table 6 Colorful" w:uiPriority="51"/>
-    <w:lsdException w:name="Grid Table 7 Colorful" w:uiPriority="52"/>
-    <w:lsdException w:name="Grid Table 1 Light Accent 1" w:uiPriority="46"/>
-    <w:lsdException w:name="Grid Table 2 Accent 1" w:uiPriority="47"/>
-    <w:lsdException w:name="Grid Table 3 Accent 1" w:uiPriority="48"/>
-    <w:lsdException w:name="Grid Table 4 Accent 1" w:uiPriority="49"/>
-    <w:lsdException w:name="Grid Table 5 Dark Accent 1" w:uiPriority="50"/>
-    <w:lsdException w:name="Grid Table 6 Colorful Accent 1" w:uiPriority="51"/>
-    <w:lsdException w:name="Grid Table 7 Colorful Accent 1" w:uiPriority="52"/>
-    <w:lsdException w:name="Grid Table 1 Light Accent 2" w:uiPriority="46"/>
-    <w:lsdException w:name="Grid Table 2 Accent 2" w:uiPriority="47"/>
-    <w:lsdException w:name="Grid Table 3 Accent 2" w:uiPriority="48"/>
-    <w:lsdException w:name="Grid Table 4 Accent 2" w:uiPriority="49"/>
-    <w:lsdException w:name="Grid Table 5 Dark Accent 2" w:uiPriority="50"/>
-    <w:lsdException w:name="Grid Table 6 Colorful Accent 2" w:uiPriority="51"/>
-    <w:lsdException w:name="Grid Table 7 Colorful Accent 2" w:uiPriority="52"/>
-    <w:lsdException w:name="Grid Table 1 Light Accent 3" w:uiPriority="46"/>
-    <w:lsdException w:name="Grid Table 2 Accent 3" w:uiPriority="47"/>
-    <w:lsdException w:name="Grid Table 3 Accent 3" w:uiPriority="48"/>
-    <w:lsdException w:name="Grid Table 4 Accent 3" w:uiPriority="49"/>
-    <w:lsdException w:name="Grid Table 5 Dark Accent 3" w:uiPriority="50"/>
-    <w:lsdException w:name="Grid Table 6 Colorful Accent 3" w:uiPriority="51"/>
-    <w:lsdException w:name="Grid Table 7 Colorful Accent 3" w:uiPriority="52"/>
-    <w:lsdException w:name="Grid Table 1 Light Accent 4" w:uiPriority="46"/>
-    <w:lsdException w:name="Grid Table 2 Accent 4" w:uiPriority="47"/>
-    <w:lsdException w:name="Grid Table 3 Accent 4" w:uiPriority="48"/>
-    <w:lsdException w:name="Grid Table 4 Accent 4" w:uiPriority="49"/>
-    <w:lsdException w:name="Grid Table 5 Dark Accent 4" w:uiPriority="50"/>
-    <w:lsdException w:name="Grid Table 6 Colorful Accent 4" w:uiPriority="51"/>
-    <w:lsdException w:name="Grid Table 7 Colorful Accent 4" w:uiPriority="52"/>
-    <w:lsdException w:name="Grid Table 1 Light Accent 5" w:uiPriority="46"/>
-    <w:lsdException w:name="Grid Table 2 Accent 5" w:uiPriority="47"/>
-    <w:lsdException w:name="Grid Table 3 Accent 5" w:uiPriority="48"/>
-    <w:lsdException w:name="Grid Table 4 Accent 5" w:uiPriority="49"/>
-    <w:lsdException w:name="Grid Table 5 Dark Accent 5" w:uiPriority="50"/>
-    <w:lsdException w:name="Grid Table 6 Colorful Accent 5" w:uiPriority="51"/>
-    <w:lsdException w:name="Grid Table 7 Colorful Accent 5" w:uiPriority="52"/>
-    <w:lsdException w:name="Grid Table 1 Light Accent 6" w:uiPriority="46"/>
-    <w:lsdException w:name="Grid Table 2 Accent 6" w:uiPriority="47"/>
-    <w:lsdException w:name="Grid Table 3 Accent 6" w:uiPriority="48"/>
-    <w:lsdException w:name="Grid Table 4 Accent 6" w:uiPriority="49"/>
-    <w:lsdException w:name="Grid Table 5 Dark Accent 6" w:uiPriority="50"/>
-    <w:lsdException w:name="Grid Table 6 Colorful Accent 6" w:uiPriority="51"/>
-    <w:lsdException w:name="Grid Table 7 Colorful Accent 6" w:uiPriority="52"/>
-    <w:lsdException w:name="List Table 1 Light" w:uiPriority="46"/>
-    <w:lsdException w:name="List Table 2" w:uiPriority="47"/>
-    <w:lsdException w:name="List Table 3" w:uiPriority="48"/>
-    <w:lsdException w:name="List Table 4" w:uiPriority="49"/>
-    <w:lsdException w:name="List Table 5 Dark" w:uiPriority="50"/>
-    <w:lsdException w:name="List Table 6 Colorful" w:uiPriority="51"/>
-    <w:lsdException w:name="List Table 7 Colorful" w:uiPriority="52"/>
-    <w:lsdException w:name="List Table 1 Light Accent 1" w:uiPriority="46"/>
-    <w:lsdException w:name="List Table 2 Accent 1" w:uiPriority="47"/>
-    <w:lsdException w:name="List Table 3 Accent 1" w:uiPriority="48"/>
-    <w:lsdException w:name="List Table 4 Accent 1" w:uiPriority="49"/>
-    <w:lsdException w:name="List Table 5 Dark Accent 1" w:uiPriority="50"/>
-    <w:lsdException w:name="List Table 6 Colorful Accent 1" w:uiPriority="51"/>
-    <w:lsdException w:name="List Table 7 Colorful Accent 1" w:uiPriority="52"/>
-    <w:lsdException w:name="List Table 1 Light Accent 2" w:uiPriority="46"/>
-    <w:lsdException w:name="List Table 2 Accent 2" w:uiPriority="47"/>
-    <w:lsdException w:name="List Table 3 Accent 2" w:uiPriority="48"/>
-    <w:lsdException w:name="List Table 4 Accent 2" w:uiPriority="49"/>
-    <w:lsdException w:name="List Table 5 Dark Accent 2" w:uiPriority="50"/>
-    <w:lsdException w:name="List Table 6 Colorful Accent 2" w:uiPriority="51"/>
-    <w:lsdException w:name="List Table 7 Colorful Accent 2" w:uiPriority="52"/>
-    <w:lsdException w:name="List Table 1 Light Accent 3" w:uiPriority="46"/>
-    <w:lsdException w:name="List Table 2 Accent 3" w:uiPriority="47"/>
-    <w:lsdException w:name="List Table 3 Accent 3" w:uiPriority="48"/>
-    <w:lsdException w:name="List Table 4 Accent 3" w:uiPriority="49"/>
-    <w:lsdException w:name="List Table 5 Dark Accent 3" w:uiPriority="50"/>
-    <w:lsdException w:name="List Table 6 Colorful Accent 3" w:uiPriority="51"/>
-    <w:lsdException w:name="List Table 7 Colorful Accent 3" w:uiPriority="52"/>
-    <w:lsdException w:name="List Table 1 Light Accent 4" w:uiPriority="46"/>
-    <w:lsdException w:name="List Table 2 Accent 4" w:uiPriority="47"/>
-    <w:lsdException w:name="List Table 3 Accent 4" w:uiPriority="48"/>
-    <w:lsdException w:name="List Table 4 Accent 4" w:uiPriority="49"/>
-    <w:lsdException w:name="List Table 5 Dark Accent 4" w:uiPriority="50"/>
-    <w:lsdException w:name="List Table 6 Colorful Accent 4" w:uiPriority="51"/>
-    <w:lsdException w:name="List Table 7 Colorful Accent 4" w:uiPriority="52"/>
-    <w:lsdException w:name="List Table 1 Light Accent 5" w:uiPriority="46"/>
-    <w:lsdException w:name="List Table 2 Accent 5" w:uiPriority="47"/>
-    <w:lsdException w:name="List Table 3 Accent 5" w:uiPriority="48"/>
-    <w:lsdException w:name="List Table 4 Accent 5" w:uiPriority="49"/>
-    <w:lsdException w:name="List Table 5 Dark Accent 5" w:uiPriority="50"/>
-    <w:lsdException w:name="List Table 6 Colorful Accent 5" w:uiPriority="51"/>
-    <w:lsdException w:name="List Table 7 Colorful Accent 5" w:uiPriority="52"/>
-    <w:lsdException w:name="List Table 1 Light Accent 6" w:uiPriority="46"/>
-    <w:lsdException w:name="List Table 2 Accent 6" w:uiPriority="47"/>
-    <w:lsdException w:name="List Table 3 Accent 6" w:uiPriority="48"/>
-    <w:lsdException w:name="List Table 4 Accent 6" w:uiPriority="49"/>
-    <w:lsdException w:name="List Table 5 Dark Accent 6" w:uiPriority="50"/>
-    <w:lsdException w:name="List Table 6 Colorful Accent 6" w:uiPriority="51"/>
-    <w:lsdException w:name="List Table 7 Colorful Accent 6" w:uiPriority="52"/>
+  <w:latentStyles w:defLockedState="0" w:defUIPriority="99" w:defSemiHidden="1" w:defUnhideWhenUsed="1" w:defQFormat="0" w:count="267">
+    <w:lsdException w:name="Normal" w:semiHidden="0" w:uiPriority="0" w:unhideWhenUsed="0" w:qFormat="1"/>
+    <w:lsdException w:name="heading 1" w:semiHidden="0" w:uiPriority="9" w:unhideWhenUsed="0" w:qFormat="1"/>
+    <w:lsdException w:name="heading 2" w:uiPriority="9" w:qFormat="1"/>
+    <w:lsdException w:name="heading 3" w:uiPriority="9" w:qFormat="1"/>
+    <w:lsdException w:name="heading 4" w:uiPriority="9" w:qFormat="1"/>
+    <w:lsdException w:name="heading 5" w:uiPriority="9" w:qFormat="1"/>
+    <w:lsdException w:name="heading 6" w:uiPriority="9" w:qFormat="1"/>
+    <w:lsdException w:name="heading 7" w:uiPriority="9" w:qFormat="1"/>
+    <w:lsdException w:name="heading 8" w:uiPriority="9" w:qFormat="1"/>
+    <w:lsdException w:name="heading 9" w:uiPriority="9" w:qFormat="1"/>
+    <w:lsdException w:name="toc 1" w:uiPriority="39"/>
+    <w:lsdException w:name="toc 2" w:uiPriority="39"/>
+    <w:lsdException w:name="toc 3" w:uiPriority="39"/>
+    <w:lsdException w:name="toc 4" w:uiPriority="39"/>
+    <w:lsdException w:name="toc 5" w:uiPriority="39"/>
+    <w:lsdException w:name="toc 6" w:uiPriority="39"/>
+    <w:lsdException w:name="toc 7" w:uiPriority="39"/>
+    <w:lsdException w:name="toc 8" w:uiPriority="39"/>
+    <w:lsdException w:name="toc 9" w:uiPriority="39"/>
+    <w:lsdException w:name="header" w:uiPriority="0"/>
+    <w:lsdException w:name="footer" w:uiPriority="0"/>
+    <w:lsdException w:name="caption" w:uiPriority="35" w:qFormat="1"/>
+    <w:lsdException w:name="page number" w:uiPriority="0"/>
+    <w:lsdException w:name="Title" w:semiHidden="0" w:uiPriority="10" w:unhideWhenUsed="0" w:qFormat="1"/>
+    <w:lsdException w:name="Default Paragraph Font" w:uiPriority="1"/>
+    <w:lsdException w:name="Body Text" w:uiPriority="0"/>
+    <w:lsdException w:name="Subtitle" w:semiHidden="0" w:uiPriority="11" w:unhideWhenUsed="0" w:qFormat="1"/>
+    <w:lsdException w:name="Strong" w:semiHidden="0" w:uiPriority="22" w:unhideWhenUsed="0" w:qFormat="1"/>
+    <w:lsdException w:name="Emphasis" w:semiHidden="0" w:uiPriority="20" w:unhideWhenUsed="0" w:qFormat="1"/>
+    <w:lsdException w:name="Table Grid" w:semiHidden="0" w:uiPriority="59" w:unhideWhenUsed="0"/>
+    <w:lsdException w:name="Placeholder Text" w:unhideWhenUsed="0"/>
+    <w:lsdException w:name="No Spacing" w:semiHidden="0" w:uiPriority="0" w:unhideWhenUsed="0" w:qFormat="1"/>
+    <w:lsdException w:name="Light Shading" w:semiHidden="0" w:uiPriority="60" w:unhideWhenUsed="0"/>
+    <w:lsdException w:name="Light List" w:semiHidden="0" w:uiPriority="61" w:unhideWhenUsed="0"/>
+    <w:lsdException w:name="Light Grid" w:semiHidden="0" w:uiPriority="62" w:unhideWhenUsed="0"/>
+    <w:lsdException w:name="Medium Shading 1" w:semiHidden="0" w:uiPriority="63" w:unhideWhenUsed="0"/>
+    <w:lsdException w:name="Medium Shading 2" w:semiHidden="0" w:uiPriority="64" w:unhideWhenUsed="0"/>
+    <w:lsdException w:name="Medium List 1" w:semiHidden="0" w:uiPriority="65" w:unhideWhenUsed="0"/>
+    <w:lsdException w:name="Medium List 2" w:semiHidden="0" w:uiPriority="66" w:unhideWhenUsed="0"/>
+    <w:lsdException w:name="Medium Grid 1" w:semiHidden="0" w:uiPriority="67" w:unhideWhenUsed="0"/>
+    <w:lsdException w:name="Medium Grid 2" w:semiHidden="0" w:uiPriority="68" w:unhideWhenUsed="0"/>
+    <w:lsdException w:name="Medium Grid 3" w:semiHidden="0" w:uiPriority="69" w:unhideWhenUsed="0"/>
+    <w:lsdException w:name="Dark List" w:semiHidden="0" w:uiPriority="70" w:unhideWhenUsed="0"/>
+    <w:lsdException w:name="Colorful Shading" w:semiHidden="0" w:uiPriority="71" w:unhideWhenUsed="0"/>
+    <w:lsdException w:name="Colorful List" w:semiHidden="0" w:uiPriority="72" w:unhideWhenUsed="0"/>
+    <w:lsdException w:name="Colorful Grid" w:semiHidden="0" w:uiPriority="73" w:unhideWhenUsed="0"/>
+    <w:lsdException w:name="Light Shading Accent 1" w:semiHidden="0" w:uiPriority="60" w:unhideWhenUsed="0"/>
+    <w:lsdException w:name="Light List Accent 1" w:semiHidden="0" w:uiPriority="61" w:unhideWhenUsed="0"/>
+    <w:lsdException w:name="Light Grid Accent 1" w:semiHidden="0" w:uiPriority="62" w:unhideWhenUsed="0"/>
+    <w:lsdException w:name="Medium Shading 1 Accent 1" w:semiHidden="0" w:uiPriority="63" w:unhideWhenUsed="0"/>
+    <w:lsdException w:name="Medium Shading 2 Accent 1" w:semiHidden="0" w:uiPriority="64" w:unhideWhenUsed="0"/>
+    <w:lsdException w:name="Medium List 1 Accent 1" w:semiHidden="0" w:uiPriority="65" w:unhideWhenUsed="0"/>
+    <w:lsdException w:name="Revision" w:unhideWhenUsed="0"/>
+    <w:lsdException w:name="List Paragraph" w:semiHidden="0" w:uiPriority="34" w:unhideWhenUsed="0" w:qFormat="1"/>
+    <w:lsdException w:name="Quote" w:semiHidden="0" w:uiPriority="29" w:unhideWhenUsed="0" w:qFormat="1"/>
+    <w:lsdException w:name="Intense Quote" w:semiHidden="0" w:uiPriority="30" w:unhideWhenUsed="0" w:qFormat="1"/>
+    <w:lsdException w:name="Medium List 2 Accent 1" w:semiHidden="0" w:uiPriority="66" w:unhideWhenUsed="0"/>
+    <w:lsdException w:name="Medium Grid 1 Accent 1" w:semiHidden="0" w:uiPriority="67" w:unhideWhenUsed="0"/>
+    <w:lsdException w:name="Medium Grid 2 Accent 1" w:semiHidden="0" w:uiPriority="68" w:unhideWhenUsed="0"/>
+    <w:lsdException w:name="Medium Grid 3 Accent 1" w:semiHidden="0" w:uiPriority="69" w:unhideWhenUsed="0"/>
+    <w:lsdException w:name="Dark List Accent 1" w:semiHidden="0" w:uiPriority="70" w:unhideWhenUsed="0"/>
+    <w:lsdException w:name="Colorful Shading Accent 1" w:semiHidden="0" w:uiPriority="71" w:unhideWhenUsed="0"/>
+    <w:lsdException w:name="Colorful List Accent 1" w:semiHidden="0" w:uiPriority="72" w:unhideWhenUsed="0"/>
+    <w:lsdException w:name="Colorful Grid Accent 1" w:semiHidden="0" w:uiPriority="73" w:unhideWhenUsed="0"/>
+    <w:lsdException w:name="Light Shading Accent 2" w:semiHidden="0" w:uiPriority="60" w:unhideWhenUsed="0"/>
+    <w:lsdException w:name="Light List Accent 2" w:semiHidden="0" w:uiPriority="61" w:unhideWhenUsed="0"/>
+    <w:lsdException w:name="Light Grid Accent 2" w:semiHidden="0" w:uiPriority="62" w:unhideWhenUsed="0"/>
+    <w:lsdException w:name="Medium Shading 1 Accent 2" w:semiHidden="0" w:uiPriority="63" w:unhideWhenUsed="0"/>
+    <w:lsdException w:name="Medium Shading 2 Accent 2" w:semiHidden="0" w:uiPriority="64" w:unhideWhenUsed="0"/>
+    <w:lsdException w:name="Medium List 1 Accent 2" w:semiHidden="0" w:uiPriority="65" w:unhideWhenUsed="0"/>
+    <w:lsdException w:name="Medium List 2 Accent 2" w:semiHidden="0" w:uiPriority="66" w:unhideWhenUsed="0"/>
+    <w:lsdException w:name="Medium Grid 1 Accent 2" w:semiHidden="0" w:uiPriority="67" w:unhideWhenUsed="0"/>
+    <w:lsdException w:name="Medium Grid 2 Accent 2" w:semiHidden="0" w:uiPriority="68" w:unhideWhenUsed="0"/>
+    <w:lsdException w:name="Medium Grid 3 Accent 2" w:semiHidden="0" w:uiPriority="69" w:unhideWhenUsed="0"/>
+    <w:lsdException w:name="Dark List Accent 2" w:semiHidden="0" w:uiPriority="70" w:unhideWhenUsed="0"/>
+    <w:lsdException w:name="Colorful Shading Accent 2" w:semiHidden="0" w:uiPriority="71" w:unhideWhenUsed="0"/>
+    <w:lsdException w:name="Colorful List Accent 2" w:semiHidden="0" w:uiPriority="72" w:unhideWhenUsed="0"/>
+    <w:lsdException w:name="Colorful Grid Accent 2" w:semiHidden="0" w:uiPriority="73" w:unhideWhenUsed="0"/>
+    <w:lsdException w:name="Light Shading Accent 3" w:semiHidden="0" w:uiPriority="60" w:unhideWhenUsed="0"/>
+    <w:lsdException w:name="Light List Accent 3" w:semiHidden="0" w:uiPriority="61" w:unhideWhenUsed="0"/>
+    <w:lsdException w:name="Light Grid Accent 3" w:semiHidden="0" w:uiPriority="62" w:unhideWhenUsed="0"/>
+    <w:lsdException w:name="Medium Shading 1 Accent 3" w:semiHidden="0" w:uiPriority="63" w:unhideWhenUsed="0"/>
+    <w:lsdException w:name="Medium Shading 2 Accent 3" w:semiHidden="0" w:uiPriority="64" w:unhideWhenUsed="0"/>
+    <w:lsdException w:name="Medium List 1 Accent 3" w:semiHidden="0" w:uiPriority="65" w:unhideWhenUsed="0"/>
+    <w:lsdException w:name="Medium List 2 Accent 3" w:semiHidden="0" w:uiPriority="66" w:unhideWhenUsed="0"/>
+    <w:lsdException w:name="Medium Grid 1 Accent 3" w:semiHidden="0" w:uiPriority="67" w:unhideWhenUsed="0"/>
+    <w:lsdException w:name="Medium Grid 2 Accent 3" w:semiHidden="0" w:uiPriority="68" w:unhideWhenUsed="0"/>
+    <w:lsdException w:name="Medium Grid 3 Accent 3" w:semiHidden="0" w:uiPriority="69" w:unhideWhenUsed="0"/>
+    <w:lsdException w:name="Dark List Accent 3" w:semiHidden="0" w:uiPriority="70" w:unhideWhenUsed="0"/>
+    <w:lsdException w:name="Colorful Shading Accent 3" w:semiHidden="0" w:uiPriority="71" w:unhideWhenUsed="0"/>
+    <w:lsdException w:name="Colorful List Accent 3" w:semiHidden="0" w:uiPriority="72" w:unhideWhenUsed="0"/>
+    <w:lsdException w:name="Colorful Grid Accent 3" w:semiHidden="0" w:uiPriority="73" w:unhideWhenUsed="0"/>
+    <w:lsdException w:name="Light Shading Accent 4" w:semiHidden="0" w:uiPriority="60" w:unhideWhenUsed="0"/>
+    <w:lsdException w:name="Light List Accent 4" w:semiHidden="0" w:uiPriority="61" w:unhideWhenUsed="0"/>
+    <w:lsdException w:name="Light Grid Accent 4" w:semiHidden="0" w:uiPriority="62" w:unhideWhenUsed="0"/>
+    <w:lsdException w:name="Medium Shading 1 Accent 4" w:semiHidden="0" w:uiPriority="63" w:unhideWhenUsed="0"/>
+    <w:lsdException w:name="Medium Shading 2 Accent 4" w:semiHidden="0" w:uiPriority="64" w:unhideWhenUsed="0"/>
+    <w:lsdException w:name="Medium List 1 Accent 4" w:semiHidden="0" w:uiPriority="65" w:unhideWhenUsed="0"/>
+    <w:lsdException w:name="Medium List 2 Accent 4" w:semiHidden="0" w:uiPriority="66" w:unhideWhenUsed="0"/>
+    <w:lsdException w:name="Medium Grid 1 Accent 4" w:semiHidden="0" w:uiPriority="67" w:unhideWhenUsed="0"/>
+    <w:lsdException w:name="Medium Grid 2 Accent 4" w:semiHidden="0" w:uiPriority="68" w:unhideWhenUsed="0"/>
+    <w:lsdException w:name="Medium Grid 3 Accent 4" w:semiHidden="0" w:uiPriority="69" w:unhideWhenUsed="0"/>
+    <w:lsdException w:name="Dark List Accent 4" w:semiHidden="0" w:uiPriority="70" w:unhideWhenUsed="0"/>
+    <w:lsdException w:name="Colorful Shading Accent 4" w:semiHidden="0" w:uiPriority="71" w:unhideWhenUsed="0"/>
+    <w:lsdException w:name="Colorful List Accent 4" w:semiHidden="0" w:uiPriority="72" w:unhideWhenUsed="0"/>
+    <w:lsdException w:name="Colorful Grid Accent 4" w:semiHidden="0" w:uiPriority="73" w:unhideWhenUsed="0"/>
+    <w:lsdException w:name="Light Shading Accent 5" w:semiHidden="0" w:uiPriority="60" w:unhideWhenUsed="0"/>
+    <w:lsdException w:name="Light List Accent 5" w:semiHidden="0" w:uiPriority="61" w:unhideWhenUsed="0"/>
+    <w:lsdException w:name="Light Grid Accent 5" w:semiHidden="0" w:uiPriority="62" w:unhideWhenUsed="0"/>
+    <w:lsdException w:name="Medium Shading 1 Accent 5" w:semiHidden="0" w:uiPriority="63" w:unhideWhenUsed="0"/>
+    <w:lsdException w:name="Medium Shading 2 Accent 5" w:semiHidden="0" w:uiPriority="64" w:unhideWhenUsed="0"/>
+    <w:lsdException w:name="Medium List 1 Accent 5" w:semiHidden="0" w:uiPriority="65" w:unhideWhenUsed="0"/>
+    <w:lsdException w:name="Medium List 2 Accent 5" w:semiHidden="0" w:uiPriority="66" w:unhideWhenUsed="0"/>
+    <w:lsdException w:name="Medium Grid 1 Accent 5" w:semiHidden="0" w:uiPriority="67" w:unhideWhenUsed="0"/>
+    <w:lsdException w:name="Medium Grid 2 Accent 5" w:semiHidden="0" w:uiPriority="68" w:unhideWhenUsed="0"/>
+    <w:lsdException w:name="Medium Grid 3 Accent 5" w:semiHidden="0" w:uiPriority="69" w:unhideWhenUsed="0"/>
+    <w:lsdException w:name="Dark List Accent 5" w:semiHidden="0" w:uiPriority="70" w:unhideWhenUsed="0"/>
+    <w:lsdException w:name="Colorful Shading Accent 5" w:semiHidden="0" w:uiPriority="71" w:unhideWhenUsed="0"/>
+    <w:lsdException w:name="Colorful List Accent 5" w:semiHidden="0" w:uiPriority="72" w:unhideWhenUsed="0"/>
+    <w:lsdException w:name="Colorful Grid Accent 5" w:semiHidden="0" w:uiPriority="73" w:unhideWhenUsed="0"/>
+    <w:lsdException w:name="Light Shading Accent 6" w:semiHidden="0" w:uiPriority="60" w:unhideWhenUsed="0"/>
+    <w:lsdException w:name="Light List Accent 6" w:semiHidden="0" w:uiPriority="61" w:unhideWhenUsed="0"/>
+    <w:lsdException w:name="Light Grid Accent 6" w:semiHidden="0" w:uiPriority="62" w:unhideWhenUsed="0"/>
+    <w:lsdException w:name="Medium Shading 1 Accent 6" w:semiHidden="0" w:uiPriority="63" w:unhideWhenUsed="0"/>
+    <w:lsdException w:name="Medium Shading 2 Accent 6" w:semiHidden="0" w:uiPriority="64" w:unhideWhenUsed="0"/>
+    <w:lsdException w:name="Medium List 1 Accent 6" w:semiHidden="0" w:uiPriority="65" w:unhideWhenUsed="0"/>
+    <w:lsdException w:name="Medium List 2 Accent 6" w:semiHidden="0" w:uiPriority="66" w:unhideWhenUsed="0"/>
+    <w:lsdException w:name="Medium Grid 1 Accent 6" w:semiHidden="0" w:uiPriority="67" w:unhideWhenUsed="0"/>
+    <w:lsdException w:name="Medium Grid 2 Accent 6" w:semiHidden="0" w:uiPriority="68" w:unhideWhenUsed="0"/>
+    <w:lsdException w:name="Medium Grid 3 Accent 6" w:semiHidden="0" w:uiPriority="69" w:unhideWhenUsed="0"/>
+    <w:lsdException w:name="Dark List Accent 6" w:semiHidden="0" w:uiPriority="70" w:unhideWhenUsed="0"/>
+    <w:lsdException w:name="Colorful Shading Accent 6" w:semiHidden="0" w:uiPriority="71" w:unhideWhenUsed="0"/>
+    <w:lsdException w:name="Colorful List Accent 6" w:semiHidden="0" w:uiPriority="72" w:unhideWhenUsed="0"/>
+    <w:lsdException w:name="Colorful Grid Accent 6" w:semiHidden="0" w:uiPriority="73" w:unhideWhenUsed="0"/>
+    <w:lsdException w:name="Subtle Emphasis" w:semiHidden="0" w:uiPriority="19" w:unhideWhenUsed="0" w:qFormat="1"/>
+    <w:lsdException w:name="Intense Emphasis" w:semiHidden="0" w:uiPriority="21" w:unhideWhenUsed="0" w:qFormat="1"/>
+    <w:lsdException w:name="Subtle Reference" w:semiHidden="0" w:uiPriority="31" w:unhideWhenUsed="0" w:qFormat="1"/>
+    <w:lsdException w:name="Intense Reference" w:semiHidden="0" w:uiPriority="32" w:unhideWhenUsed="0" w:qFormat="1"/>
+    <w:lsdException w:name="Book Title" w:semiHidden="0" w:uiPriority="33" w:unhideWhenUsed="0" w:qFormat="1"/>
+    <w:lsdException w:name="Bibliography" w:uiPriority="37"/>
+    <w:lsdException w:name="TOC Heading" w:uiPriority="39" w:qFormat="1"/>
   </w:latentStyles>
   <w:style w:type="paragraph" w:default="1" w:styleId="Normal">
     <w:name w:val="Normal"/>
@@ -12028,11 +12049,11 @@
       <w:lang w:eastAsia="zh-CN"/>
     </w:rPr>
   </w:style>
-  <w:style w:type="paragraph" w:styleId="Rubrik1">
+  <w:style w:type="paragraph" w:styleId="Heading1">
     <w:name w:val="heading 1"/>
     <w:basedOn w:val="Normal"/>
     <w:next w:val="Normal"/>
-    <w:link w:val="Rubrik1Char"/>
+    <w:link w:val="Heading1Char"/>
     <w:uiPriority w:val="9"/>
     <w:qFormat/>
     <w:rsid w:val="00885319"/>
@@ -12049,11 +12070,11 @@
       <w:szCs w:val="32"/>
     </w:rPr>
   </w:style>
-  <w:style w:type="paragraph" w:styleId="Rubrik2">
+  <w:style w:type="paragraph" w:styleId="Heading2">
     <w:name w:val="heading 2"/>
     <w:basedOn w:val="Normal"/>
     <w:next w:val="Normal"/>
-    <w:link w:val="Rubrik2Char"/>
+    <w:link w:val="Heading2Char"/>
     <w:uiPriority w:val="9"/>
     <w:unhideWhenUsed/>
     <w:qFormat/>
@@ -12073,11 +12094,11 @@
       <w:szCs w:val="26"/>
     </w:rPr>
   </w:style>
-  <w:style w:type="paragraph" w:styleId="Rubrik3">
+  <w:style w:type="paragraph" w:styleId="Heading3">
     <w:name w:val="heading 3"/>
     <w:basedOn w:val="Normal"/>
     <w:next w:val="Normal"/>
-    <w:link w:val="Rubrik3Char"/>
+    <w:link w:val="Heading3Char"/>
     <w:uiPriority w:val="9"/>
     <w:unhideWhenUsed/>
     <w:qFormat/>
@@ -12095,13 +12116,13 @@
       <w:color w:val="5B9BD5" w:themeColor="accent1"/>
     </w:rPr>
   </w:style>
-  <w:style w:type="character" w:default="1" w:styleId="Standardstycketeckensnitt">
+  <w:style w:type="character" w:default="1" w:styleId="DefaultParagraphFont">
     <w:name w:val="Default Paragraph Font"/>
     <w:uiPriority w:val="1"/>
     <w:semiHidden/>
     <w:unhideWhenUsed/>
   </w:style>
-  <w:style w:type="table" w:default="1" w:styleId="Normaltabell">
+  <w:style w:type="table" w:default="1" w:styleId="TableNormal">
     <w:name w:val="Normal Table"/>
     <w:uiPriority w:val="99"/>
     <w:semiHidden/>
@@ -12116,16 +12137,16 @@
       </w:tblCellMar>
     </w:tblPr>
   </w:style>
-  <w:style w:type="numbering" w:default="1" w:styleId="Ingenlista">
+  <w:style w:type="numbering" w:default="1" w:styleId="NoList">
     <w:name w:val="No List"/>
     <w:uiPriority w:val="99"/>
     <w:semiHidden/>
     <w:unhideWhenUsed/>
   </w:style>
-  <w:style w:type="paragraph" w:styleId="Sidhuvud">
+  <w:style w:type="paragraph" w:styleId="Header">
     <w:name w:val="header"/>
     <w:basedOn w:val="Normal"/>
-    <w:link w:val="SidhuvudChar"/>
+    <w:link w:val="HeaderChar"/>
     <w:unhideWhenUsed/>
     <w:rsid w:val="00215949"/>
     <w:pPr>
@@ -12141,17 +12162,17 @@
       <w:lang w:eastAsia="en-US"/>
     </w:rPr>
   </w:style>
-  <w:style w:type="character" w:customStyle="1" w:styleId="SidhuvudChar">
-    <w:name w:val="Sidhuvud Char"/>
-    <w:basedOn w:val="Standardstycketeckensnitt"/>
-    <w:link w:val="Sidhuvud"/>
+  <w:style w:type="character" w:customStyle="1" w:styleId="HeaderChar">
+    <w:name w:val="Header Char"/>
+    <w:basedOn w:val="DefaultParagraphFont"/>
+    <w:link w:val="Header"/>
     <w:uiPriority w:val="99"/>
     <w:rsid w:val="00215949"/>
   </w:style>
-  <w:style w:type="paragraph" w:styleId="Sidfot">
+  <w:style w:type="paragraph" w:styleId="Footer">
     <w:name w:val="footer"/>
     <w:basedOn w:val="Normal"/>
-    <w:link w:val="SidfotChar"/>
+    <w:link w:val="FooterChar"/>
     <w:unhideWhenUsed/>
     <w:rsid w:val="00215949"/>
     <w:pPr>
@@ -12167,10 +12188,10 @@
       <w:lang w:eastAsia="en-US"/>
     </w:rPr>
   </w:style>
-  <w:style w:type="character" w:customStyle="1" w:styleId="SidfotChar">
-    <w:name w:val="Sidfot Char"/>
-    <w:basedOn w:val="Standardstycketeckensnitt"/>
-    <w:link w:val="Sidfot"/>
+  <w:style w:type="character" w:customStyle="1" w:styleId="FooterChar">
+    <w:name w:val="Footer Char"/>
+    <w:basedOn w:val="DefaultParagraphFont"/>
+    <w:link w:val="Footer"/>
     <w:uiPriority w:val="99"/>
     <w:rsid w:val="00215949"/>
   </w:style>
@@ -12192,7 +12213,7 @@
       <w:color w:val="000000"/>
     </w:rPr>
   </w:style>
-  <w:style w:type="character" w:styleId="Hyperlnk">
+  <w:style w:type="character" w:styleId="Hyperlink">
     <w:name w:val="Hyperlink"/>
     <w:uiPriority w:val="99"/>
     <w:rsid w:val="00215949"/>
@@ -12201,7 +12222,7 @@
       <w:u w:val="single"/>
     </w:rPr>
   </w:style>
-  <w:style w:type="character" w:styleId="Sidnummer">
+  <w:style w:type="character" w:styleId="PageNumber">
     <w:name w:val="page number"/>
     <w:rsid w:val="00215949"/>
     <w:rPr>
@@ -12210,10 +12231,10 @@
       <w:sz w:val="20"/>
     </w:rPr>
   </w:style>
-  <w:style w:type="paragraph" w:styleId="Brdtext">
+  <w:style w:type="paragraph" w:styleId="BodyText">
     <w:name w:val="Body Text"/>
     <w:basedOn w:val="Normal"/>
-    <w:link w:val="BrdtextChar"/>
+    <w:link w:val="BodyTextChar"/>
     <w:rsid w:val="00215949"/>
     <w:pPr>
       <w:spacing w:after="120"/>
@@ -12222,10 +12243,10 @@
       <w:color w:val="000000"/>
     </w:rPr>
   </w:style>
-  <w:style w:type="character" w:customStyle="1" w:styleId="BrdtextChar">
-    <w:name w:val="Brödtext Char"/>
-    <w:basedOn w:val="Standardstycketeckensnitt"/>
-    <w:link w:val="Brdtext"/>
+  <w:style w:type="character" w:customStyle="1" w:styleId="BodyTextChar">
+    <w:name w:val="Body Text Char"/>
+    <w:basedOn w:val="DefaultParagraphFont"/>
+    <w:link w:val="BodyText"/>
     <w:rsid w:val="00215949"/>
     <w:rPr>
       <w:rFonts w:ascii="Times New Roman" w:eastAsia="Times New Roman" w:hAnsi="Times New Roman" w:cs="Times New Roman"/>
@@ -12353,10 +12374,10 @@
       <w:sz w:val="28"/>
     </w:rPr>
   </w:style>
-  <w:style w:type="character" w:customStyle="1" w:styleId="Rubrik1Char">
-    <w:name w:val="Rubrik 1 Char"/>
-    <w:basedOn w:val="Standardstycketeckensnitt"/>
-    <w:link w:val="Rubrik1"/>
+  <w:style w:type="character" w:customStyle="1" w:styleId="Heading1Char">
+    <w:name w:val="Heading 1 Char"/>
+    <w:basedOn w:val="DefaultParagraphFont"/>
+    <w:link w:val="Heading1"/>
     <w:uiPriority w:val="9"/>
     <w:rsid w:val="00885319"/>
     <w:rPr>
@@ -12367,10 +12388,10 @@
       <w:lang w:eastAsia="zh-CN"/>
     </w:rPr>
   </w:style>
-  <w:style w:type="paragraph" w:styleId="Ballongtext">
+  <w:style w:type="paragraph" w:styleId="BalloonText">
     <w:name w:val="Balloon Text"/>
     <w:basedOn w:val="Normal"/>
-    <w:link w:val="BallongtextChar"/>
+    <w:link w:val="BalloonTextChar"/>
     <w:uiPriority w:val="99"/>
     <w:semiHidden/>
     <w:unhideWhenUsed/>
@@ -12381,10 +12402,10 @@
       <w:szCs w:val="16"/>
     </w:rPr>
   </w:style>
-  <w:style w:type="character" w:customStyle="1" w:styleId="BallongtextChar">
-    <w:name w:val="Ballongtext Char"/>
-    <w:basedOn w:val="Standardstycketeckensnitt"/>
-    <w:link w:val="Ballongtext"/>
+  <w:style w:type="character" w:customStyle="1" w:styleId="BalloonTextChar">
+    <w:name w:val="Balloon Text Char"/>
+    <w:basedOn w:val="DefaultParagraphFont"/>
+    <w:link w:val="BalloonText"/>
     <w:uiPriority w:val="99"/>
     <w:semiHidden/>
     <w:rsid w:val="004304EE"/>
@@ -12395,10 +12416,10 @@
       <w:lang w:eastAsia="zh-CN"/>
     </w:rPr>
   </w:style>
-  <w:style w:type="character" w:customStyle="1" w:styleId="Rubrik2Char">
-    <w:name w:val="Rubrik 2 Char"/>
-    <w:basedOn w:val="Standardstycketeckensnitt"/>
-    <w:link w:val="Rubrik2"/>
+  <w:style w:type="character" w:customStyle="1" w:styleId="Heading2Char">
+    <w:name w:val="Heading 2 Char"/>
+    <w:basedOn w:val="DefaultParagraphFont"/>
+    <w:link w:val="Heading2"/>
     <w:uiPriority w:val="9"/>
     <w:rsid w:val="00047FB6"/>
     <w:rPr>
@@ -12411,10 +12432,10 @@
       <w:lang w:eastAsia="zh-CN"/>
     </w:rPr>
   </w:style>
-  <w:style w:type="character" w:customStyle="1" w:styleId="Rubrik3Char">
-    <w:name w:val="Rubrik 3 Char"/>
-    <w:basedOn w:val="Standardstycketeckensnitt"/>
-    <w:link w:val="Rubrik3"/>
+  <w:style w:type="character" w:customStyle="1" w:styleId="Heading3Char">
+    <w:name w:val="Heading 3 Char"/>
+    <w:basedOn w:val="DefaultParagraphFont"/>
+    <w:link w:val="Heading3"/>
     <w:uiPriority w:val="9"/>
     <w:rsid w:val="00047FB6"/>
     <w:rPr>
@@ -12459,7 +12480,7 @@
       <w:sz w:val="20"/>
     </w:rPr>
   </w:style>
-  <w:style w:type="paragraph" w:styleId="Liststycke">
+  <w:style w:type="paragraph" w:styleId="ListParagraph">
     <w:name w:val="List Paragraph"/>
     <w:basedOn w:val="Normal"/>
     <w:uiPriority w:val="34"/>
@@ -12484,7 +12505,7 @@
       <w:lang w:val="en-US"/>
     </w:rPr>
   </w:style>
-  <w:style w:type="paragraph" w:styleId="Ingetavstnd">
+  <w:style w:type="paragraph" w:styleId="NoSpacing">
     <w:name w:val="No Spacing"/>
     <w:qFormat/>
     <w:rsid w:val="00B91D92"/>
@@ -12498,9 +12519,9 @@
       <w:lang w:eastAsia="zh-CN"/>
     </w:rPr>
   </w:style>
-  <w:style w:type="table" w:styleId="Tabellrutnt">
+  <w:style w:type="table" w:styleId="TableGrid">
     <w:name w:val="Table Grid"/>
-    <w:basedOn w:val="Normaltabell"/>
+    <w:basedOn w:val="TableNormal"/>
     <w:uiPriority w:val="59"/>
     <w:rsid w:val="006164BC"/>
     <w:pPr>
@@ -12548,7 +12569,7 @@
   </w:style>
   <w:style w:type="paragraph" w:customStyle="1" w:styleId="Rubrik1utannumrering">
     <w:name w:val="Rubrik 1 utan numrering"/>
-    <w:basedOn w:val="Rubrik1"/>
+    <w:basedOn w:val="Heading1"/>
     <w:rsid w:val="002F001C"/>
     <w:pPr>
       <w:spacing w:after="120"/>
@@ -12560,7 +12581,719 @@
   </w:style>
   <w:style w:type="character" w:customStyle="1" w:styleId="apple-converted-space">
     <w:name w:val="apple-converted-space"/>
-    <w:basedOn w:val="Standardstycketeckensnitt"/>
+    <w:basedOn w:val="DefaultParagraphFont"/>
+    <w:rsid w:val="00834435"/>
+  </w:style>
+</w:styles>
+</file>
+
+<file path=word/stylesWithEffects.xml><?xml version="1.0" encoding="utf-8"?>
+<w:styles xmlns:wpc="http://schemas.microsoft.com/office/word/2010/wordprocessingCanvas" xmlns:mc="http://schemas.openxmlformats.org/markup-compatibility/2006" xmlns:o="urn:schemas-microsoft-com:office:office" xmlns:r="http://schemas.openxmlformats.org/officeDocument/2006/relationships" xmlns:m="http://schemas.openxmlformats.org/officeDocument/2006/math" xmlns:v="urn:schemas-microsoft-com:vml" xmlns:wp14="http://schemas.microsoft.com/office/word/2010/wordprocessingDrawing" xmlns:wp="http://schemas.openxmlformats.org/drawingml/2006/wordprocessingDrawing" xmlns:w10="urn:schemas-microsoft-com:office:word" xmlns:w="http://schemas.openxmlformats.org/wordprocessingml/2006/main" xmlns:w14="http://schemas.microsoft.com/office/word/2010/wordml" xmlns:wpg="http://schemas.microsoft.com/office/word/2010/wordprocessingGroup" xmlns:wpi="http://schemas.microsoft.com/office/word/2010/wordprocessingInk" xmlns:wne="http://schemas.microsoft.com/office/word/2006/wordml" xmlns:wps="http://schemas.microsoft.com/office/word/2010/wordprocessingShape" mc:Ignorable="w14 wp14">
+  <w:docDefaults>
+    <w:rPrDefault>
+      <w:rPr>
+        <w:rFonts w:asciiTheme="minorHAnsi" w:eastAsiaTheme="minorHAnsi" w:hAnsiTheme="minorHAnsi" w:cstheme="minorBidi"/>
+        <w:sz w:val="22"/>
+        <w:szCs w:val="22"/>
+        <w:lang w:val="sv-SE" w:eastAsia="en-US" w:bidi="ar-SA"/>
+      </w:rPr>
+    </w:rPrDefault>
+    <w:pPrDefault>
+      <w:pPr>
+        <w:spacing w:after="160" w:line="259" w:lineRule="auto"/>
+      </w:pPr>
+    </w:pPrDefault>
+  </w:docDefaults>
+  <w:latentStyles w:defLockedState="0" w:defUIPriority="99" w:defSemiHidden="1" w:defUnhideWhenUsed="1" w:defQFormat="0" w:count="267">
+    <w:lsdException w:name="Normal" w:semiHidden="0" w:uiPriority="0" w:unhideWhenUsed="0" w:qFormat="1"/>
+    <w:lsdException w:name="heading 1" w:semiHidden="0" w:uiPriority="9" w:unhideWhenUsed="0" w:qFormat="1"/>
+    <w:lsdException w:name="heading 2" w:uiPriority="9" w:qFormat="1"/>
+    <w:lsdException w:name="heading 3" w:uiPriority="9" w:qFormat="1"/>
+    <w:lsdException w:name="heading 4" w:uiPriority="9" w:qFormat="1"/>
+    <w:lsdException w:name="heading 5" w:uiPriority="9" w:qFormat="1"/>
+    <w:lsdException w:name="heading 6" w:uiPriority="9" w:qFormat="1"/>
+    <w:lsdException w:name="heading 7" w:uiPriority="9" w:qFormat="1"/>
+    <w:lsdException w:name="heading 8" w:uiPriority="9" w:qFormat="1"/>
+    <w:lsdException w:name="heading 9" w:uiPriority="9" w:qFormat="1"/>
+    <w:lsdException w:name="toc 1" w:uiPriority="39"/>
+    <w:lsdException w:name="toc 2" w:uiPriority="39"/>
+    <w:lsdException w:name="toc 3" w:uiPriority="39"/>
+    <w:lsdException w:name="toc 4" w:uiPriority="39"/>
+    <w:lsdException w:name="toc 5" w:uiPriority="39"/>
+    <w:lsdException w:name="toc 6" w:uiPriority="39"/>
+    <w:lsdException w:name="toc 7" w:uiPriority="39"/>
+    <w:lsdException w:name="toc 8" w:uiPriority="39"/>
+    <w:lsdException w:name="toc 9" w:uiPriority="39"/>
+    <w:lsdException w:name="header" w:uiPriority="0"/>
+    <w:lsdException w:name="footer" w:uiPriority="0"/>
+    <w:lsdException w:name="caption" w:uiPriority="35" w:qFormat="1"/>
+    <w:lsdException w:name="page number" w:uiPriority="0"/>
+    <w:lsdException w:name="Title" w:semiHidden="0" w:uiPriority="10" w:unhideWhenUsed="0" w:qFormat="1"/>
+    <w:lsdException w:name="Default Paragraph Font" w:uiPriority="1"/>
+    <w:lsdException w:name="Body Text" w:uiPriority="0"/>
+    <w:lsdException w:name="Subtitle" w:semiHidden="0" w:uiPriority="11" w:unhideWhenUsed="0" w:qFormat="1"/>
+    <w:lsdException w:name="Strong" w:semiHidden="0" w:uiPriority="22" w:unhideWhenUsed="0" w:qFormat="1"/>
+    <w:lsdException w:name="Emphasis" w:semiHidden="0" w:uiPriority="20" w:unhideWhenUsed="0" w:qFormat="1"/>
+    <w:lsdException w:name="Table Grid" w:semiHidden="0" w:uiPriority="59" w:unhideWhenUsed="0"/>
+    <w:lsdException w:name="Placeholder Text" w:unhideWhenUsed="0"/>
+    <w:lsdException w:name="No Spacing" w:semiHidden="0" w:uiPriority="0" w:unhideWhenUsed="0" w:qFormat="1"/>
+    <w:lsdException w:name="Light Shading" w:semiHidden="0" w:uiPriority="60" w:unhideWhenUsed="0"/>
+    <w:lsdException w:name="Light List" w:semiHidden="0" w:uiPriority="61" w:unhideWhenUsed="0"/>
+    <w:lsdException w:name="Light Grid" w:semiHidden="0" w:uiPriority="62" w:unhideWhenUsed="0"/>
+    <w:lsdException w:name="Medium Shading 1" w:semiHidden="0" w:uiPriority="63" w:unhideWhenUsed="0"/>
+    <w:lsdException w:name="Medium Shading 2" w:semiHidden="0" w:uiPriority="64" w:unhideWhenUsed="0"/>
+    <w:lsdException w:name="Medium List 1" w:semiHidden="0" w:uiPriority="65" w:unhideWhenUsed="0"/>
+    <w:lsdException w:name="Medium List 2" w:semiHidden="0" w:uiPriority="66" w:unhideWhenUsed="0"/>
+    <w:lsdException w:name="Medium Grid 1" w:semiHidden="0" w:uiPriority="67" w:unhideWhenUsed="0"/>
+    <w:lsdException w:name="Medium Grid 2" w:semiHidden="0" w:uiPriority="68" w:unhideWhenUsed="0"/>
+    <w:lsdException w:name="Medium Grid 3" w:semiHidden="0" w:uiPriority="69" w:unhideWhenUsed="0"/>
+    <w:lsdException w:name="Dark List" w:semiHidden="0" w:uiPriority="70" w:unhideWhenUsed="0"/>
+    <w:lsdException w:name="Colorful Shading" w:semiHidden="0" w:uiPriority="71" w:unhideWhenUsed="0"/>
+    <w:lsdException w:name="Colorful List" w:semiHidden="0" w:uiPriority="72" w:unhideWhenUsed="0"/>
+    <w:lsdException w:name="Colorful Grid" w:semiHidden="0" w:uiPriority="73" w:unhideWhenUsed="0"/>
+    <w:lsdException w:name="Light Shading Accent 1" w:semiHidden="0" w:uiPriority="60" w:unhideWhenUsed="0"/>
+    <w:lsdException w:name="Light List Accent 1" w:semiHidden="0" w:uiPriority="61" w:unhideWhenUsed="0"/>
+    <w:lsdException w:name="Light Grid Accent 1" w:semiHidden="0" w:uiPriority="62" w:unhideWhenUsed="0"/>
+    <w:lsdException w:name="Medium Shading 1 Accent 1" w:semiHidden="0" w:uiPriority="63" w:unhideWhenUsed="0"/>
+    <w:lsdException w:name="Medium Shading 2 Accent 1" w:semiHidden="0" w:uiPriority="64" w:unhideWhenUsed="0"/>
+    <w:lsdException w:name="Medium List 1 Accent 1" w:semiHidden="0" w:uiPriority="65" w:unhideWhenUsed="0"/>
+    <w:lsdException w:name="Revision" w:unhideWhenUsed="0"/>
+    <w:lsdException w:name="List Paragraph" w:semiHidden="0" w:uiPriority="34" w:unhideWhenUsed="0" w:qFormat="1"/>
+    <w:lsdException w:name="Quote" w:semiHidden="0" w:uiPriority="29" w:unhideWhenUsed="0" w:qFormat="1"/>
+    <w:lsdException w:name="Intense Quote" w:semiHidden="0" w:uiPriority="30" w:unhideWhenUsed="0" w:qFormat="1"/>
+    <w:lsdException w:name="Medium List 2 Accent 1" w:semiHidden="0" w:uiPriority="66" w:unhideWhenUsed="0"/>
+    <w:lsdException w:name="Medium Grid 1 Accent 1" w:semiHidden="0" w:uiPriority="67" w:unhideWhenUsed="0"/>
+    <w:lsdException w:name="Medium Grid 2 Accent 1" w:semiHidden="0" w:uiPriority="68" w:unhideWhenUsed="0"/>
+    <w:lsdException w:name="Medium Grid 3 Accent 1" w:semiHidden="0" w:uiPriority="69" w:unhideWhenUsed="0"/>
+    <w:lsdException w:name="Dark List Accent 1" w:semiHidden="0" w:uiPriority="70" w:unhideWhenUsed="0"/>
+    <w:lsdException w:name="Colorful Shading Accent 1" w:semiHidden="0" w:uiPriority="71" w:unhideWhenUsed="0"/>
+    <w:lsdException w:name="Colorful List Accent 1" w:semiHidden="0" w:uiPriority="72" w:unhideWhenUsed="0"/>
+    <w:lsdException w:name="Colorful Grid Accent 1" w:semiHidden="0" w:uiPriority="73" w:unhideWhenUsed="0"/>
+    <w:lsdException w:name="Light Shading Accent 2" w:semiHidden="0" w:uiPriority="60" w:unhideWhenUsed="0"/>
+    <w:lsdException w:name="Light List Accent 2" w:semiHidden="0" w:uiPriority="61" w:unhideWhenUsed="0"/>
+    <w:lsdException w:name="Light Grid Accent 2" w:semiHidden="0" w:uiPriority="62" w:unhideWhenUsed="0"/>
+    <w:lsdException w:name="Medium Shading 1 Accent 2" w:semiHidden="0" w:uiPriority="63" w:unhideWhenUsed="0"/>
+    <w:lsdException w:name="Medium Shading 2 Accent 2" w:semiHidden="0" w:uiPriority="64" w:unhideWhenUsed="0"/>
+    <w:lsdException w:name="Medium List 1 Accent 2" w:semiHidden="0" w:uiPriority="65" w:unhideWhenUsed="0"/>
+    <w:lsdException w:name="Medium List 2 Accent 2" w:semiHidden="0" w:uiPriority="66" w:unhideWhenUsed="0"/>
+    <w:lsdException w:name="Medium Grid 1 Accent 2" w:semiHidden="0" w:uiPriority="67" w:unhideWhenUsed="0"/>
+    <w:lsdException w:name="Medium Grid 2 Accent 2" w:semiHidden="0" w:uiPriority="68" w:unhideWhenUsed="0"/>
+    <w:lsdException w:name="Medium Grid 3 Accent 2" w:semiHidden="0" w:uiPriority="69" w:unhideWhenUsed="0"/>
+    <w:lsdException w:name="Dark List Accent 2" w:semiHidden="0" w:uiPriority="70" w:unhideWhenUsed="0"/>
+    <w:lsdException w:name="Colorful Shading Accent 2" w:semiHidden="0" w:uiPriority="71" w:unhideWhenUsed="0"/>
+    <w:lsdException w:name="Colorful List Accent 2" w:semiHidden="0" w:uiPriority="72" w:unhideWhenUsed="0"/>
+    <w:lsdException w:name="Colorful Grid Accent 2" w:semiHidden="0" w:uiPriority="73" w:unhideWhenUsed="0"/>
+    <w:lsdException w:name="Light Shading Accent 3" w:semiHidden="0" w:uiPriority="60" w:unhideWhenUsed="0"/>
+    <w:lsdException w:name="Light List Accent 3" w:semiHidden="0" w:uiPriority="61" w:unhideWhenUsed="0"/>
+    <w:lsdException w:name="Light Grid Accent 3" w:semiHidden="0" w:uiPriority="62" w:unhideWhenUsed="0"/>
+    <w:lsdException w:name="Medium Shading 1 Accent 3" w:semiHidden="0" w:uiPriority="63" w:unhideWhenUsed="0"/>
+    <w:lsdException w:name="Medium Shading 2 Accent 3" w:semiHidden="0" w:uiPriority="64" w:unhideWhenUsed="0"/>
+    <w:lsdException w:name="Medium List 1 Accent 3" w:semiHidden="0" w:uiPriority="65" w:unhideWhenUsed="0"/>
+    <w:lsdException w:name="Medium List 2 Accent 3" w:semiHidden="0" w:uiPriority="66" w:unhideWhenUsed="0"/>
+    <w:lsdException w:name="Medium Grid 1 Accent 3" w:semiHidden="0" w:uiPriority="67" w:unhideWhenUsed="0"/>
+    <w:lsdException w:name="Medium Grid 2 Accent 3" w:semiHidden="0" w:uiPriority="68" w:unhideWhenUsed="0"/>
+    <w:lsdException w:name="Medium Grid 3 Accent 3" w:semiHidden="0" w:uiPriority="69" w:unhideWhenUsed="0"/>
+    <w:lsdException w:name="Dark List Accent 3" w:semiHidden="0" w:uiPriority="70" w:unhideWhenUsed="0"/>
+    <w:lsdException w:name="Colorful Shading Accent 3" w:semiHidden="0" w:uiPriority="71" w:unhideWhenUsed="0"/>
+    <w:lsdException w:name="Colorful List Accent 3" w:semiHidden="0" w:uiPriority="72" w:unhideWhenUsed="0"/>
+    <w:lsdException w:name="Colorful Grid Accent 3" w:semiHidden="0" w:uiPriority="73" w:unhideWhenUsed="0"/>
+    <w:lsdException w:name="Light Shading Accent 4" w:semiHidden="0" w:uiPriority="60" w:unhideWhenUsed="0"/>
+    <w:lsdException w:name="Light List Accent 4" w:semiHidden="0" w:uiPriority="61" w:unhideWhenUsed="0"/>
+    <w:lsdException w:name="Light Grid Accent 4" w:semiHidden="0" w:uiPriority="62" w:unhideWhenUsed="0"/>
+    <w:lsdException w:name="Medium Shading 1 Accent 4" w:semiHidden="0" w:uiPriority="63" w:unhideWhenUsed="0"/>
+    <w:lsdException w:name="Medium Shading 2 Accent 4" w:semiHidden="0" w:uiPriority="64" w:unhideWhenUsed="0"/>
+    <w:lsdException w:name="Medium List 1 Accent 4" w:semiHidden="0" w:uiPriority="65" w:unhideWhenUsed="0"/>
+    <w:lsdException w:name="Medium List 2 Accent 4" w:semiHidden="0" w:uiPriority="66" w:unhideWhenUsed="0"/>
+    <w:lsdException w:name="Medium Grid 1 Accent 4" w:semiHidden="0" w:uiPriority="67" w:unhideWhenUsed="0"/>
+    <w:lsdException w:name="Medium Grid 2 Accent 4" w:semiHidden="0" w:uiPriority="68" w:unhideWhenUsed="0"/>
+    <w:lsdException w:name="Medium Grid 3 Accent 4" w:semiHidden="0" w:uiPriority="69" w:unhideWhenUsed="0"/>
+    <w:lsdException w:name="Dark List Accent 4" w:semiHidden="0" w:uiPriority="70" w:unhideWhenUsed="0"/>
+    <w:lsdException w:name="Colorful Shading Accent 4" w:semiHidden="0" w:uiPriority="71" w:unhideWhenUsed="0"/>
+    <w:lsdException w:name="Colorful List Accent 4" w:semiHidden="0" w:uiPriority="72" w:unhideWhenUsed="0"/>
+    <w:lsdException w:name="Colorful Grid Accent 4" w:semiHidden="0" w:uiPriority="73" w:unhideWhenUsed="0"/>
+    <w:lsdException w:name="Light Shading Accent 5" w:semiHidden="0" w:uiPriority="60" w:unhideWhenUsed="0"/>
+    <w:lsdException w:name="Light List Accent 5" w:semiHidden="0" w:uiPriority="61" w:unhideWhenUsed="0"/>
+    <w:lsdException w:name="Light Grid Accent 5" w:semiHidden="0" w:uiPriority="62" w:unhideWhenUsed="0"/>
+    <w:lsdException w:name="Medium Shading 1 Accent 5" w:semiHidden="0" w:uiPriority="63" w:unhideWhenUsed="0"/>
+    <w:lsdException w:name="Medium Shading 2 Accent 5" w:semiHidden="0" w:uiPriority="64" w:unhideWhenUsed="0"/>
+    <w:lsdException w:name="Medium List 1 Accent 5" w:semiHidden="0" w:uiPriority="65" w:unhideWhenUsed="0"/>
+    <w:lsdException w:name="Medium List 2 Accent 5" w:semiHidden="0" w:uiPriority="66" w:unhideWhenUsed="0"/>
+    <w:lsdException w:name="Medium Grid 1 Accent 5" w:semiHidden="0" w:uiPriority="67" w:unhideWhenUsed="0"/>
+    <w:lsdException w:name="Medium Grid 2 Accent 5" w:semiHidden="0" w:uiPriority="68" w:unhideWhenUsed="0"/>
+    <w:lsdException w:name="Medium Grid 3 Accent 5" w:semiHidden="0" w:uiPriority="69" w:unhideWhenUsed="0"/>
+    <w:lsdException w:name="Dark List Accent 5" w:semiHidden="0" w:uiPriority="70" w:unhideWhenUsed="0"/>
+    <w:lsdException w:name="Colorful Shading Accent 5" w:semiHidden="0" w:uiPriority="71" w:unhideWhenUsed="0"/>
+    <w:lsdException w:name="Colorful List Accent 5" w:semiHidden="0" w:uiPriority="72" w:unhideWhenUsed="0"/>
+    <w:lsdException w:name="Colorful Grid Accent 5" w:semiHidden="0" w:uiPriority="73" w:unhideWhenUsed="0"/>
+    <w:lsdException w:name="Light Shading Accent 6" w:semiHidden="0" w:uiPriority="60" w:unhideWhenUsed="0"/>
+    <w:lsdException w:name="Light List Accent 6" w:semiHidden="0" w:uiPriority="61" w:unhideWhenUsed="0"/>
+    <w:lsdException w:name="Light Grid Accent 6" w:semiHidden="0" w:uiPriority="62" w:unhideWhenUsed="0"/>
+    <w:lsdException w:name="Medium Shading 1 Accent 6" w:semiHidden="0" w:uiPriority="63" w:unhideWhenUsed="0"/>
+    <w:lsdException w:name="Medium Shading 2 Accent 6" w:semiHidden="0" w:uiPriority="64" w:unhideWhenUsed="0"/>
+    <w:lsdException w:name="Medium List 1 Accent 6" w:semiHidden="0" w:uiPriority="65" w:unhideWhenUsed="0"/>
+    <w:lsdException w:name="Medium List 2 Accent 6" w:semiHidden="0" w:uiPriority="66" w:unhideWhenUsed="0"/>
+    <w:lsdException w:name="Medium Grid 1 Accent 6" w:semiHidden="0" w:uiPriority="67" w:unhideWhenUsed="0"/>
+    <w:lsdException w:name="Medium Grid 2 Accent 6" w:semiHidden="0" w:uiPriority="68" w:unhideWhenUsed="0"/>
+    <w:lsdException w:name="Medium Grid 3 Accent 6" w:semiHidden="0" w:uiPriority="69" w:unhideWhenUsed="0"/>
+    <w:lsdException w:name="Dark List Accent 6" w:semiHidden="0" w:uiPriority="70" w:unhideWhenUsed="0"/>
+    <w:lsdException w:name="Colorful Shading Accent 6" w:semiHidden="0" w:uiPriority="71" w:unhideWhenUsed="0"/>
+    <w:lsdException w:name="Colorful List Accent 6" w:semiHidden="0" w:uiPriority="72" w:unhideWhenUsed="0"/>
+    <w:lsdException w:name="Colorful Grid Accent 6" w:semiHidden="0" w:uiPriority="73" w:unhideWhenUsed="0"/>
+    <w:lsdException w:name="Subtle Emphasis" w:semiHidden="0" w:uiPriority="19" w:unhideWhenUsed="0" w:qFormat="1"/>
+    <w:lsdException w:name="Intense Emphasis" w:semiHidden="0" w:uiPriority="21" w:unhideWhenUsed="0" w:qFormat="1"/>
+    <w:lsdException w:name="Subtle Reference" w:semiHidden="0" w:uiPriority="31" w:unhideWhenUsed="0" w:qFormat="1"/>
+    <w:lsdException w:name="Intense Reference" w:semiHidden="0" w:uiPriority="32" w:unhideWhenUsed="0" w:qFormat="1"/>
+    <w:lsdException w:name="Book Title" w:semiHidden="0" w:uiPriority="33" w:unhideWhenUsed="0" w:qFormat="1"/>
+    <w:lsdException w:name="Bibliography" w:uiPriority="37"/>
+    <w:lsdException w:name="TOC Heading" w:uiPriority="39" w:qFormat="1"/>
+  </w:latentStyles>
+  <w:style w:type="paragraph" w:default="1" w:styleId="Normal">
+    <w:name w:val="Normal"/>
+    <w:qFormat/>
+    <w:rsid w:val="00215949"/>
+    <w:pPr>
+      <w:suppressAutoHyphens/>
+      <w:spacing w:after="0" w:line="240" w:lineRule="auto"/>
+    </w:pPr>
+    <w:rPr>
+      <w:rFonts w:ascii="Times New Roman" w:eastAsia="Times New Roman" w:hAnsi="Times New Roman" w:cs="Times New Roman"/>
+      <w:szCs w:val="20"/>
+      <w:lang w:eastAsia="zh-CN"/>
+    </w:rPr>
+  </w:style>
+  <w:style w:type="paragraph" w:styleId="Heading1">
+    <w:name w:val="heading 1"/>
+    <w:basedOn w:val="Normal"/>
+    <w:next w:val="Normal"/>
+    <w:link w:val="Heading1Char"/>
+    <w:uiPriority w:val="9"/>
+    <w:qFormat/>
+    <w:rsid w:val="00885319"/>
+    <w:pPr>
+      <w:keepNext/>
+      <w:keepLines/>
+      <w:spacing w:before="240"/>
+      <w:outlineLvl w:val="0"/>
+    </w:pPr>
+    <w:rPr>
+      <w:rFonts w:ascii="Arial" w:eastAsiaTheme="majorEastAsia" w:hAnsi="Arial" w:cstheme="majorBidi"/>
+      <w:b/>
+      <w:sz w:val="36"/>
+      <w:szCs w:val="32"/>
+    </w:rPr>
+  </w:style>
+  <w:style w:type="paragraph" w:styleId="Heading2">
+    <w:name w:val="heading 2"/>
+    <w:basedOn w:val="Normal"/>
+    <w:next w:val="Normal"/>
+    <w:link w:val="Heading2Char"/>
+    <w:uiPriority w:val="9"/>
+    <w:unhideWhenUsed/>
+    <w:qFormat/>
+    <w:rsid w:val="00047FB6"/>
+    <w:pPr>
+      <w:keepNext/>
+      <w:keepLines/>
+      <w:spacing w:before="200"/>
+      <w:outlineLvl w:val="1"/>
+    </w:pPr>
+    <w:rPr>
+      <w:rFonts w:asciiTheme="majorHAnsi" w:eastAsiaTheme="majorEastAsia" w:hAnsiTheme="majorHAnsi" w:cstheme="majorBidi"/>
+      <w:b/>
+      <w:bCs/>
+      <w:color w:val="5B9BD5" w:themeColor="accent1"/>
+      <w:sz w:val="26"/>
+      <w:szCs w:val="26"/>
+    </w:rPr>
+  </w:style>
+  <w:style w:type="paragraph" w:styleId="Heading3">
+    <w:name w:val="heading 3"/>
+    <w:basedOn w:val="Normal"/>
+    <w:next w:val="Normal"/>
+    <w:link w:val="Heading3Char"/>
+    <w:uiPriority w:val="9"/>
+    <w:unhideWhenUsed/>
+    <w:qFormat/>
+    <w:rsid w:val="00047FB6"/>
+    <w:pPr>
+      <w:keepNext/>
+      <w:keepLines/>
+      <w:spacing w:before="200"/>
+      <w:outlineLvl w:val="2"/>
+    </w:pPr>
+    <w:rPr>
+      <w:rFonts w:asciiTheme="majorHAnsi" w:eastAsiaTheme="majorEastAsia" w:hAnsiTheme="majorHAnsi" w:cstheme="majorBidi"/>
+      <w:b/>
+      <w:bCs/>
+      <w:color w:val="5B9BD5" w:themeColor="accent1"/>
+    </w:rPr>
+  </w:style>
+  <w:style w:type="character" w:default="1" w:styleId="DefaultParagraphFont">
+    <w:name w:val="Default Paragraph Font"/>
+    <w:uiPriority w:val="1"/>
+    <w:semiHidden/>
+    <w:unhideWhenUsed/>
+  </w:style>
+  <w:style w:type="table" w:default="1" w:styleId="TableNormal">
+    <w:name w:val="Normal Table"/>
+    <w:uiPriority w:val="99"/>
+    <w:semiHidden/>
+    <w:unhideWhenUsed/>
+    <w:tblPr>
+      <w:tblInd w:w="0" w:type="dxa"/>
+      <w:tblCellMar>
+        <w:top w:w="0" w:type="dxa"/>
+        <w:left w:w="108" w:type="dxa"/>
+        <w:bottom w:w="0" w:type="dxa"/>
+        <w:right w:w="108" w:type="dxa"/>
+      </w:tblCellMar>
+    </w:tblPr>
+  </w:style>
+  <w:style w:type="numbering" w:default="1" w:styleId="NoList">
+    <w:name w:val="No List"/>
+    <w:uiPriority w:val="99"/>
+    <w:semiHidden/>
+    <w:unhideWhenUsed/>
+  </w:style>
+  <w:style w:type="paragraph" w:styleId="Header">
+    <w:name w:val="header"/>
+    <w:basedOn w:val="Normal"/>
+    <w:link w:val="HeaderChar"/>
+    <w:unhideWhenUsed/>
+    <w:rsid w:val="00215949"/>
+    <w:pPr>
+      <w:tabs>
+        <w:tab w:val="center" w:pos="4513"/>
+        <w:tab w:val="right" w:pos="9026"/>
+      </w:tabs>
+      <w:suppressAutoHyphens w:val="0"/>
+    </w:pPr>
+    <w:rPr>
+      <w:rFonts w:asciiTheme="minorHAnsi" w:eastAsiaTheme="minorHAnsi" w:hAnsiTheme="minorHAnsi" w:cstheme="minorBidi"/>
+      <w:szCs w:val="22"/>
+      <w:lang w:eastAsia="en-US"/>
+    </w:rPr>
+  </w:style>
+  <w:style w:type="character" w:customStyle="1" w:styleId="HeaderChar">
+    <w:name w:val="Header Char"/>
+    <w:basedOn w:val="DefaultParagraphFont"/>
+    <w:link w:val="Header"/>
+    <w:uiPriority w:val="99"/>
+    <w:rsid w:val="00215949"/>
+  </w:style>
+  <w:style w:type="paragraph" w:styleId="Footer">
+    <w:name w:val="footer"/>
+    <w:basedOn w:val="Normal"/>
+    <w:link w:val="FooterChar"/>
+    <w:unhideWhenUsed/>
+    <w:rsid w:val="00215949"/>
+    <w:pPr>
+      <w:tabs>
+        <w:tab w:val="center" w:pos="4513"/>
+        <w:tab w:val="right" w:pos="9026"/>
+      </w:tabs>
+      <w:suppressAutoHyphens w:val="0"/>
+    </w:pPr>
+    <w:rPr>
+      <w:rFonts w:asciiTheme="minorHAnsi" w:eastAsiaTheme="minorHAnsi" w:hAnsiTheme="minorHAnsi" w:cstheme="minorBidi"/>
+      <w:szCs w:val="22"/>
+      <w:lang w:eastAsia="en-US"/>
+    </w:rPr>
+  </w:style>
+  <w:style w:type="character" w:customStyle="1" w:styleId="FooterChar">
+    <w:name w:val="Footer Char"/>
+    <w:basedOn w:val="DefaultParagraphFont"/>
+    <w:link w:val="Footer"/>
+    <w:uiPriority w:val="99"/>
+    <w:rsid w:val="00215949"/>
+  </w:style>
+  <w:style w:type="paragraph" w:customStyle="1" w:styleId="Uppgiftstitel">
+    <w:name w:val="Uppgiftstitel"/>
+    <w:basedOn w:val="Normal"/>
+    <w:rsid w:val="00215949"/>
+    <w:pPr>
+      <w:tabs>
+        <w:tab w:val="center" w:pos="4395"/>
+        <w:tab w:val="right" w:pos="9072"/>
+      </w:tabs>
+      <w:spacing w:after="120"/>
+      <w:ind w:left="993"/>
+    </w:pPr>
+    <w:rPr>
+      <w:rFonts w:ascii="Arial" w:hAnsi="Arial" w:cs="Arial"/>
+      <w:b/>
+      <w:color w:val="000000"/>
+    </w:rPr>
+  </w:style>
+  <w:style w:type="character" w:styleId="Hyperlink">
+    <w:name w:val="Hyperlink"/>
+    <w:uiPriority w:val="99"/>
+    <w:rsid w:val="00215949"/>
+    <w:rPr>
+      <w:color w:val="0000FF"/>
+      <w:u w:val="single"/>
+    </w:rPr>
+  </w:style>
+  <w:style w:type="character" w:styleId="PageNumber">
+    <w:name w:val="page number"/>
+    <w:rsid w:val="00215949"/>
+    <w:rPr>
+      <w:rFonts w:ascii="Arial" w:hAnsi="Arial" w:cs="Arial"/>
+      <w:b/>
+      <w:sz w:val="20"/>
+    </w:rPr>
+  </w:style>
+  <w:style w:type="paragraph" w:styleId="BodyText">
+    <w:name w:val="Body Text"/>
+    <w:basedOn w:val="Normal"/>
+    <w:link w:val="BodyTextChar"/>
+    <w:rsid w:val="00215949"/>
+    <w:pPr>
+      <w:spacing w:after="120"/>
+    </w:pPr>
+    <w:rPr>
+      <w:color w:val="000000"/>
+    </w:rPr>
+  </w:style>
+  <w:style w:type="character" w:customStyle="1" w:styleId="BodyTextChar">
+    <w:name w:val="Body Text Char"/>
+    <w:basedOn w:val="DefaultParagraphFont"/>
+    <w:link w:val="BodyText"/>
+    <w:rsid w:val="00215949"/>
+    <w:rPr>
+      <w:rFonts w:ascii="Times New Roman" w:eastAsia="Times New Roman" w:hAnsi="Times New Roman" w:cs="Times New Roman"/>
+      <w:color w:val="000000"/>
+      <w:szCs w:val="20"/>
+      <w:lang w:eastAsia="zh-CN"/>
+    </w:rPr>
+  </w:style>
+  <w:style w:type="paragraph" w:customStyle="1" w:styleId="rRedaktr">
+    <w:name w:val="r Redaktör"/>
+    <w:basedOn w:val="Normal"/>
+    <w:rsid w:val="00215949"/>
+    <w:pPr>
+      <w:spacing w:after="120"/>
+      <w:jc w:val="center"/>
+    </w:pPr>
+    <w:rPr>
+      <w:rFonts w:ascii="Arial" w:hAnsi="Arial" w:cs="Arial"/>
+      <w:color w:val="000000"/>
+    </w:rPr>
+  </w:style>
+  <w:style w:type="paragraph" w:customStyle="1" w:styleId="projektid">
+    <w:name w:val="projektid"/>
+    <w:basedOn w:val="Normal"/>
+    <w:rsid w:val="00215949"/>
+    <w:pPr>
+      <w:spacing w:before="240" w:after="240" w:line="240" w:lineRule="exact"/>
+      <w:jc w:val="center"/>
+    </w:pPr>
+    <w:rPr>
+      <w:rFonts w:ascii="Arial" w:hAnsi="Arial" w:cs="Arial"/>
+      <w:b/>
+      <w:caps/>
+      <w:color w:val="000000"/>
+      <w:sz w:val="32"/>
+    </w:rPr>
+  </w:style>
+  <w:style w:type="paragraph" w:customStyle="1" w:styleId="dokumentTitel">
+    <w:name w:val="dokumentTitel"/>
+    <w:basedOn w:val="Normal"/>
+    <w:rsid w:val="00215949"/>
+    <w:pPr>
+      <w:spacing w:before="3600" w:after="120"/>
+      <w:jc w:val="center"/>
+    </w:pPr>
+    <w:rPr>
+      <w:rFonts w:ascii="Arial" w:hAnsi="Arial" w:cs="Arial"/>
+      <w:b/>
+      <w:caps/>
+      <w:color w:val="000000"/>
+      <w:sz w:val="36"/>
+    </w:rPr>
+  </w:style>
+  <w:style w:type="paragraph" w:customStyle="1" w:styleId="Versionsnummer">
+    <w:name w:val="Versionsnummer"/>
+    <w:basedOn w:val="Normal"/>
+    <w:rsid w:val="00215949"/>
+    <w:pPr>
+      <w:tabs>
+        <w:tab w:val="left" w:pos="1419"/>
+      </w:tabs>
+      <w:spacing w:after="120" w:line="320" w:lineRule="atLeast"/>
+      <w:ind w:left="57" w:right="279"/>
+      <w:jc w:val="center"/>
+    </w:pPr>
+    <w:rPr>
+      <w:rFonts w:ascii="Arial" w:hAnsi="Arial" w:cs="Arial"/>
+      <w:color w:val="000000"/>
+    </w:rPr>
+  </w:style>
+  <w:style w:type="paragraph" w:customStyle="1" w:styleId="gruppdata">
+    <w:name w:val="gruppdata"/>
+    <w:basedOn w:val="Normal"/>
+    <w:rsid w:val="00215949"/>
+    <w:pPr>
+      <w:spacing w:before="120" w:line="240" w:lineRule="exact"/>
+      <w:jc w:val="center"/>
+    </w:pPr>
+    <w:rPr>
+      <w:sz w:val="18"/>
+    </w:rPr>
+  </w:style>
+  <w:style w:type="paragraph" w:customStyle="1" w:styleId="Tabellcell">
+    <w:name w:val="Tabellcell"/>
+    <w:basedOn w:val="Normal"/>
+    <w:rsid w:val="00215949"/>
+    <w:rPr>
+      <w:rFonts w:ascii="Arial" w:hAnsi="Arial" w:cs="Arial"/>
+      <w:sz w:val="18"/>
+    </w:rPr>
+  </w:style>
+  <w:style w:type="paragraph" w:customStyle="1" w:styleId="status">
+    <w:name w:val="status"/>
+    <w:basedOn w:val="Versionsnummer"/>
+    <w:rsid w:val="00215949"/>
+    <w:pPr>
+      <w:spacing w:before="5400"/>
+      <w:ind w:right="278"/>
+    </w:pPr>
+  </w:style>
+  <w:style w:type="paragraph" w:customStyle="1" w:styleId="tabell-rubrikfet">
+    <w:name w:val="tabell-rubrik fet"/>
+    <w:basedOn w:val="Normal"/>
+    <w:rsid w:val="00353E84"/>
+    <w:rPr>
+      <w:rFonts w:ascii="Arial" w:hAnsi="Arial" w:cs="Arial"/>
+      <w:b/>
+      <w:sz w:val="18"/>
+    </w:rPr>
+  </w:style>
+  <w:style w:type="paragraph" w:customStyle="1" w:styleId="Dokumenthistorik">
+    <w:name w:val="Dokumenthistorik"/>
+    <w:basedOn w:val="Normal"/>
+    <w:rsid w:val="00353E84"/>
+    <w:pPr>
+      <w:keepNext/>
+      <w:keepLines/>
+      <w:spacing w:before="240" w:after="120"/>
+      <w:jc w:val="center"/>
+      <w:outlineLvl w:val="1"/>
+    </w:pPr>
+    <w:rPr>
+      <w:rFonts w:ascii="Arial" w:hAnsi="Arial" w:cs="Arial"/>
+      <w:b/>
+      <w:sz w:val="28"/>
+    </w:rPr>
+  </w:style>
+  <w:style w:type="character" w:customStyle="1" w:styleId="Heading1Char">
+    <w:name w:val="Heading 1 Char"/>
+    <w:basedOn w:val="DefaultParagraphFont"/>
+    <w:link w:val="Heading1"/>
+    <w:uiPriority w:val="9"/>
+    <w:rsid w:val="00885319"/>
+    <w:rPr>
+      <w:rFonts w:ascii="Arial" w:eastAsiaTheme="majorEastAsia" w:hAnsi="Arial" w:cstheme="majorBidi"/>
+      <w:b/>
+      <w:sz w:val="36"/>
+      <w:szCs w:val="32"/>
+      <w:lang w:eastAsia="zh-CN"/>
+    </w:rPr>
+  </w:style>
+  <w:style w:type="paragraph" w:styleId="BalloonText">
+    <w:name w:val="Balloon Text"/>
+    <w:basedOn w:val="Normal"/>
+    <w:link w:val="BalloonTextChar"/>
+    <w:uiPriority w:val="99"/>
+    <w:semiHidden/>
+    <w:unhideWhenUsed/>
+    <w:rsid w:val="004304EE"/>
+    <w:rPr>
+      <w:rFonts w:ascii="Tahoma" w:hAnsi="Tahoma" w:cs="Tahoma"/>
+      <w:sz w:val="16"/>
+      <w:szCs w:val="16"/>
+    </w:rPr>
+  </w:style>
+  <w:style w:type="character" w:customStyle="1" w:styleId="BalloonTextChar">
+    <w:name w:val="Balloon Text Char"/>
+    <w:basedOn w:val="DefaultParagraphFont"/>
+    <w:link w:val="BalloonText"/>
+    <w:uiPriority w:val="99"/>
+    <w:semiHidden/>
+    <w:rsid w:val="004304EE"/>
+    <w:rPr>
+      <w:rFonts w:ascii="Tahoma" w:eastAsia="Times New Roman" w:hAnsi="Tahoma" w:cs="Tahoma"/>
+      <w:sz w:val="16"/>
+      <w:szCs w:val="16"/>
+      <w:lang w:eastAsia="zh-CN"/>
+    </w:rPr>
+  </w:style>
+  <w:style w:type="character" w:customStyle="1" w:styleId="Heading2Char">
+    <w:name w:val="Heading 2 Char"/>
+    <w:basedOn w:val="DefaultParagraphFont"/>
+    <w:link w:val="Heading2"/>
+    <w:uiPriority w:val="9"/>
+    <w:rsid w:val="00047FB6"/>
+    <w:rPr>
+      <w:rFonts w:asciiTheme="majorHAnsi" w:eastAsiaTheme="majorEastAsia" w:hAnsiTheme="majorHAnsi" w:cstheme="majorBidi"/>
+      <w:b/>
+      <w:bCs/>
+      <w:color w:val="5B9BD5" w:themeColor="accent1"/>
+      <w:sz w:val="26"/>
+      <w:szCs w:val="26"/>
+      <w:lang w:eastAsia="zh-CN"/>
+    </w:rPr>
+  </w:style>
+  <w:style w:type="character" w:customStyle="1" w:styleId="Heading3Char">
+    <w:name w:val="Heading 3 Char"/>
+    <w:basedOn w:val="DefaultParagraphFont"/>
+    <w:link w:val="Heading3"/>
+    <w:uiPriority w:val="9"/>
+    <w:rsid w:val="00047FB6"/>
+    <w:rPr>
+      <w:rFonts w:asciiTheme="majorHAnsi" w:eastAsiaTheme="majorEastAsia" w:hAnsiTheme="majorHAnsi" w:cstheme="majorBidi"/>
+      <w:b/>
+      <w:bCs/>
+      <w:color w:val="5B9BD5" w:themeColor="accent1"/>
+      <w:szCs w:val="20"/>
+      <w:lang w:eastAsia="zh-CN"/>
+    </w:rPr>
+  </w:style>
+  <w:style w:type="paragraph" w:customStyle="1" w:styleId="Beskrivning1">
+    <w:name w:val="Beskrivning1"/>
+    <w:basedOn w:val="Normal"/>
+    <w:next w:val="Normal"/>
+    <w:rsid w:val="00462A78"/>
+    <w:pPr>
+      <w:spacing w:before="120" w:after="120"/>
+    </w:pPr>
+    <w:rPr>
+      <w:b/>
+    </w:rPr>
+  </w:style>
+  <w:style w:type="paragraph" w:customStyle="1" w:styleId="Figurtext">
+    <w:name w:val="Figurtext"/>
+    <w:basedOn w:val="Normal"/>
+    <w:rsid w:val="00502B40"/>
+    <w:pPr>
+      <w:numPr>
+        <w:numId w:val="2"/>
+      </w:numPr>
+      <w:tabs>
+        <w:tab w:val="left" w:pos="993"/>
+      </w:tabs>
+      <w:spacing w:before="200" w:after="320"/>
+      <w:ind w:left="2835" w:hanging="2268"/>
+    </w:pPr>
+    <w:rPr>
+      <w:rFonts w:ascii="Arial" w:hAnsi="Arial" w:cs="Arial"/>
+      <w:i/>
+      <w:color w:val="000000"/>
+      <w:sz w:val="20"/>
+    </w:rPr>
+  </w:style>
+  <w:style w:type="paragraph" w:styleId="ListParagraph">
+    <w:name w:val="List Paragraph"/>
+    <w:basedOn w:val="Normal"/>
+    <w:uiPriority w:val="34"/>
+    <w:qFormat/>
+    <w:rsid w:val="008B6074"/>
+    <w:pPr>
+      <w:ind w:left="720"/>
+      <w:contextualSpacing/>
+    </w:pPr>
+  </w:style>
+  <w:style w:type="paragraph" w:customStyle="1" w:styleId="Standard">
+    <w:name w:val="Standard"/>
+    <w:rsid w:val="00B91D92"/>
+    <w:pPr>
+      <w:suppressAutoHyphens/>
+      <w:autoSpaceDN w:val="0"/>
+      <w:textAlignment w:val="baseline"/>
+    </w:pPr>
+    <w:rPr>
+      <w:rFonts w:ascii="Calibri" w:eastAsia="SimSun" w:hAnsi="Calibri" w:cs="F"/>
+      <w:kern w:val="3"/>
+      <w:lang w:val="en-US"/>
+    </w:rPr>
+  </w:style>
+  <w:style w:type="paragraph" w:styleId="NoSpacing">
+    <w:name w:val="No Spacing"/>
+    <w:qFormat/>
+    <w:rsid w:val="00B91D92"/>
+    <w:pPr>
+      <w:suppressAutoHyphens/>
+      <w:spacing w:after="0" w:line="240" w:lineRule="auto"/>
+    </w:pPr>
+    <w:rPr>
+      <w:rFonts w:ascii="Times New Roman" w:eastAsia="Times New Roman" w:hAnsi="Times New Roman" w:cs="Times New Roman"/>
+      <w:szCs w:val="20"/>
+      <w:lang w:eastAsia="zh-CN"/>
+    </w:rPr>
+  </w:style>
+  <w:style w:type="table" w:styleId="TableGrid">
+    <w:name w:val="Table Grid"/>
+    <w:basedOn w:val="TableNormal"/>
+    <w:uiPriority w:val="59"/>
+    <w:rsid w:val="006164BC"/>
+    <w:pPr>
+      <w:spacing w:after="0" w:line="240" w:lineRule="auto"/>
+    </w:pPr>
+    <w:rPr>
+      <w:rFonts w:eastAsiaTheme="minorEastAsia"/>
+      <w:lang w:val="en-US" w:eastAsia="zh-CN"/>
+    </w:rPr>
+    <w:tblPr>
+      <w:tblInd w:w="0" w:type="dxa"/>
+      <w:tblBorders>
+        <w:top w:val="single" w:sz="4" w:space="0" w:color="auto"/>
+        <w:left w:val="single" w:sz="4" w:space="0" w:color="auto"/>
+        <w:bottom w:val="single" w:sz="4" w:space="0" w:color="auto"/>
+        <w:right w:val="single" w:sz="4" w:space="0" w:color="auto"/>
+        <w:insideH w:val="single" w:sz="4" w:space="0" w:color="auto"/>
+        <w:insideV w:val="single" w:sz="4" w:space="0" w:color="auto"/>
+      </w:tblBorders>
+      <w:tblCellMar>
+        <w:top w:w="0" w:type="dxa"/>
+        <w:left w:w="108" w:type="dxa"/>
+        <w:bottom w:w="0" w:type="dxa"/>
+        <w:right w:w="108" w:type="dxa"/>
+      </w:tblCellMar>
+    </w:tblPr>
+  </w:style>
+  <w:style w:type="character" w:customStyle="1" w:styleId="Betoning-fet">
+    <w:name w:val="Betoning-fet"/>
+    <w:rsid w:val="002F001C"/>
+    <w:rPr>
+      <w:b/>
+    </w:rPr>
+  </w:style>
+  <w:style w:type="paragraph" w:customStyle="1" w:styleId="Referenstext">
+    <w:name w:val="Referenstext"/>
+    <w:basedOn w:val="Normal"/>
+    <w:rsid w:val="002F001C"/>
+    <w:pPr>
+      <w:spacing w:after="120"/>
+    </w:pPr>
+    <w:rPr>
+      <w:color w:val="000000"/>
+    </w:rPr>
+  </w:style>
+  <w:style w:type="paragraph" w:customStyle="1" w:styleId="Rubrik1utannumrering">
+    <w:name w:val="Rubrik 1 utan numrering"/>
+    <w:basedOn w:val="Heading1"/>
+    <w:rsid w:val="002F001C"/>
+    <w:pPr>
+      <w:spacing w:after="120"/>
+    </w:pPr>
+    <w:rPr>
+      <w:rFonts w:eastAsia="Times New Roman" w:cs="Arial"/>
+      <w:szCs w:val="20"/>
+    </w:rPr>
+  </w:style>
+  <w:style w:type="character" w:customStyle="1" w:styleId="apple-converted-space">
+    <w:name w:val="apple-converted-space"/>
+    <w:basedOn w:val="DefaultParagraphFont"/>
     <w:rsid w:val="00834435"/>
   </w:style>
 </w:styles>
@@ -12821,7 +13554,7 @@
   <a:extraClrSchemeLst/>
   <a:extLst>
     <a:ext uri="{05A4C25C-085E-4340-85A3-A5531E510DB2}">
-      <thm15:themeFamily xmlns:thm15="http://schemas.microsoft.com/office/thememl/2012/main" name="Office Theme" id="{62F939B6-93AF-4DB8-9C6B-D6C7DFDC589F}" vid="{4A3C46E8-61CC-4603-A589-7422A47A8E4A}"/>
+      <thm15:themeFamily xmlns:thm15="http://schemas.microsoft.com/office/thememl/2012/main" xmlns="" name="Office Theme" id="{62F939B6-93AF-4DB8-9C6B-D6C7DFDC589F}" vid="{4A3C46E8-61CC-4603-A589-7422A47A8E4A}"/>
     </a:ext>
   </a:extLst>
 </a:theme>
@@ -12832,7 +13565,7 @@
 </file>
 
 <file path=customXml/itemProps1.xml><?xml version="1.0" encoding="utf-8"?>
-<ds:datastoreItem xmlns:ds="http://schemas.openxmlformats.org/officeDocument/2006/customXml" ds:itemID="{EBEAAFE3-253E-4EBE-A9BC-EDC7D2F3B742}">
+<ds:datastoreItem xmlns:ds="http://schemas.openxmlformats.org/officeDocument/2006/customXml" ds:itemID="{538EBC05-F588-47C9-A372-589A60AB764F}">
   <ds:schemaRefs>
     <ds:schemaRef ds:uri="http://schemas.openxmlformats.org/officeDocument/2006/bibliography"/>
   </ds:schemaRefs>

</xml_diff>

<commit_message>
Lagt till flowchart till tävlingskod
</commit_message>
<xml_diff>
--- a/docs/Teknisk dokumentation v0.1.docx
+++ b/docs/Teknisk dokumentation v0.1.docx
@@ -1751,6 +1751,13 @@
     <w:p/>
     <w:sdt>
       <w:sdtPr>
+        <w:rPr>
+          <w:rFonts w:ascii="Times New Roman" w:eastAsia="Times New Roman" w:hAnsi="Times New Roman" w:cs="Times New Roman"/>
+          <w:color w:val="auto"/>
+          <w:sz w:val="22"/>
+          <w:szCs w:val="20"/>
+          <w:lang w:eastAsia="zh-CN"/>
+        </w:rPr>
         <w:id w:val="-348417100"/>
         <w:docPartObj>
           <w:docPartGallery w:val="Table of Contents"/>
@@ -1759,13 +1766,8 @@
       </w:sdtPr>
       <w:sdtEndPr>
         <w:rPr>
-          <w:rFonts w:ascii="Times New Roman" w:eastAsia="Times New Roman" w:hAnsi="Times New Roman" w:cs="Times New Roman"/>
           <w:b/>
           <w:bCs/>
-          <w:color w:val="auto"/>
-          <w:sz w:val="22"/>
-          <w:szCs w:val="20"/>
-          <w:lang w:eastAsia="zh-CN"/>
         </w:rPr>
       </w:sdtEndPr>
       <w:sdtContent>
@@ -4994,10 +4996,7 @@
         </w:p>
       </w:sdtContent>
     </w:sdt>
-    <w:p>
-      <w:bookmarkStart w:id="2" w:name="_GoBack"/>
-      <w:bookmarkEnd w:id="2"/>
-    </w:p>
+    <w:p/>
     <w:p/>
     <w:p/>
     <w:p/>
@@ -5063,16 +5062,16 @@
       <w:pPr>
         <w:pStyle w:val="Dokumenthistorik"/>
       </w:pPr>
-      <w:bookmarkStart w:id="3" w:name="_Toc433294495"/>
-      <w:bookmarkStart w:id="4" w:name="_Toc437446594"/>
+      <w:bookmarkStart w:id="2" w:name="_Toc433294495"/>
+      <w:bookmarkStart w:id="3" w:name="_Toc437446594"/>
       <w:r>
         <w:rPr>
           <w:lang w:val="de-DE"/>
         </w:rPr>
         <w:t>Dokumenthistorik</w:t>
       </w:r>
+      <w:bookmarkEnd w:id="2"/>
       <w:bookmarkEnd w:id="3"/>
-      <w:bookmarkEnd w:id="4"/>
     </w:p>
     <w:tbl>
       <w:tblPr>
@@ -5348,310 +5347,310 @@
       <w:pPr>
         <w:pStyle w:val="Rubrik1"/>
       </w:pPr>
+      <w:bookmarkStart w:id="4" w:name="_Toc437446595"/>
       <w:bookmarkStart w:id="5" w:name="_Toc433294497"/>
-      <w:bookmarkStart w:id="6" w:name="_Toc437446595"/>
       <w:r>
         <w:t>Inledning</w:t>
       </w:r>
+      <w:bookmarkEnd w:id="4"/>
+    </w:p>
+    <w:p/>
+    <w:p>
+      <w:pPr>
+        <w:rPr>
+          <w:szCs w:val="22"/>
+        </w:rPr>
+      </w:pPr>
+      <w:r>
+        <w:rPr>
+          <w:szCs w:val="22"/>
+        </w:rPr>
+        <w:t>D</w:t>
+      </w:r>
+      <w:r>
+        <w:rPr>
+          <w:szCs w:val="22"/>
+        </w:rPr>
+        <w:t xml:space="preserve">etta dokument innehåller en sammanfattning </w:t>
+      </w:r>
+      <w:r>
+        <w:rPr>
+          <w:szCs w:val="22"/>
+        </w:rPr>
+        <w:t>av en autonom kamprobot</w:t>
+      </w:r>
+      <w:r>
+        <w:rPr>
+          <w:szCs w:val="22"/>
+        </w:rPr>
+        <w:t xml:space="preserve"> Mr.Robot</w:t>
+      </w:r>
+      <w:r>
+        <w:rPr>
+          <w:szCs w:val="22"/>
+        </w:rPr>
+        <w:t xml:space="preserve"> innehållande</w:t>
+      </w:r>
+      <w:r>
+        <w:rPr>
+          <w:szCs w:val="22"/>
+        </w:rPr>
+        <w:t xml:space="preserve"> de</w:t>
+      </w:r>
+      <w:r>
+        <w:rPr>
+          <w:szCs w:val="22"/>
+        </w:rPr>
+        <w:t>ss tekniska lösning</w:t>
+      </w:r>
+      <w:r>
+        <w:rPr>
+          <w:szCs w:val="22"/>
+        </w:rPr>
+        <w:t>,</w:t>
+      </w:r>
+      <w:r>
+        <w:rPr>
+          <w:szCs w:val="22"/>
+        </w:rPr>
+        <w:t xml:space="preserve"> strategi</w:t>
+      </w:r>
+      <w:r>
+        <w:rPr>
+          <w:szCs w:val="22"/>
+        </w:rPr>
+        <w:t>, design samt om</w:t>
+      </w:r>
+      <w:r>
+        <w:rPr>
+          <w:szCs w:val="22"/>
+        </w:rPr>
+        <w:t xml:space="preserve"> hur systemet fungerar</w:t>
+      </w:r>
+      <w:r>
+        <w:rPr>
+          <w:szCs w:val="22"/>
+        </w:rPr>
+        <w:t xml:space="preserve"> </w:t>
+      </w:r>
+      <w:r>
+        <w:rPr>
+          <w:szCs w:val="22"/>
+        </w:rPr>
+        <w:t>som del av examinationsmoment i projektkursen KMM(TSEA29 år 2</w:t>
+      </w:r>
+      <w:r>
+        <w:rPr>
+          <w:szCs w:val="22"/>
+        </w:rPr>
+        <w:t>015) på Linköpings universitet. Alla programkod som tillhör projektet bifogas längst bak i dokumentet.</w:t>
+      </w:r>
+    </w:p>
+    <w:p>
+      <w:pPr>
+        <w:pStyle w:val="Rubrik2"/>
+      </w:pPr>
+      <w:bookmarkStart w:id="6" w:name="_Toc437446596"/>
+      <w:r>
+        <w:t>Parter</w:t>
+      </w:r>
       <w:bookmarkEnd w:id="6"/>
     </w:p>
-    <w:p/>
-    <w:p>
-      <w:pPr>
-        <w:rPr>
-          <w:szCs w:val="22"/>
-        </w:rPr>
-      </w:pPr>
-      <w:r>
-        <w:rPr>
-          <w:szCs w:val="22"/>
-        </w:rPr>
-        <w:t>D</w:t>
-      </w:r>
-      <w:r>
-        <w:rPr>
-          <w:szCs w:val="22"/>
-        </w:rPr>
-        <w:t xml:space="preserve">etta dokument innehåller en sammanfattning </w:t>
-      </w:r>
-      <w:r>
-        <w:rPr>
-          <w:szCs w:val="22"/>
-        </w:rPr>
-        <w:t>av en autonom kamprobot</w:t>
-      </w:r>
-      <w:r>
-        <w:rPr>
-          <w:szCs w:val="22"/>
-        </w:rPr>
-        <w:t xml:space="preserve"> Mr.Robot</w:t>
-      </w:r>
-      <w:r>
-        <w:rPr>
-          <w:szCs w:val="22"/>
-        </w:rPr>
-        <w:t xml:space="preserve"> innehållande</w:t>
-      </w:r>
-      <w:r>
-        <w:rPr>
-          <w:szCs w:val="22"/>
-        </w:rPr>
-        <w:t xml:space="preserve"> de</w:t>
-      </w:r>
-      <w:r>
-        <w:rPr>
-          <w:szCs w:val="22"/>
-        </w:rPr>
-        <w:t>ss tekniska lösning</w:t>
-      </w:r>
-      <w:r>
-        <w:rPr>
-          <w:szCs w:val="22"/>
-        </w:rPr>
-        <w:t>,</w:t>
-      </w:r>
-      <w:r>
-        <w:rPr>
-          <w:szCs w:val="22"/>
-        </w:rPr>
-        <w:t xml:space="preserve"> strategi</w:t>
-      </w:r>
-      <w:r>
-        <w:rPr>
-          <w:szCs w:val="22"/>
-        </w:rPr>
-        <w:t>, design samt om</w:t>
-      </w:r>
-      <w:r>
-        <w:rPr>
-          <w:szCs w:val="22"/>
-        </w:rPr>
-        <w:t xml:space="preserve"> hur systemet fungerar</w:t>
-      </w:r>
-      <w:r>
-        <w:rPr>
-          <w:szCs w:val="22"/>
-        </w:rPr>
-        <w:t xml:space="preserve"> </w:t>
-      </w:r>
-      <w:r>
-        <w:rPr>
-          <w:szCs w:val="22"/>
-        </w:rPr>
-        <w:t>som del av examinationsmoment i projektkursen KMM(TSEA29 år 2</w:t>
-      </w:r>
-      <w:r>
-        <w:rPr>
-          <w:szCs w:val="22"/>
-        </w:rPr>
-        <w:t>015) på Linköpings universitet. Alla programkod som tillhör projektet bifogas längst bak i dokumentet.</w:t>
+    <w:p>
+      <w:r>
+        <w:t>Kunden är Tomas Svensson och</w:t>
+      </w:r>
+      <w:r>
+        <w:t xml:space="preserve"> produkten</w:t>
+      </w:r>
+      <w:r>
+        <w:t xml:space="preserve"> levereras av grupp15 bestående av 6 gruppmedlemmar från</w:t>
+      </w:r>
+      <w:r>
+        <w:t xml:space="preserve"> årskurs 3 i</w:t>
+      </w:r>
+      <w:r>
+        <w:t xml:space="preserve"> D-programmet</w:t>
+      </w:r>
+      <w:r>
+        <w:t xml:space="preserve"> på Linköpings universitet.</w:t>
       </w:r>
     </w:p>
     <w:p>
       <w:pPr>
         <w:pStyle w:val="Rubrik2"/>
       </w:pPr>
-      <w:bookmarkStart w:id="7" w:name="_Toc437446596"/>
-      <w:r>
-        <w:t>Parter</w:t>
+      <w:bookmarkStart w:id="7" w:name="_Toc437446597"/>
+      <w:r>
+        <w:t>Syfte och m</w:t>
+      </w:r>
+      <w:r>
+        <w:t>ål</w:t>
       </w:r>
       <w:bookmarkEnd w:id="7"/>
     </w:p>
     <w:p>
-      <w:r>
-        <w:t>Kunden är Tomas Svensson och</w:t>
-      </w:r>
-      <w:r>
-        <w:t xml:space="preserve"> produkten</w:t>
-      </w:r>
-      <w:r>
-        <w:t xml:space="preserve"> levereras av grupp15 bestående av 6 gruppmedlemmar från</w:t>
-      </w:r>
-      <w:r>
-        <w:t xml:space="preserve"> årskurs 3 i</w:t>
-      </w:r>
-      <w:r>
-        <w:t xml:space="preserve"> D-programmet</w:t>
-      </w:r>
-      <w:r>
-        <w:t xml:space="preserve"> på Linköpings universitet.</w:t>
+      <w:pPr>
+        <w:rPr>
+          <w:szCs w:val="22"/>
+        </w:rPr>
+      </w:pPr>
+      <w:r>
+        <w:rPr>
+          <w:szCs w:val="22"/>
+        </w:rPr>
+        <w:t>Syftet i och med projektet var att konstruera en robot från en liten början till en helhet som vi även programmerar in en AI(</w:t>
+      </w:r>
+      <w:r>
+        <w:rPr>
+          <w:i/>
+          <w:szCs w:val="22"/>
+        </w:rPr>
+        <w:t>artificial intelligence</w:t>
+      </w:r>
+      <w:r>
+        <w:rPr>
+          <w:szCs w:val="22"/>
+        </w:rPr>
+        <w:t xml:space="preserve">), </w:t>
+      </w:r>
+      <w:r>
+        <w:rPr>
+          <w:szCs w:val="22"/>
+        </w:rPr>
+        <w:t>vilken tillåter att roboten på ett logiskt sätt kan navigera sig runt i en bana och iaktta handlingar. Roboten är speciellt anpassad för kamp mot andra kamprobotar</w:t>
+      </w:r>
+      <w:r>
+        <w:rPr>
+          <w:szCs w:val="22"/>
+        </w:rPr>
+        <w:t xml:space="preserve"> i en speciell bana som </w:t>
+      </w:r>
+      <w:r>
+        <w:rPr>
+          <w:szCs w:val="22"/>
+        </w:rPr>
+        <w:t>begränsas av svart eltejp</w:t>
+      </w:r>
+      <w:r>
+        <w:rPr>
+          <w:szCs w:val="22"/>
+        </w:rPr>
+        <w:t>.</w:t>
+      </w:r>
+      <w:r>
+        <w:rPr>
+          <w:szCs w:val="22"/>
+        </w:rPr>
+        <w:t xml:space="preserve"> Operatören kan välja mellan två</w:t>
+      </w:r>
+      <w:r>
+        <w:rPr>
+          <w:szCs w:val="22"/>
+        </w:rPr>
+        <w:t xml:space="preserve"> olika lägen på roboten; tävlingsläge där målet är att </w:t>
+      </w:r>
+      <w:r>
+        <w:rPr>
+          <w:szCs w:val="22"/>
+        </w:rPr>
+        <w:t>eliminera andra kamprobot eller</w:t>
+      </w:r>
+      <w:r>
+        <w:rPr>
+          <w:szCs w:val="22"/>
+        </w:rPr>
+        <w:t xml:space="preserve"> testläge</w:t>
+      </w:r>
+      <w:r>
+        <w:rPr>
+          <w:szCs w:val="22"/>
+        </w:rPr>
+        <w:t>.</w:t>
+      </w:r>
+    </w:p>
+    <w:p>
+      <w:pPr>
+        <w:rPr>
+          <w:szCs w:val="22"/>
+        </w:rPr>
+      </w:pPr>
+    </w:p>
+    <w:p>
+      <w:pPr>
+        <w:rPr>
+          <w:szCs w:val="22"/>
+        </w:rPr>
+      </w:pPr>
+      <w:r>
+        <w:t>Projektets syfte var även att ge gruppmedlemmarna vidare övning i konstruktion och utveckling med mikrodatorer och ett grupparbete av större projekt samt erfarenhet i att jobba enligt en projektmode</w:t>
+      </w:r>
+      <w:r>
+        <w:t>ll som var</w:t>
+      </w:r>
+      <w:r>
+        <w:t xml:space="preserve"> LIPS</w:t>
+      </w:r>
+      <w:r>
+        <w:t xml:space="preserve"> i detta fall.</w:t>
+      </w:r>
+    </w:p>
+    <w:p>
+      <w:pPr>
+        <w:rPr>
+          <w:szCs w:val="22"/>
+        </w:rPr>
+      </w:pPr>
+    </w:p>
+    <w:p>
+      <w:pPr>
+        <w:rPr>
+          <w:szCs w:val="22"/>
+        </w:rPr>
+      </w:pPr>
+      <w:r>
+        <w:rPr>
+          <w:szCs w:val="22"/>
+        </w:rPr>
+        <w:t>Det stora målet är att lära oss att bygga en robot från scratch.</w:t>
       </w:r>
     </w:p>
     <w:p>
       <w:pPr>
         <w:pStyle w:val="Rubrik2"/>
       </w:pPr>
-      <w:bookmarkStart w:id="8" w:name="_Toc437446597"/>
-      <w:r>
-        <w:t>Syfte och m</w:t>
-      </w:r>
-      <w:r>
-        <w:t>ål</w:t>
+      <w:bookmarkStart w:id="8" w:name="_Toc437446598"/>
+      <w:r>
+        <w:t>Begränsingar</w:t>
       </w:r>
       <w:bookmarkEnd w:id="8"/>
     </w:p>
     <w:p>
-      <w:pPr>
-        <w:rPr>
-          <w:szCs w:val="22"/>
-        </w:rPr>
-      </w:pPr>
-      <w:r>
-        <w:rPr>
-          <w:szCs w:val="22"/>
-        </w:rPr>
-        <w:t>Syftet i och med projektet var att konstruera en robot från en liten början till en helhet som vi även programmerar in en AI(</w:t>
-      </w:r>
-      <w:r>
-        <w:rPr>
-          <w:i/>
-          <w:szCs w:val="22"/>
-        </w:rPr>
-        <w:t>artificial intelligence</w:t>
-      </w:r>
-      <w:r>
-        <w:rPr>
-          <w:szCs w:val="22"/>
-        </w:rPr>
-        <w:t xml:space="preserve">), </w:t>
-      </w:r>
-      <w:r>
-        <w:rPr>
-          <w:szCs w:val="22"/>
-        </w:rPr>
-        <w:t>vilken tillåter att roboten på ett logiskt sätt kan navigera sig runt i en bana och iaktta handlingar. Roboten är speciellt anpassad för kamp mot andra kamprobotar</w:t>
-      </w:r>
-      <w:r>
-        <w:rPr>
-          <w:szCs w:val="22"/>
-        </w:rPr>
-        <w:t xml:space="preserve"> i en speciell bana som </w:t>
-      </w:r>
-      <w:r>
-        <w:rPr>
-          <w:szCs w:val="22"/>
-        </w:rPr>
-        <w:t>begränsas av svart eltejp</w:t>
-      </w:r>
-      <w:r>
-        <w:rPr>
-          <w:szCs w:val="22"/>
-        </w:rPr>
+      <w:r>
+        <w:t>Vi har en maximal tidsbudget på 960 timmar sammanlagt</w:t>
+      </w:r>
+      <w:r>
+        <w:t xml:space="preserve"> till att utföra projektet</w:t>
+      </w:r>
+      <w:r>
         <w:t>.</w:t>
       </w:r>
-      <w:r>
-        <w:rPr>
-          <w:szCs w:val="22"/>
-        </w:rPr>
-        <w:t xml:space="preserve"> Operatören kan välja mellan två</w:t>
-      </w:r>
-      <w:r>
-        <w:rPr>
-          <w:szCs w:val="22"/>
-        </w:rPr>
-        <w:t xml:space="preserve"> olika lägen på roboten; tävlingsläge där målet är att </w:t>
-      </w:r>
-      <w:r>
-        <w:rPr>
-          <w:szCs w:val="22"/>
-        </w:rPr>
-        <w:t>eliminera andra kamprobot eller</w:t>
-      </w:r>
-      <w:r>
-        <w:rPr>
-          <w:szCs w:val="22"/>
-        </w:rPr>
-        <w:t xml:space="preserve"> testläge</w:t>
-      </w:r>
-      <w:r>
-        <w:rPr>
-          <w:szCs w:val="22"/>
-        </w:rPr>
-        <w:t>.</w:t>
-      </w:r>
-    </w:p>
-    <w:p>
-      <w:pPr>
-        <w:rPr>
-          <w:szCs w:val="22"/>
-        </w:rPr>
-      </w:pPr>
-    </w:p>
-    <w:p>
-      <w:pPr>
-        <w:rPr>
-          <w:szCs w:val="22"/>
-        </w:rPr>
-      </w:pPr>
-      <w:r>
-        <w:t>Projektets syfte var även att ge gruppmedlemmarna vidare övning i konstruktion och utveckling med mikrodatorer och ett grupparbete av större projekt samt erfarenhet i att jobba enligt en projektmode</w:t>
-      </w:r>
-      <w:r>
-        <w:t>ll som var</w:t>
-      </w:r>
-      <w:r>
-        <w:t xml:space="preserve"> LIPS</w:t>
-      </w:r>
-      <w:r>
-        <w:t xml:space="preserve"> i detta fall.</w:t>
-      </w:r>
-    </w:p>
-    <w:p>
-      <w:pPr>
-        <w:rPr>
-          <w:szCs w:val="22"/>
-        </w:rPr>
-      </w:pPr>
-    </w:p>
-    <w:p>
-      <w:pPr>
-        <w:rPr>
-          <w:szCs w:val="22"/>
-        </w:rPr>
-      </w:pPr>
-      <w:r>
-        <w:rPr>
-          <w:szCs w:val="22"/>
-        </w:rPr>
-        <w:t>Det stora målet är att lära oss att bygga en robot från scratch.</w:t>
-      </w:r>
     </w:p>
     <w:p>
       <w:pPr>
         <w:pStyle w:val="Rubrik2"/>
-      </w:pPr>
-      <w:bookmarkStart w:id="9" w:name="_Toc437446598"/>
-      <w:r>
-        <w:t>Begränsingar</w:t>
+        <w:rPr>
+          <w:lang w:val="en-US"/>
+        </w:rPr>
+      </w:pPr>
+      <w:bookmarkStart w:id="9" w:name="_Toc437446599"/>
+      <w:r>
+        <w:rPr>
+          <w:lang w:val="en-US"/>
+        </w:rPr>
+        <w:t>Definitioner</w:t>
       </w:r>
       <w:bookmarkEnd w:id="9"/>
-    </w:p>
-    <w:p>
-      <w:r>
-        <w:t>Vi har en maximal tidsbudget på 960 timmar sammanlagt</w:t>
-      </w:r>
-      <w:r>
-        <w:t xml:space="preserve"> till att utföra projektet</w:t>
-      </w:r>
-      <w:r>
-        <w:t>.</w:t>
-      </w:r>
-    </w:p>
-    <w:p>
-      <w:pPr>
-        <w:pStyle w:val="Rubrik2"/>
-        <w:rPr>
-          <w:lang w:val="en-US"/>
-        </w:rPr>
-      </w:pPr>
-      <w:bookmarkStart w:id="10" w:name="_Toc437446599"/>
-      <w:r>
-        <w:rPr>
-          <w:lang w:val="en-US"/>
-        </w:rPr>
-        <w:t>Definitioner</w:t>
-      </w:r>
-      <w:bookmarkEnd w:id="10"/>
     </w:p>
     <w:p>
       <w:pPr>
@@ -5846,57 +5845,126 @@
       <w:pPr>
         <w:pStyle w:val="Rubrik1"/>
       </w:pPr>
-      <w:bookmarkStart w:id="11" w:name="_Toc437446600"/>
+      <w:bookmarkStart w:id="10" w:name="_Toc437446600"/>
       <w:r>
         <w:t>Produkt</w:t>
       </w:r>
+      <w:bookmarkEnd w:id="10"/>
+    </w:p>
+    <w:p>
+      <w:r>
+        <w:t>Produkten är</w:t>
+      </w:r>
+      <w:r>
+        <w:t xml:space="preserve"> Mr.Robot,</w:t>
+      </w:r>
+      <w:r>
+        <w:t xml:space="preserve"> en</w:t>
+      </w:r>
+      <w:r>
+        <w:t xml:space="preserve"> färdig</w:t>
+      </w:r>
+      <w:r>
+        <w:t xml:space="preserve"> autonom kamprobot som </w:t>
+      </w:r>
+      <w:r>
+        <w:t>används</w:t>
+      </w:r>
+      <w:r>
+        <w:t xml:space="preserve"> mot andra kamprobotar. En autonom kamprobot är en robot som </w:t>
+      </w:r>
+      <w:r>
+        <w:t>kan åka runt i</w:t>
+      </w:r>
+      <w:r>
+        <w:t xml:space="preserve"> en specifik bana (specificerad i kravspecifikationen), upptäcka andra kamprobotar och bestämma om det är en frände eller fiende</w:t>
+      </w:r>
+      <w:r>
+        <w:t>.</w:t>
+      </w:r>
+      <w:r>
+        <w:t xml:space="preserve"> Om det är en fiende framför så ska </w:t>
+      </w:r>
+      <w:r>
+        <w:t>en laser</w:t>
+      </w:r>
+      <w:r>
+        <w:t>stråle</w:t>
+      </w:r>
+      <w:r>
+        <w:t xml:space="preserve"> avfyras mot denne</w:t>
+      </w:r>
+      <w:r>
+        <w:t>.</w:t>
+      </w:r>
+    </w:p>
+    <w:p>
+      <w:pPr>
+        <w:pStyle w:val="Rubrik2"/>
+        <w:rPr>
+          <w:color w:val="auto"/>
+        </w:rPr>
+      </w:pPr>
+      <w:bookmarkStart w:id="11" w:name="_Toc437446601"/>
+      <w:r>
+        <w:rPr>
+          <w:color w:val="auto"/>
+        </w:rPr>
+        <w:t>Grov beskrivning av produkten</w:t>
+      </w:r>
       <w:bookmarkEnd w:id="11"/>
     </w:p>
     <w:p>
       <w:r>
-        <w:t>Produkten är</w:t>
-      </w:r>
-      <w:r>
-        <w:t xml:space="preserve"> Mr.Robot,</w:t>
-      </w:r>
-      <w:r>
-        <w:t xml:space="preserve"> en</w:t>
-      </w:r>
-      <w:r>
-        <w:t xml:space="preserve"> färdig</w:t>
-      </w:r>
-      <w:r>
-        <w:t xml:space="preserve"> autonom kamprobot som </w:t>
-      </w:r>
-      <w:r>
-        <w:t>används</w:t>
-      </w:r>
-      <w:r>
-        <w:t xml:space="preserve"> mot andra kamprobotar. En autonom kamprobot är en robot som </w:t>
-      </w:r>
-      <w:r>
-        <w:t>kan åka runt i</w:t>
-      </w:r>
-      <w:r>
-        <w:t xml:space="preserve"> en specifik bana (specificerad i kravspecifikationen), upptäcka andra kamprobotar och bestämma om det är en frände eller fiende</w:t>
-      </w:r>
-      <w:r>
-        <w:t>.</w:t>
-      </w:r>
-      <w:r>
-        <w:t xml:space="preserve"> Om det är en fiende framför så ska </w:t>
-      </w:r>
-      <w:r>
-        <w:t>en laser</w:t>
-      </w:r>
-      <w:r>
-        <w:t>stråle</w:t>
-      </w:r>
-      <w:r>
-        <w:t xml:space="preserve"> avfyras mot denne</w:t>
-      </w:r>
-      <w:r>
-        <w:t>.</w:t>
+        <w:t>Roboten är utrustad med olika sensormoduler som hjälper roboten att hitta och föra sig fram på banan</w:t>
+      </w:r>
+      <w:r>
+        <w:rPr>
+          <w:highlight w:val="white"/>
+        </w:rPr>
+        <w:t xml:space="preserve">. </w:t>
+      </w:r>
+      <w:r>
+        <w:rPr>
+          <w:highlight w:val="white"/>
+        </w:rPr>
+        <w:t xml:space="preserve">Roboten är även utrustad med lysdioder för att visuellt visa info om robotens tillstånd. </w:t>
+      </w:r>
+      <w:r>
+        <w:rPr>
+          <w:highlight w:val="white"/>
+        </w:rPr>
+        <w:t>Till roboten tillkommer mjukvara som visar robotens mätvärden.</w:t>
+      </w:r>
+      <w:r>
+        <w:t xml:space="preserve"> </w:t>
+      </w:r>
+      <w:r>
+        <w:rPr>
+          <w:highlight w:val="white"/>
+        </w:rPr>
+        <w:t>Dessutom har roboten ett reglage samt tre</w:t>
+      </w:r>
+      <w:r>
+        <w:rPr>
+          <w:highlight w:val="white"/>
+        </w:rPr>
+        <w:t xml:space="preserve"> knapp</w:t>
+      </w:r>
+      <w:r>
+        <w:rPr>
+          <w:highlight w:val="white"/>
+        </w:rPr>
+        <w:t>ar. Reglaget</w:t>
+      </w:r>
+      <w:r>
+        <w:rPr>
+          <w:highlight w:val="white"/>
+        </w:rPr>
+        <w:t xml:space="preserve"> ställer in vilket läge den ska befinna sig i: test- eller tävlingsläge</w:t>
+      </w:r>
+      <w:r>
+        <w:t>. De tre knapparna är till för att aktivera, starta om samt kalibrering av sensorer.</w:t>
       </w:r>
     </w:p>
     <w:p>
@@ -5906,83 +5974,14 @@
           <w:color w:val="auto"/>
         </w:rPr>
       </w:pPr>
-      <w:bookmarkStart w:id="12" w:name="_Toc437446601"/>
+      <w:bookmarkStart w:id="12" w:name="_Toc437446602"/>
       <w:r>
         <w:rPr>
           <w:color w:val="auto"/>
         </w:rPr>
-        <w:t>Grov beskrivning av produkten</w:t>
+        <w:t>Produktkomponenter</w:t>
       </w:r>
       <w:bookmarkEnd w:id="12"/>
-    </w:p>
-    <w:p>
-      <w:r>
-        <w:t>Roboten är utrustad med olika sensormoduler som hjälper roboten att hitta och föra sig fram på banan</w:t>
-      </w:r>
-      <w:r>
-        <w:rPr>
-          <w:highlight w:val="white"/>
-        </w:rPr>
-        <w:t xml:space="preserve">. </w:t>
-      </w:r>
-      <w:r>
-        <w:rPr>
-          <w:highlight w:val="white"/>
-        </w:rPr>
-        <w:t xml:space="preserve">Roboten är även utrustad med lysdioder för att visuellt visa info om robotens tillstånd. </w:t>
-      </w:r>
-      <w:r>
-        <w:rPr>
-          <w:highlight w:val="white"/>
-        </w:rPr>
-        <w:t>Till roboten tillkommer mjukvara som visar robotens mätvärden.</w:t>
-      </w:r>
-      <w:r>
-        <w:t xml:space="preserve"> </w:t>
-      </w:r>
-      <w:r>
-        <w:rPr>
-          <w:highlight w:val="white"/>
-        </w:rPr>
-        <w:t>Dessutom har roboten ett reglage samt tre</w:t>
-      </w:r>
-      <w:r>
-        <w:rPr>
-          <w:highlight w:val="white"/>
-        </w:rPr>
-        <w:t xml:space="preserve"> knapp</w:t>
-      </w:r>
-      <w:r>
-        <w:rPr>
-          <w:highlight w:val="white"/>
-        </w:rPr>
-        <w:t>ar. Reglaget</w:t>
-      </w:r>
-      <w:r>
-        <w:rPr>
-          <w:highlight w:val="white"/>
-        </w:rPr>
-        <w:t xml:space="preserve"> ställer in vilket läge den ska befinna sig i: test- eller tävlingsläge</w:t>
-      </w:r>
-      <w:r>
-        <w:t>. De tre knapparna är till för att aktivera, starta om samt kalibrering av sensorer.</w:t>
-      </w:r>
-    </w:p>
-    <w:p>
-      <w:pPr>
-        <w:pStyle w:val="Rubrik2"/>
-        <w:rPr>
-          <w:color w:val="auto"/>
-        </w:rPr>
-      </w:pPr>
-      <w:bookmarkStart w:id="13" w:name="_Toc437446602"/>
-      <w:r>
-        <w:rPr>
-          <w:color w:val="auto"/>
-        </w:rPr>
-        <w:t>Produktkomponenter</w:t>
-      </w:r>
-      <w:bookmarkEnd w:id="13"/>
     </w:p>
     <w:p>
       <w:pPr>
@@ -6065,56 +6064,56 @@
           <w:color w:val="auto"/>
         </w:rPr>
       </w:pPr>
-      <w:bookmarkStart w:id="14" w:name="_Toc437446603"/>
+      <w:bookmarkStart w:id="13" w:name="_Toc437446603"/>
       <w:r>
         <w:rPr>
           <w:color w:val="auto"/>
         </w:rPr>
         <w:t>Användning</w:t>
       </w:r>
+      <w:bookmarkEnd w:id="13"/>
+    </w:p>
+    <w:p>
+      <w:pPr>
+        <w:rPr>
+          <w:rFonts w:eastAsiaTheme="majorEastAsia"/>
+        </w:rPr>
+      </w:pPr>
+      <w:r>
+        <w:rPr>
+          <w:rFonts w:eastAsiaTheme="majorEastAsia"/>
+        </w:rPr>
+        <w:t>Roboten används i en tävling mot andra autonoma kamprobotar. För vidare beskrivning av tävling och regler, se Appendix.A</w:t>
+      </w:r>
+      <w:r>
+        <w:rPr>
+          <w:rFonts w:eastAsiaTheme="majorEastAsia"/>
+        </w:rPr>
+        <w:t xml:space="preserve"> (i kravspekifikationen)</w:t>
+      </w:r>
+      <w:r>
+        <w:rPr>
+          <w:rFonts w:eastAsiaTheme="majorEastAsia"/>
+        </w:rPr>
+        <w:t>.</w:t>
+      </w:r>
+    </w:p>
+    <w:p>
+      <w:pPr>
+        <w:rPr>
+          <w:color w:val="FF0000"/>
+        </w:rPr>
+      </w:pPr>
+    </w:p>
+    <w:p>
+      <w:pPr>
+        <w:pStyle w:val="Rubrik1"/>
+      </w:pPr>
+      <w:bookmarkStart w:id="14" w:name="_Toc437446604"/>
+      <w:r>
+        <w:t>Teori</w:t>
+      </w:r>
       <w:bookmarkEnd w:id="14"/>
-    </w:p>
-    <w:p>
-      <w:pPr>
-        <w:rPr>
-          <w:rFonts w:eastAsiaTheme="majorEastAsia"/>
-        </w:rPr>
-      </w:pPr>
-      <w:r>
-        <w:rPr>
-          <w:rFonts w:eastAsiaTheme="majorEastAsia"/>
-        </w:rPr>
-        <w:t>Roboten används i en tävling mot andra autonoma kamprobotar. För vidare beskrivning av tävling och regler, se Appendix.A</w:t>
-      </w:r>
-      <w:r>
-        <w:rPr>
-          <w:rFonts w:eastAsiaTheme="majorEastAsia"/>
-        </w:rPr>
-        <w:t xml:space="preserve"> (i kravspekifikationen)</w:t>
-      </w:r>
-      <w:r>
-        <w:rPr>
-          <w:rFonts w:eastAsiaTheme="majorEastAsia"/>
-        </w:rPr>
-        <w:t>.</w:t>
-      </w:r>
-    </w:p>
-    <w:p>
-      <w:pPr>
-        <w:rPr>
-          <w:color w:val="FF0000"/>
-        </w:rPr>
-      </w:pPr>
-    </w:p>
-    <w:p>
-      <w:pPr>
-        <w:pStyle w:val="Rubrik1"/>
-      </w:pPr>
-      <w:bookmarkStart w:id="15" w:name="_Toc437446604"/>
-      <w:r>
-        <w:t>Teori</w:t>
-      </w:r>
-      <w:bookmarkEnd w:id="15"/>
     </w:p>
     <w:p>
       <w:r>
@@ -6246,13 +6245,13 @@
       <w:pPr>
         <w:pStyle w:val="Rubrik2"/>
       </w:pPr>
-      <w:bookmarkStart w:id="16" w:name="_Toc433294518"/>
-      <w:bookmarkStart w:id="17" w:name="_Toc437446605"/>
+      <w:bookmarkStart w:id="15" w:name="_Toc433294518"/>
+      <w:bookmarkStart w:id="16" w:name="_Toc437446605"/>
       <w:r>
         <w:t>AI</w:t>
       </w:r>
+      <w:bookmarkEnd w:id="15"/>
       <w:bookmarkEnd w:id="16"/>
-      <w:bookmarkEnd w:id="17"/>
     </w:p>
     <w:p>
       <w:r>
@@ -6275,39 +6274,6 @@
           <w:color w:val="FF0000"/>
         </w:rPr>
       </w:pPr>
-    </w:p>
-    <w:p>
-      <w:pPr>
-        <w:rPr>
-          <w:color w:val="FF0000"/>
-          <w:sz w:val="40"/>
-          <w:szCs w:val="40"/>
-        </w:rPr>
-      </w:pPr>
-      <w:r>
-        <w:rPr>
-          <w:color w:val="FF0000"/>
-          <w:sz w:val="40"/>
-          <w:szCs w:val="40"/>
-        </w:rPr>
-        <w:t>flowchart över AI (test o tävling) program</w:t>
-      </w:r>
-      <w:r>
-        <w:rPr>
-          <w:color w:val="FF0000"/>
-          <w:sz w:val="40"/>
-          <w:szCs w:val="40"/>
-        </w:rPr>
-        <w:t>, nedan en mall</w:t>
-      </w:r>
-      <w:r>
-        <w:rPr>
-          <w:color w:val="FF0000"/>
-          <w:sz w:val="40"/>
-          <w:szCs w:val="40"/>
-        </w:rPr>
-        <w:t>, ej färdig</w:t>
-      </w:r>
     </w:p>
     <w:p>
       <w:pPr>
@@ -6325,9 +6291,9 @@
         </w:rPr>
         <w:drawing>
           <wp:inline distT="0" distB="0" distL="0" distR="0">
-            <wp:extent cx="5725160" cy="5080635"/>
-            <wp:effectExtent l="0" t="0" r="8890" b="5715"/>
-            <wp:docPr id="9" name="Picture 9"/>
+            <wp:extent cx="6362477" cy="4806264"/>
+            <wp:effectExtent l="0" t="0" r="635" b="0"/>
+            <wp:docPr id="11" name="Bildobjekt 11" descr="C:\Users\Student\Downloads\tävlingskod (1).png"/>
             <wp:cNvGraphicFramePr>
               <a:graphicFrameLocks xmlns:a="http://schemas.openxmlformats.org/drawingml/2006/main" noChangeAspect="1"/>
             </wp:cNvGraphicFramePr>
@@ -6335,7 +6301,7 @@
               <a:graphicData uri="http://schemas.openxmlformats.org/drawingml/2006/picture">
                 <pic:pic xmlns:pic="http://schemas.openxmlformats.org/drawingml/2006/picture">
                   <pic:nvPicPr>
-                    <pic:cNvPr id="0" name="Picture 3"/>
+                    <pic:cNvPr id="0" name="Picture 2" descr="C:\Users\Student\Downloads\tävlingskod (1).png"/>
                     <pic:cNvPicPr>
                       <a:picLocks noChangeAspect="1" noChangeArrowheads="1"/>
                     </pic:cNvPicPr>
@@ -6356,7 +6322,7 @@
                   <pic:spPr bwMode="auto">
                     <a:xfrm>
                       <a:off x="0" y="0"/>
-                      <a:ext cx="5725160" cy="5080635"/>
+                      <a:ext cx="6366886" cy="4809594"/>
                     </a:xfrm>
                     <a:prstGeom prst="rect">
                       <a:avLst/>
@@ -6372,6 +6338,8 @@
           </wp:inline>
         </w:drawing>
       </w:r>
+      <w:bookmarkStart w:id="17" w:name="_GoBack"/>
+      <w:bookmarkEnd w:id="17"/>
     </w:p>
     <w:p>
       <w:pPr>
@@ -13013,7 +12981,7 @@
         <w:rFonts w:cs="Times New Roman"/>
         <w:noProof/>
       </w:rPr>
-      <w:t>5</w:t>
+      <w:t>9</w:t>
     </w:r>
     <w:r>
       <w:rPr>
@@ -16327,7 +16295,7 @@
 </file>
 
 <file path=customXml/itemProps1.xml><?xml version="1.0" encoding="utf-8"?>
-<ds:datastoreItem xmlns:ds="http://schemas.openxmlformats.org/officeDocument/2006/customXml" ds:itemID="{ED7F2058-EE66-4D65-A235-B86674CDDA6E}">
+<ds:datastoreItem xmlns:ds="http://schemas.openxmlformats.org/officeDocument/2006/customXml" ds:itemID="{83AEFE0C-6CEC-4CEF-94B6-0CE230884134}">
   <ds:schemaRefs>
     <ds:schemaRef ds:uri="http://schemas.openxmlformats.org/officeDocument/2006/bibliography"/>
   </ds:schemaRefs>

</xml_diff>

<commit_message>
några kommentarer i kod + lite i tekdok
</commit_message>
<xml_diff>
--- a/docs/Teknisk dokumentation v0.1.docx
+++ b/docs/Teknisk dokumentation v0.1.docx
@@ -6602,7 +6602,10 @@
         <w:t>utgått från det.</w:t>
       </w:r>
     </w:p>
-    <w:p/>
+    <w:p>
+      <w:bookmarkStart w:id="15" w:name="_GoBack"/>
+      <w:bookmarkEnd w:id="15"/>
+    </w:p>
     <w:p>
       <w:r>
         <w:t xml:space="preserve">Eftersom att </w:t>
@@ -6627,13 +6630,13 @@
       <w:pPr>
         <w:pStyle w:val="Heading2"/>
       </w:pPr>
-      <w:bookmarkStart w:id="15" w:name="_Toc433294518"/>
-      <w:bookmarkStart w:id="16" w:name="_Toc437446605"/>
+      <w:bookmarkStart w:id="16" w:name="_Toc433294518"/>
+      <w:bookmarkStart w:id="17" w:name="_Toc437446605"/>
       <w:r>
         <w:t>AI</w:t>
       </w:r>
-      <w:bookmarkEnd w:id="15"/>
       <w:bookmarkEnd w:id="16"/>
+      <w:bookmarkEnd w:id="17"/>
     </w:p>
     <w:p>
       <w:r>
@@ -6767,12 +6770,12 @@
       <w:pPr>
         <w:pStyle w:val="Heading1"/>
       </w:pPr>
-      <w:bookmarkStart w:id="17" w:name="_Toc437446606"/>
+      <w:bookmarkStart w:id="18" w:name="_Toc437446606"/>
       <w:r>
         <w:lastRenderedPageBreak/>
         <w:t>Översikt av systemet</w:t>
       </w:r>
-      <w:bookmarkEnd w:id="17"/>
+      <w:bookmarkEnd w:id="18"/>
     </w:p>
     <w:p>
       <w:r>
@@ -6792,6 +6795,12 @@
       </w:r>
       <w:r>
         <w:t>ingslägen. GUI har implementerats i Java. Nedan visar en översiktlig bild av hela systemet.</w:t>
+      </w:r>
+      <w:r>
+        <w:t xml:space="preserve"> </w:t>
+      </w:r>
+      <w:r>
+        <w:t>Klockfrekvensen som används till alla enheter ligger på 18432000 Hz, anledningen till att vi inte använde processorernas inbyggda klockor är deras inexakthet och för att Blåtandsmodulen kräver en BAUD rate av 115200 Hz som den inbyggda klockan inte kan ackommodera utan att ge för hög andel fel vid överföringen av data.</w:t>
       </w:r>
     </w:p>
     <w:p>
@@ -7002,13 +7011,13 @@
       <w:pPr>
         <w:pStyle w:val="Heading1"/>
       </w:pPr>
-      <w:bookmarkStart w:id="18" w:name="_Toc437446607"/>
+      <w:bookmarkStart w:id="19" w:name="_Toc437446607"/>
       <w:r>
         <w:lastRenderedPageBreak/>
         <w:t>Gränssnittet mellan enheter</w:t>
       </w:r>
       <w:bookmarkEnd w:id="5"/>
-      <w:bookmarkEnd w:id="18"/>
+      <w:bookmarkEnd w:id="19"/>
     </w:p>
     <w:p>
       <w:r>
@@ -7045,13 +7054,13 @@
       <w:pPr>
         <w:pStyle w:val="Heading2"/>
       </w:pPr>
-      <w:bookmarkStart w:id="19" w:name="_Toc433294498"/>
-      <w:bookmarkStart w:id="20" w:name="_Toc437446608"/>
+      <w:bookmarkStart w:id="20" w:name="_Toc433294498"/>
+      <w:bookmarkStart w:id="21" w:name="_Toc437446608"/>
       <w:r>
         <w:t>UART</w:t>
       </w:r>
-      <w:bookmarkEnd w:id="19"/>
       <w:bookmarkEnd w:id="20"/>
+      <w:bookmarkEnd w:id="21"/>
     </w:p>
     <w:p>
       <w:r>
@@ -7089,13 +7098,13 @@
       <w:pPr>
         <w:pStyle w:val="Heading3"/>
       </w:pPr>
-      <w:bookmarkStart w:id="21" w:name="_Toc433294499"/>
-      <w:bookmarkStart w:id="22" w:name="_Toc437446609"/>
+      <w:bookmarkStart w:id="22" w:name="_Toc433294499"/>
+      <w:bookmarkStart w:id="23" w:name="_Toc437446609"/>
       <w:r>
         <w:t>Parametrar</w:t>
       </w:r>
-      <w:bookmarkEnd w:id="21"/>
       <w:bookmarkEnd w:id="22"/>
+      <w:bookmarkEnd w:id="23"/>
     </w:p>
     <w:p>
       <w:r>
@@ -7272,7 +7281,7 @@
         <w:tab/>
         <w:t>nej</w:t>
       </w:r>
-      <w:bookmarkStart w:id="23" w:name="_Toc433294500"/>
+      <w:bookmarkStart w:id="24" w:name="_Toc433294500"/>
     </w:p>
     <w:p>
       <w:pPr>
@@ -7461,12 +7470,12 @@
       <w:pPr>
         <w:pStyle w:val="Heading3"/>
       </w:pPr>
-      <w:bookmarkStart w:id="24" w:name="_Toc437446610"/>
+      <w:bookmarkStart w:id="25" w:name="_Toc437446610"/>
       <w:r>
         <w:t>Vad ska skickas</w:t>
       </w:r>
-      <w:bookmarkEnd w:id="23"/>
       <w:bookmarkEnd w:id="24"/>
+      <w:bookmarkEnd w:id="25"/>
     </w:p>
     <w:p/>
     <w:p>
@@ -7492,44 +7501,38 @@
         </w:rPr>
         <w:br/>
       </w:r>
-    </w:p>
-    <w:p>
-      <w:pPr>
+      <w:r>
         <w:rPr>
           <w:bCs/>
           <w:szCs w:val="22"/>
         </w:rPr>
-      </w:pPr>
+        <w:t xml:space="preserve">Skickas och tas emot med </w:t>
+      </w:r>
+      <w:proofErr w:type="spellStart"/>
       <w:r>
         <w:rPr>
           <w:bCs/>
           <w:szCs w:val="22"/>
         </w:rPr>
-        <w:t>Meddelande</w:t>
-      </w:r>
+        <w:t>interupts</w:t>
+      </w:r>
+      <w:proofErr w:type="spellEnd"/>
       <w:r>
         <w:rPr>
           <w:bCs/>
           <w:szCs w:val="22"/>
         </w:rPr>
-        <w:t xml:space="preserve"> 1</w:t>
-      </w:r>
-      <w:r>
+        <w:t>.</w:t>
+      </w:r>
+    </w:p>
+    <w:p>
+      <w:pPr>
         <w:rPr>
           <w:bCs/>
           <w:szCs w:val="22"/>
         </w:rPr>
-        <w:t xml:space="preserve"> skickas</w:t>
-      </w:r>
-      <w:r>
-        <w:rPr>
-          <w:bCs/>
-          <w:szCs w:val="22"/>
-        </w:rPr>
-        <w:t xml:space="preserve"> med 200 Hz och meddelande 2-3 i 50 Hz eftersom att tejpsensorerna är mest kritiska. I maxhastighet (1 m/s) med mätningar i 200 Hz så mäts med intervallet 5 mm (och tejpen är 14-18 mm bred).</w:t>
-      </w:r>
-    </w:p>
-    <w:p/>
+      </w:pPr>
+    </w:p>
     <w:p>
       <w:pPr>
         <w:rPr>
@@ -7882,7 +7885,6 @@
           <w:szCs w:val="22"/>
           <w:u w:val="single"/>
         </w:rPr>
-        <w:lastRenderedPageBreak/>
         <w:t>Meddelande 5</w:t>
       </w:r>
       <w:r>
@@ -7921,12 +7923,11 @@
     </w:p>
     <w:p>
       <w:r>
+        <w:lastRenderedPageBreak/>
         <w:t>Bit 6:</w:t>
       </w:r>
       <w:r>
         <w:tab/>
-      </w:r>
-      <w:r>
         <w:t>Tejpsensor 1 (vänster, 1 för tejp)</w:t>
       </w:r>
     </w:p>
@@ -7936,8 +7937,6 @@
       </w:r>
       <w:r>
         <w:tab/>
-      </w:r>
-      <w:r>
         <w:t>Tejpsensor 2 (höger, 1 för tejp)</w:t>
       </w:r>
     </w:p>
@@ -7955,7 +7954,7 @@
     <w:p>
       <w:pPr>
         <w:suppressAutoHyphens w:val="0"/>
-        <w:spacing w:after="160" w:line="259" w:lineRule="auto"/>
+        <w:spacing w:after="160"/>
         <w:rPr>
           <w:b/>
           <w:bCs/>
@@ -7971,6 +7970,27 @@
         <w:t>Målsökningsenhet → Styrenhet/PC:</w:t>
       </w:r>
     </w:p>
+    <w:p>
+      <w:r>
+        <w:t xml:space="preserve">Skickas varje genomgång av </w:t>
+      </w:r>
+      <w:proofErr w:type="spellStart"/>
+      <w:r>
+        <w:t>mainloopen</w:t>
+      </w:r>
+      <w:proofErr w:type="spellEnd"/>
+      <w:r>
+        <w:t xml:space="preserve"> om förra meddelandet är skickat till styrenheten där den tas emot med en </w:t>
+      </w:r>
+      <w:proofErr w:type="spellStart"/>
+      <w:r>
+        <w:t>interupt</w:t>
+      </w:r>
+      <w:proofErr w:type="spellEnd"/>
+      <w:r>
+        <w:t>.</w:t>
+      </w:r>
+    </w:p>
     <w:p/>
     <w:p>
       <w:pPr>
@@ -7979,7 +7999,7 @@
           <w:u w:val="single"/>
         </w:rPr>
       </w:pPr>
-      <w:bookmarkStart w:id="25" w:name="_Toc437446611"/>
+      <w:bookmarkStart w:id="26" w:name="_Toc437446611"/>
       <w:r>
         <w:rPr>
           <w:szCs w:val="22"/>
@@ -8013,7 +8033,7 @@
       <w:r>
         <w:t>Bluetooth</w:t>
       </w:r>
-      <w:bookmarkEnd w:id="25"/>
+      <w:bookmarkEnd w:id="26"/>
     </w:p>
     <w:p>
       <w:r>
@@ -8069,17 +8089,48 @@
         <w:t>.</w:t>
       </w:r>
     </w:p>
+    <w:p/>
+    <w:p>
+      <w:r>
+        <w:t xml:space="preserve">Från styrenheten skickas data vidare från TX1 pinnen enligt UART protokollet, på grund av problem vid uppehållande av länken mellan PC och </w:t>
+      </w:r>
+      <w:proofErr w:type="spellStart"/>
+      <w:r>
+        <w:t>bluetooth</w:t>
+      </w:r>
+      <w:proofErr w:type="spellEnd"/>
+      <w:r>
+        <w:t xml:space="preserve"> modulen så har en viss tidsfördröjning lagts till mellan skickningen av data som i koden för styrenheten benämns som ”</w:t>
+      </w:r>
+      <w:r>
+        <w:rPr>
+          <w:color w:val="000080"/>
+        </w:rPr>
+        <w:t xml:space="preserve">UART_BLUETOOTH_GRACE_PERIOD”. </w:t>
+      </w:r>
+      <w:r>
+        <w:t xml:space="preserve">Detta utskick görs en gång varje genomgång av </w:t>
+      </w:r>
+      <w:proofErr w:type="spellStart"/>
+      <w:r>
+        <w:t>mainloopen</w:t>
+      </w:r>
+      <w:proofErr w:type="spellEnd"/>
+      <w:r>
+        <w:t xml:space="preserve"> givet att denna tidsfördröjning skett samt att processorn inte är upptagen med att skicka ut ett meddelande redan.</w:t>
+      </w:r>
+    </w:p>
     <w:p>
       <w:pPr>
         <w:pStyle w:val="Heading3"/>
       </w:pPr>
-      <w:bookmarkStart w:id="26" w:name="_Toc433294502"/>
-      <w:bookmarkStart w:id="27" w:name="_Toc437446612"/>
+      <w:bookmarkStart w:id="27" w:name="_Toc433294502"/>
+      <w:bookmarkStart w:id="28" w:name="_Toc437446612"/>
       <w:r>
         <w:t>Parametrar</w:t>
       </w:r>
-      <w:bookmarkEnd w:id="26"/>
       <w:bookmarkEnd w:id="27"/>
+      <w:bookmarkEnd w:id="28"/>
     </w:p>
     <w:p>
       <w:r>
@@ -8159,13 +8210,13 @@
       <w:pPr>
         <w:pStyle w:val="Heading3"/>
       </w:pPr>
-      <w:bookmarkStart w:id="28" w:name="_Toc433294503"/>
-      <w:bookmarkStart w:id="29" w:name="_Toc437446613"/>
+      <w:bookmarkStart w:id="29" w:name="_Toc433294503"/>
+      <w:bookmarkStart w:id="30" w:name="_Toc437446613"/>
       <w:r>
         <w:t>Aktivering av virtuell länk</w:t>
       </w:r>
-      <w:bookmarkEnd w:id="28"/>
       <w:bookmarkEnd w:id="29"/>
+      <w:bookmarkEnd w:id="30"/>
     </w:p>
     <w:p>
       <w:r>
@@ -8207,7 +8258,7 @@
           <w:szCs w:val="32"/>
         </w:rPr>
       </w:pPr>
-      <w:bookmarkStart w:id="30" w:name="_Toc433294504"/>
+      <w:bookmarkStart w:id="31" w:name="_Toc433294504"/>
       <w:r>
         <w:br w:type="page"/>
       </w:r>
@@ -8216,13 +8267,13 @@
       <w:pPr>
         <w:pStyle w:val="Heading1"/>
       </w:pPr>
-      <w:bookmarkStart w:id="31" w:name="_Toc437446614"/>
+      <w:bookmarkStart w:id="32" w:name="_Toc437446614"/>
       <w:r>
         <w:lastRenderedPageBreak/>
         <w:t>Sensorenhet</w:t>
       </w:r>
-      <w:bookmarkEnd w:id="30"/>
       <w:bookmarkEnd w:id="31"/>
+      <w:bookmarkEnd w:id="32"/>
     </w:p>
     <w:p>
       <w:pPr>
@@ -8658,20 +8709,20 @@
       <w:pPr>
         <w:pStyle w:val="Heading2"/>
       </w:pPr>
-      <w:bookmarkStart w:id="32" w:name="_Toc433294505"/>
+      <w:bookmarkStart w:id="33" w:name="_Toc433294505"/>
     </w:p>
     <w:p/>
     <w:p>
       <w:pPr>
         <w:pStyle w:val="Heading2"/>
       </w:pPr>
-      <w:bookmarkStart w:id="33" w:name="_Toc437446615"/>
+      <w:bookmarkStart w:id="34" w:name="_Toc437446615"/>
       <w:r>
         <w:lastRenderedPageBreak/>
         <w:t>Komponenter</w:t>
       </w:r>
-      <w:bookmarkEnd w:id="32"/>
       <w:bookmarkEnd w:id="33"/>
+      <w:bookmarkEnd w:id="34"/>
     </w:p>
     <w:p>
       <w:r>
@@ -8819,13 +8870,13 @@
       <w:pPr>
         <w:pStyle w:val="Heading3"/>
       </w:pPr>
-      <w:bookmarkStart w:id="34" w:name="_Toc433294506"/>
-      <w:bookmarkStart w:id="35" w:name="_Toc437446616"/>
+      <w:bookmarkStart w:id="35" w:name="_Toc433294506"/>
+      <w:bookmarkStart w:id="36" w:name="_Toc437446616"/>
       <w:r>
         <w:t>Tejpsensorer</w:t>
       </w:r>
-      <w:bookmarkEnd w:id="34"/>
       <w:bookmarkEnd w:id="35"/>
+      <w:bookmarkEnd w:id="36"/>
     </w:p>
     <w:p>
       <w:r>
@@ -9366,8 +9417,8 @@
       <w:pPr>
         <w:pStyle w:val="Heading3"/>
       </w:pPr>
-      <w:bookmarkStart w:id="36" w:name="_Toc433294507"/>
-      <w:bookmarkStart w:id="37" w:name="_Toc437446617"/>
+      <w:bookmarkStart w:id="37" w:name="_Toc433294507"/>
+      <w:bookmarkStart w:id="38" w:name="_Toc437446617"/>
       <w:r>
         <w:t>Avståndsensor</w:t>
       </w:r>
@@ -9389,8 +9440,8 @@
       <w:r>
         <w:t>Finder</w:t>
       </w:r>
-      <w:bookmarkEnd w:id="36"/>
       <w:bookmarkEnd w:id="37"/>
+      <w:bookmarkEnd w:id="38"/>
       <w:proofErr w:type="spellEnd"/>
     </w:p>
     <w:p>
@@ -9611,13 +9662,13 @@
       <w:pPr>
         <w:pStyle w:val="Heading3"/>
       </w:pPr>
-      <w:bookmarkStart w:id="38" w:name="_Toc433294508"/>
-      <w:bookmarkStart w:id="39" w:name="_Toc437446618"/>
+      <w:bookmarkStart w:id="39" w:name="_Toc433294508"/>
+      <w:bookmarkStart w:id="40" w:name="_Toc437446618"/>
       <w:r>
         <w:t>IR-sensor – IRM-8601S</w:t>
       </w:r>
-      <w:bookmarkEnd w:id="38"/>
       <w:bookmarkEnd w:id="39"/>
+      <w:bookmarkEnd w:id="40"/>
     </w:p>
     <w:p>
       <w:pPr>
@@ -9862,8 +9913,8 @@
       <w:pPr>
         <w:pStyle w:val="Heading3"/>
       </w:pPr>
-      <w:bookmarkStart w:id="40" w:name="_Toc433294509"/>
-      <w:bookmarkStart w:id="41" w:name="_Toc437446619"/>
+      <w:bookmarkStart w:id="41" w:name="_Toc433294509"/>
+      <w:bookmarkStart w:id="42" w:name="_Toc437446619"/>
       <w:r>
         <w:t xml:space="preserve">GYRO – MLX90609 </w:t>
       </w:r>
@@ -9875,8 +9926,8 @@
       <w:r>
         <w:t xml:space="preserve"> Rate Sensor</w:t>
       </w:r>
-      <w:bookmarkEnd w:id="40"/>
       <w:bookmarkEnd w:id="41"/>
+      <w:bookmarkEnd w:id="42"/>
     </w:p>
     <w:p>
       <w:r>
@@ -9933,8 +9984,8 @@
           <w:szCs w:val="26"/>
         </w:rPr>
       </w:pPr>
-      <w:bookmarkStart w:id="42" w:name="_Toc433294510"/>
-      <w:bookmarkStart w:id="43" w:name="_Toc437446620"/>
+      <w:bookmarkStart w:id="43" w:name="_Toc433294510"/>
+      <w:bookmarkStart w:id="44" w:name="_Toc437446620"/>
       <w:r>
         <w:rPr>
           <w:sz w:val="26"/>
@@ -9942,8 +9993,8 @@
         </w:rPr>
         <w:t>Lasersensor</w:t>
       </w:r>
-      <w:bookmarkEnd w:id="42"/>
       <w:bookmarkEnd w:id="43"/>
+      <w:bookmarkEnd w:id="44"/>
     </w:p>
     <w:p>
       <w:pPr>
@@ -10153,8 +10204,8 @@
       <w:pPr>
         <w:pStyle w:val="Heading2"/>
       </w:pPr>
-      <w:bookmarkStart w:id="44" w:name="_Toc433294511"/>
-      <w:bookmarkStart w:id="45" w:name="_Toc437446621"/>
+      <w:bookmarkStart w:id="45" w:name="_Toc433294511"/>
+      <w:bookmarkStart w:id="46" w:name="_Toc437446621"/>
       <w:r>
         <w:t xml:space="preserve">ADC – Analog to Digital </w:t>
       </w:r>
@@ -10162,8 +10213,8 @@
       <w:r>
         <w:t>Conversion</w:t>
       </w:r>
-      <w:bookmarkEnd w:id="44"/>
       <w:bookmarkEnd w:id="45"/>
+      <w:bookmarkEnd w:id="46"/>
       <w:proofErr w:type="spellEnd"/>
     </w:p>
     <w:p>
@@ -10230,7 +10281,7 @@
           <w:szCs w:val="32"/>
         </w:rPr>
       </w:pPr>
-      <w:bookmarkStart w:id="46" w:name="_Toc433294512"/>
+      <w:bookmarkStart w:id="47" w:name="_Toc433294512"/>
       <w:r>
         <w:br w:type="page"/>
       </w:r>
@@ -10239,13 +10290,13 @@
       <w:pPr>
         <w:pStyle w:val="Heading1"/>
       </w:pPr>
-      <w:bookmarkStart w:id="47" w:name="_Toc437446622"/>
+      <w:bookmarkStart w:id="48" w:name="_Toc437446622"/>
       <w:r>
         <w:lastRenderedPageBreak/>
         <w:t>Målsökningsenhet</w:t>
       </w:r>
-      <w:bookmarkEnd w:id="46"/>
       <w:bookmarkEnd w:id="47"/>
+      <w:bookmarkEnd w:id="48"/>
     </w:p>
     <w:p/>
     <w:p>
@@ -10590,13 +10641,13 @@
         <w:spacing w:before="240" w:after="120"/>
         <w:ind w:left="576" w:hanging="576"/>
       </w:pPr>
-      <w:bookmarkStart w:id="48" w:name="_Toc433294513"/>
-      <w:bookmarkStart w:id="49" w:name="_Toc437446623"/>
+      <w:bookmarkStart w:id="49" w:name="_Toc433294513"/>
+      <w:bookmarkStart w:id="50" w:name="_Toc437446623"/>
       <w:r>
         <w:t>Komponenter</w:t>
       </w:r>
-      <w:bookmarkEnd w:id="48"/>
       <w:bookmarkEnd w:id="49"/>
+      <w:bookmarkEnd w:id="50"/>
     </w:p>
     <w:p>
       <w:r>
@@ -10691,16 +10742,16 @@
       <w:pPr>
         <w:pStyle w:val="Heading3"/>
       </w:pPr>
-      <w:bookmarkStart w:id="50" w:name="_Toc433294514"/>
-      <w:bookmarkStart w:id="51" w:name="_Toc437446624"/>
+      <w:bookmarkStart w:id="51" w:name="_Toc433294514"/>
+      <w:bookmarkStart w:id="52" w:name="_Toc437446624"/>
       <w:r>
         <w:t>Aktivering</w:t>
       </w:r>
       <w:r>
         <w:t>sknapp</w:t>
       </w:r>
-      <w:bookmarkEnd w:id="50"/>
       <w:bookmarkEnd w:id="51"/>
+      <w:bookmarkEnd w:id="52"/>
     </w:p>
     <w:p>
       <w:r>
@@ -10827,8 +10878,8 @@
       <w:pPr>
         <w:pStyle w:val="Heading3"/>
       </w:pPr>
-      <w:bookmarkStart w:id="52" w:name="_Toc433294515"/>
-      <w:bookmarkStart w:id="53" w:name="_Toc437446625"/>
+      <w:bookmarkStart w:id="53" w:name="_Toc433294515"/>
+      <w:bookmarkStart w:id="54" w:name="_Toc437446625"/>
       <w:proofErr w:type="spellStart"/>
       <w:r>
         <w:lastRenderedPageBreak/>
@@ -10837,8 +10888,8 @@
       <w:r>
         <w:t>knapp</w:t>
       </w:r>
-      <w:bookmarkEnd w:id="52"/>
       <w:bookmarkEnd w:id="53"/>
+      <w:bookmarkEnd w:id="54"/>
       <w:proofErr w:type="spellEnd"/>
     </w:p>
     <w:p>
@@ -10929,18 +10980,18 @@
         </w:rPr>
         <w:t>pen i väntan på återaktivering av aktiveringsknappen.</w:t>
       </w:r>
-      <w:bookmarkStart w:id="54" w:name="_Toc433294516"/>
+      <w:bookmarkStart w:id="55" w:name="_Toc433294516"/>
     </w:p>
     <w:p>
       <w:pPr>
         <w:pStyle w:val="Heading3"/>
       </w:pPr>
-      <w:bookmarkStart w:id="55" w:name="_Toc437446626"/>
+      <w:bookmarkStart w:id="56" w:name="_Toc437446626"/>
       <w:r>
         <w:t>Switch(Tävling/Test)</w:t>
       </w:r>
-      <w:bookmarkEnd w:id="54"/>
       <w:bookmarkEnd w:id="55"/>
+      <w:bookmarkEnd w:id="56"/>
     </w:p>
     <w:p>
       <w:r>
@@ -10954,13 +11005,13 @@
       <w:pPr>
         <w:pStyle w:val="Heading3"/>
       </w:pPr>
-      <w:bookmarkStart w:id="56" w:name="_Toc433294517"/>
-      <w:bookmarkStart w:id="57" w:name="_Toc437446627"/>
+      <w:bookmarkStart w:id="57" w:name="_Toc433294517"/>
+      <w:bookmarkStart w:id="58" w:name="_Toc437446627"/>
       <w:r>
         <w:t>Kalibreringsknapp</w:t>
       </w:r>
-      <w:bookmarkEnd w:id="56"/>
       <w:bookmarkEnd w:id="57"/>
+      <w:bookmarkEnd w:id="58"/>
     </w:p>
     <w:p>
       <w:r>
@@ -10978,13 +11029,13 @@
       <w:pPr>
         <w:pStyle w:val="Heading1"/>
       </w:pPr>
-      <w:bookmarkStart w:id="58" w:name="_Toc433294519"/>
-      <w:bookmarkStart w:id="59" w:name="_Toc437446628"/>
+      <w:bookmarkStart w:id="59" w:name="_Toc433294519"/>
+      <w:bookmarkStart w:id="60" w:name="_Toc437446628"/>
       <w:r>
         <w:t>Styrenhet</w:t>
       </w:r>
-      <w:bookmarkEnd w:id="58"/>
       <w:bookmarkEnd w:id="59"/>
+      <w:bookmarkEnd w:id="60"/>
     </w:p>
     <w:p>
       <w:pPr>
@@ -11013,8 +11064,6 @@
       <w:r>
         <w:t xml:space="preserve">. </w:t>
       </w:r>
-      <w:bookmarkStart w:id="60" w:name="_GoBack"/>
-      <w:bookmarkEnd w:id="60"/>
       <w:r>
         <w:t>Figur 8 nedan visar ett blockschema över styrenheten.</w:t>
       </w:r>
@@ -13823,7 +13872,7 @@
         <w:rFonts w:cs="Times New Roman"/>
         <w:noProof/>
       </w:rPr>
-      <w:t>17</w:t>
+      <w:t>24</w:t>
     </w:r>
     <w:r>
       <w:rPr>
@@ -17130,7 +17179,7 @@
 </file>
 
 <file path=customXml/itemProps1.xml><?xml version="1.0" encoding="utf-8"?>
-<ds:datastoreItem xmlns:ds="http://schemas.openxmlformats.org/officeDocument/2006/customXml" ds:itemID="{C2DE8FAA-ECCB-45CA-8776-F4E3B945226D}">
+<ds:datastoreItem xmlns:ds="http://schemas.openxmlformats.org/officeDocument/2006/customXml" ds:itemID="{DB115069-9D00-4DAE-87D4-86A23ECD90FC}">
   <ds:schemaRefs>
     <ds:schemaRef ds:uri="http://schemas.openxmlformats.org/officeDocument/2006/bibliography"/>
   </ds:schemaRefs>

</xml_diff>